<commit_message>
Made mobile menu reponsive
</commit_message>
<xml_diff>
--- a/resume.docx
+++ b/resume.docx
@@ -30,16 +30,16 @@
         <mc:AlternateContent>
           <mc:Choice Requires="wps">
             <w:drawing>
-              <wp:anchor distT="0" distB="0" distL="114300" distR="114300" simplePos="0" relativeHeight="251659264" behindDoc="1" locked="0" layoutInCell="1" allowOverlap="1" wp14:anchorId="3499F884" wp14:editId="2A0CFBFB">
+              <wp:anchor distT="0" distB="0" distL="114300" distR="114300" simplePos="0" relativeHeight="251659264" behindDoc="1" locked="0" layoutInCell="1" allowOverlap="1" wp14:anchorId="3499F884" wp14:editId="008A3D39">
                 <wp:simplePos x="0" y="0"/>
                 <wp:positionH relativeFrom="column">
-                  <wp:posOffset>-445247</wp:posOffset>
+                  <wp:posOffset>-443450</wp:posOffset>
                 </wp:positionH>
                 <wp:positionV relativeFrom="paragraph">
                   <wp:posOffset>-457200</wp:posOffset>
                 </wp:positionV>
-                <wp:extent cx="7805531" cy="1733176"/>
-                <wp:effectExtent l="0" t="0" r="17780" b="6985"/>
+                <wp:extent cx="7805531" cy="1856301"/>
+                <wp:effectExtent l="0" t="0" r="17780" b="10795"/>
                 <wp:wrapNone/>
                 <wp:docPr id="1" name="Rectangle 1"/>
                 <wp:cNvGraphicFramePr/>
@@ -50,7 +50,7 @@
                       <wps:spPr>
                         <a:xfrm>
                           <a:off x="0" y="0"/>
-                          <a:ext cx="7805531" cy="1733176"/>
+                          <a:ext cx="7805531" cy="1856301"/>
                         </a:xfrm>
                         <a:prstGeom prst="rect">
                           <a:avLst/>
@@ -100,7 +100,7 @@
           </mc:Choice>
           <mc:Fallback>
             <w:pict>
-              <v:rect w14:anchorId="11905F91" id="Rectangle 1" o:spid="_x0000_s1026" style="position:absolute;margin-left:-35.05pt;margin-top:-36pt;width:614.6pt;height:136.45pt;z-index:-251657216;visibility:visible;mso-wrap-style:square;mso-width-percent:0;mso-height-percent:0;mso-wrap-distance-left:9pt;mso-wrap-distance-top:0;mso-wrap-distance-right:9pt;mso-wrap-distance-bottom:0;mso-position-horizontal:absolute;mso-position-horizontal-relative:text;mso-position-vertical:absolute;mso-position-vertical-relative:text;mso-width-percent:0;mso-height-percent:0;mso-width-relative:margin;mso-height-relative:margin;v-text-anchor:middle" o:gfxdata="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" fillcolor="#9cb9c2" strokecolor="#9cb9c2" strokeweight="1pt"/>
+              <v:rect w14:anchorId="21B4BE2B" id="Rectangle 1" o:spid="_x0000_s1026" style="position:absolute;margin-left:-34.9pt;margin-top:-36pt;width:614.6pt;height:146.15pt;z-index:-251657216;visibility:visible;mso-wrap-style:square;mso-width-percent:0;mso-height-percent:0;mso-wrap-distance-left:9pt;mso-wrap-distance-top:0;mso-wrap-distance-right:9pt;mso-wrap-distance-bottom:0;mso-position-horizontal:absolute;mso-position-horizontal-relative:text;mso-position-vertical:absolute;mso-position-vertical-relative:text;mso-width-percent:0;mso-height-percent:0;mso-width-relative:margin;mso-height-relative:margin;v-text-anchor:middle" o:gfxdata="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" fillcolor="#9cb9c2" strokecolor="#9cb9c2" strokeweight="1pt"/>
             </w:pict>
           </mc:Fallback>
         </mc:AlternateContent>
@@ -248,29 +248,7 @@
             <w:szCs w:val="20"/>
             <w:u w:val="none"/>
           </w:rPr>
-          <w:t>Webs</w:t>
-        </w:r>
-        <w:r>
-          <w:rPr>
-            <w:rStyle w:val="Hyperlink"/>
-            <w:rFonts w:ascii="Garamond" w:hAnsi="Garamond" w:cs="Garamond"/>
-            <w:color w:val="FFFFFF" w:themeColor="background1"/>
-            <w:sz w:val="20"/>
-            <w:szCs w:val="20"/>
-            <w:u w:val="none"/>
-          </w:rPr>
-          <w:t>i</w:t>
-        </w:r>
-        <w:r>
-          <w:rPr>
-            <w:rStyle w:val="Hyperlink"/>
-            <w:rFonts w:ascii="Garamond" w:hAnsi="Garamond" w:cs="Garamond"/>
-            <w:color w:val="FFFFFF" w:themeColor="background1"/>
-            <w:sz w:val="20"/>
-            <w:szCs w:val="20"/>
-            <w:u w:val="none"/>
-          </w:rPr>
-          <w:t>te</w:t>
+          <w:t>Website</w:t>
         </w:r>
       </w:hyperlink>
       <w:r>
@@ -358,29 +336,7 @@
             <w:szCs w:val="20"/>
             <w:u w:val="none"/>
           </w:rPr>
-          <w:t>ink</w:t>
-        </w:r>
-        <w:r>
-          <w:rPr>
-            <w:rStyle w:val="Hyperlink"/>
-            <w:rFonts w:ascii="Garamond" w:hAnsi="Garamond" w:cs="Garamond"/>
-            <w:color w:val="FFFFFF" w:themeColor="background1"/>
-            <w:sz w:val="20"/>
-            <w:szCs w:val="20"/>
-            <w:u w:val="none"/>
-          </w:rPr>
-          <w:t>e</w:t>
-        </w:r>
-        <w:r>
-          <w:rPr>
-            <w:rStyle w:val="Hyperlink"/>
-            <w:rFonts w:ascii="Garamond" w:hAnsi="Garamond" w:cs="Garamond"/>
-            <w:color w:val="FFFFFF" w:themeColor="background1"/>
-            <w:sz w:val="20"/>
-            <w:szCs w:val="20"/>
-            <w:u w:val="none"/>
-          </w:rPr>
-          <w:t>d</w:t>
+          <w:t>inked</w:t>
         </w:r>
         <w:r>
           <w:rPr>
@@ -424,15 +380,45 @@
           <w:rFonts w:ascii="Garamond" w:hAnsi="Garamond"/>
           <w:sz w:val="21"/>
           <w:szCs w:val="21"/>
-        </w:rPr>
-      </w:pPr>
-      <w:r>
+          <w:shd w:val="clear" w:color="auto" w:fill="F8F9FA"/>
+        </w:rPr>
+      </w:pPr>
+    </w:p>
+    <w:p>
+      <w:pPr>
         <w:rPr>
           <w:rFonts w:ascii="Garamond" w:hAnsi="Garamond"/>
           <w:sz w:val="21"/>
           <w:szCs w:val="21"/>
           <w:shd w:val="clear" w:color="auto" w:fill="F8F9FA"/>
         </w:rPr>
+      </w:pPr>
+    </w:p>
+    <w:p>
+      <w:pPr>
+        <w:rPr>
+          <w:rFonts w:ascii="Garamond" w:hAnsi="Garamond"/>
+          <w:sz w:val="21"/>
+          <w:szCs w:val="21"/>
+          <w:shd w:val="clear" w:color="auto" w:fill="F8F9FA"/>
+        </w:rPr>
+      </w:pPr>
+    </w:p>
+    <w:p>
+      <w:pPr>
+        <w:rPr>
+          <w:rFonts w:ascii="Garamond" w:hAnsi="Garamond"/>
+          <w:sz w:val="21"/>
+          <w:szCs w:val="21"/>
+        </w:rPr>
+      </w:pPr>
+      <w:r>
+        <w:rPr>
+          <w:rFonts w:ascii="Garamond" w:hAnsi="Garamond"/>
+          <w:sz w:val="21"/>
+          <w:szCs w:val="21"/>
+          <w:shd w:val="clear" w:color="auto" w:fill="F8F9FA"/>
+        </w:rPr>
         <w:t>C</w:t>
       </w:r>
       <w:r>
@@ -442,7 +428,7 @@
           <w:szCs w:val="21"/>
           <w:shd w:val="clear" w:color="auto" w:fill="F8F9FA"/>
         </w:rPr>
-        <w:t xml:space="preserve">urrently a software engineering bootcamp student </w:t>
+        <w:t>urrently a software engineering bootcamp student eager to leverage my problem-solving skills and creativity to work on functional and user-focused projects</w:t>
       </w:r>
       <w:r>
         <w:rPr>
@@ -451,7 +437,7 @@
           <w:szCs w:val="21"/>
           <w:shd w:val="clear" w:color="auto" w:fill="F8F9FA"/>
         </w:rPr>
-        <w:t>eager</w:t>
+        <w:t xml:space="preserve"> through intentional design</w:t>
       </w:r>
       <w:r>
         <w:rPr>
@@ -460,7 +446,7 @@
           <w:szCs w:val="21"/>
           <w:shd w:val="clear" w:color="auto" w:fill="F8F9FA"/>
         </w:rPr>
-        <w:t xml:space="preserve"> to explore this industry and leverage my problem-solving skills and creativity to work on functional and user-focused projects. </w:t>
+        <w:t xml:space="preserve">. </w:t>
       </w:r>
       <w:r>
         <w:rPr>
@@ -469,7 +455,97 @@
           <w:szCs w:val="21"/>
           <w:shd w:val="clear" w:color="auto" w:fill="FFFFFF"/>
         </w:rPr>
-        <w:t>I am fascinated by the power of technology and the infinite ways we can leverage these tools to solve real world problems. Not only am I a fast learner, but I also like to understand the "how's" and "why's" behind every line of code. I love the entire web design process and am excited to improve my expertise on the available tools used to create simple yet effective applications.</w:t>
+        <w:t xml:space="preserve">I am fascinated by the power of technology and the infinite ways we can leverage these tools to solve real world problems. Not only am I a fast learner, but I also like to understand the "how's" and "why's" behind every line of code. I </w:t>
+      </w:r>
+      <w:r>
+        <w:rPr>
+          <w:rFonts w:ascii="Garamond" w:hAnsi="Garamond" w:cs="Segoe UI"/>
+          <w:sz w:val="21"/>
+          <w:szCs w:val="21"/>
+          <w:shd w:val="clear" w:color="auto" w:fill="FFFFFF"/>
+        </w:rPr>
+        <w:t>am fascinated by the</w:t>
+      </w:r>
+      <w:r>
+        <w:rPr>
+          <w:rFonts w:ascii="Garamond" w:hAnsi="Garamond" w:cs="Segoe UI"/>
+          <w:sz w:val="21"/>
+          <w:szCs w:val="21"/>
+          <w:shd w:val="clear" w:color="auto" w:fill="FFFFFF"/>
+        </w:rPr>
+        <w:t xml:space="preserve"> design process and am excited to</w:t>
+      </w:r>
+      <w:r>
+        <w:rPr>
+          <w:rFonts w:ascii="Garamond" w:hAnsi="Garamond" w:cs="Segoe UI"/>
+          <w:sz w:val="21"/>
+          <w:szCs w:val="21"/>
+          <w:shd w:val="clear" w:color="auto" w:fill="FFFFFF"/>
+        </w:rPr>
+        <w:t xml:space="preserve"> deepen my knowledge and</w:t>
+      </w:r>
+      <w:r>
+        <w:rPr>
+          <w:rFonts w:ascii="Garamond" w:hAnsi="Garamond" w:cs="Segoe UI"/>
+          <w:sz w:val="21"/>
+          <w:szCs w:val="21"/>
+          <w:shd w:val="clear" w:color="auto" w:fill="FFFFFF"/>
+        </w:rPr>
+        <w:t xml:space="preserve"> improve my expertise </w:t>
+      </w:r>
+      <w:r>
+        <w:rPr>
+          <w:rFonts w:ascii="Garamond" w:hAnsi="Garamond" w:cs="Segoe UI"/>
+          <w:sz w:val="21"/>
+          <w:szCs w:val="21"/>
+          <w:shd w:val="clear" w:color="auto" w:fill="FFFFFF"/>
+        </w:rPr>
+        <w:t>in</w:t>
+      </w:r>
+      <w:r>
+        <w:rPr>
+          <w:rFonts w:ascii="Garamond" w:hAnsi="Garamond" w:cs="Segoe UI"/>
+          <w:sz w:val="21"/>
+          <w:szCs w:val="21"/>
+          <w:shd w:val="clear" w:color="auto" w:fill="FFFFFF"/>
+        </w:rPr>
+        <w:t xml:space="preserve"> creat</w:t>
+      </w:r>
+      <w:r>
+        <w:rPr>
+          <w:rFonts w:ascii="Garamond" w:hAnsi="Garamond" w:cs="Segoe UI"/>
+          <w:sz w:val="21"/>
+          <w:szCs w:val="21"/>
+          <w:shd w:val="clear" w:color="auto" w:fill="FFFFFF"/>
+        </w:rPr>
+        <w:t>ing</w:t>
+      </w:r>
+      <w:r>
+        <w:rPr>
+          <w:rFonts w:ascii="Garamond" w:hAnsi="Garamond" w:cs="Segoe UI"/>
+          <w:sz w:val="21"/>
+          <w:szCs w:val="21"/>
+          <w:shd w:val="clear" w:color="auto" w:fill="FFFFFF"/>
+        </w:rPr>
+        <w:t xml:space="preserve"> </w:t>
+      </w:r>
+      <w:r>
+        <w:rPr>
+          <w:rFonts w:ascii="Garamond" w:hAnsi="Garamond" w:cs="Segoe UI"/>
+          <w:sz w:val="21"/>
+          <w:szCs w:val="21"/>
+          <w:shd w:val="clear" w:color="auto" w:fill="FFFFFF"/>
+        </w:rPr>
+        <w:t>products and applications that make a difference</w:t>
+      </w:r>
+      <w:r>
+        <w:rPr>
+          <w:rFonts w:ascii="Garamond" w:hAnsi="Garamond" w:cs="Segoe UI"/>
+          <w:sz w:val="21"/>
+          <w:szCs w:val="21"/>
+          <w:shd w:val="clear" w:color="auto" w:fill="FFFFFF"/>
+        </w:rPr>
+        <w:t>.</w:t>
       </w:r>
       <w:r>
         <w:rPr>
@@ -969,296 +1045,6 @@
           <w:szCs w:val="21"/>
         </w:rPr>
         <w:t>er</w:t>
-      </w:r>
-    </w:p>
-    <w:p>
-      <w:pPr>
-        <w:autoSpaceDE w:val="0"/>
-        <w:autoSpaceDN w:val="0"/>
-        <w:adjustRightInd w:val="0"/>
-        <w:spacing w:before="120" w:after="120" w:line="276" w:lineRule="auto"/>
-        <w:rPr>
-          <w:rFonts w:ascii="Garamond-Bold" w:hAnsi="Garamond-Bold" w:cs="Garamond-Bold"/>
-          <w:b/>
-          <w:bCs/>
-          <w:color w:val="9CB9C2"/>
-          <w:u w:val="single"/>
-        </w:rPr>
-      </w:pPr>
-      <w:r>
-        <w:rPr>
-          <w:rFonts w:ascii="Garamond-Bold" w:hAnsi="Garamond-Bold" w:cs="Garamond-Bold"/>
-          <w:b/>
-          <w:bCs/>
-          <w:color w:val="9CB9C2"/>
-          <w:u w:val="single"/>
-        </w:rPr>
-        <w:t xml:space="preserve">TECHNICAL </w:t>
-      </w:r>
-      <w:r>
-        <w:rPr>
-          <w:rFonts w:ascii="Garamond-Bold" w:hAnsi="Garamond-Bold" w:cs="Garamond-Bold"/>
-          <w:b/>
-          <w:bCs/>
-          <w:color w:val="9CB9C2"/>
-          <w:u w:val="single"/>
-        </w:rPr>
-        <w:t>PROJECTS</w:t>
-      </w:r>
-      <w:r>
-        <w:rPr>
-          <w:rFonts w:ascii="Garamond-Bold" w:hAnsi="Garamond-Bold" w:cs="Garamond-Bold"/>
-          <w:b/>
-          <w:bCs/>
-          <w:color w:val="9CB9C2"/>
-          <w:u w:val="single"/>
-        </w:rPr>
-        <w:tab/>
-      </w:r>
-      <w:r>
-        <w:rPr>
-          <w:rFonts w:ascii="Garamond-Bold" w:hAnsi="Garamond-Bold" w:cs="Garamond-Bold"/>
-          <w:b/>
-          <w:bCs/>
-          <w:color w:val="9CB9C2"/>
-          <w:u w:val="single"/>
-        </w:rPr>
-        <w:tab/>
-      </w:r>
-      <w:r>
-        <w:rPr>
-          <w:rFonts w:ascii="Garamond-Bold" w:hAnsi="Garamond-Bold" w:cs="Garamond-Bold"/>
-          <w:b/>
-          <w:bCs/>
-          <w:color w:val="9CB9C2"/>
-          <w:u w:val="single"/>
-        </w:rPr>
-        <w:tab/>
-      </w:r>
-      <w:r>
-        <w:rPr>
-          <w:rFonts w:ascii="Garamond-Bold" w:hAnsi="Garamond-Bold" w:cs="Garamond-Bold"/>
-          <w:b/>
-          <w:bCs/>
-          <w:color w:val="9CB9C2"/>
-          <w:u w:val="single"/>
-        </w:rPr>
-        <w:tab/>
-      </w:r>
-      <w:r>
-        <w:rPr>
-          <w:rFonts w:ascii="Garamond-Bold" w:hAnsi="Garamond-Bold" w:cs="Garamond-Bold"/>
-          <w:b/>
-          <w:bCs/>
-          <w:color w:val="9CB9C2"/>
-          <w:u w:val="single"/>
-        </w:rPr>
-        <w:tab/>
-      </w:r>
-      <w:r>
-        <w:rPr>
-          <w:rFonts w:ascii="Garamond-Bold" w:hAnsi="Garamond-Bold" w:cs="Garamond-Bold"/>
-          <w:b/>
-          <w:bCs/>
-          <w:color w:val="9CB9C2"/>
-          <w:u w:val="single"/>
-        </w:rPr>
-        <w:tab/>
-      </w:r>
-      <w:r>
-        <w:rPr>
-          <w:rFonts w:ascii="Garamond-Bold" w:hAnsi="Garamond-Bold" w:cs="Garamond-Bold"/>
-          <w:b/>
-          <w:bCs/>
-          <w:color w:val="9CB9C2"/>
-          <w:u w:val="single"/>
-        </w:rPr>
-        <w:tab/>
-      </w:r>
-      <w:r>
-        <w:rPr>
-          <w:rFonts w:ascii="Garamond-Bold" w:hAnsi="Garamond-Bold" w:cs="Garamond-Bold"/>
-          <w:b/>
-          <w:bCs/>
-          <w:color w:val="9CB9C2"/>
-          <w:u w:val="single"/>
-        </w:rPr>
-        <w:tab/>
-      </w:r>
-      <w:r>
-        <w:rPr>
-          <w:rFonts w:ascii="Garamond-Bold" w:hAnsi="Garamond-Bold" w:cs="Garamond-Bold"/>
-          <w:b/>
-          <w:bCs/>
-          <w:color w:val="9CB9C2"/>
-          <w:u w:val="single"/>
-        </w:rPr>
-        <w:tab/>
-      </w:r>
-      <w:r>
-        <w:rPr>
-          <w:rFonts w:ascii="Garamond-Bold" w:hAnsi="Garamond-Bold" w:cs="Garamond-Bold"/>
-          <w:b/>
-          <w:bCs/>
-          <w:color w:val="9CB9C2"/>
-          <w:u w:val="single"/>
-        </w:rPr>
-        <w:tab/>
-      </w:r>
-      <w:r>
-        <w:rPr>
-          <w:rFonts w:ascii="Garamond-Bold" w:hAnsi="Garamond-Bold" w:cs="Garamond-Bold"/>
-          <w:b/>
-          <w:bCs/>
-          <w:color w:val="9CB9C2"/>
-          <w:u w:val="single"/>
-        </w:rPr>
-        <w:tab/>
-      </w:r>
-      <w:r>
-        <w:rPr>
-          <w:rFonts w:ascii="Garamond-Bold" w:hAnsi="Garamond-Bold" w:cs="Garamond-Bold"/>
-          <w:b/>
-          <w:bCs/>
-          <w:color w:val="9CB9C2"/>
-          <w:u w:val="single"/>
-        </w:rPr>
-        <w:tab/>
-      </w:r>
-    </w:p>
-    <w:p>
-      <w:pPr>
-        <w:pStyle w:val="ListParagraph"/>
-        <w:numPr>
-          <w:ilvl w:val="0"/>
-          <w:numId w:val="1"/>
-        </w:numPr>
-        <w:autoSpaceDE w:val="0"/>
-        <w:autoSpaceDN w:val="0"/>
-        <w:adjustRightInd w:val="0"/>
-        <w:spacing w:before="120" w:after="120" w:line="276" w:lineRule="auto"/>
-        <w:rPr>
-          <w:rFonts w:ascii="Garamond-Bold" w:hAnsi="Garamond-Bold" w:cs="Garamond-Bold"/>
-          <w:b/>
-          <w:bCs/>
-          <w:color w:val="808080"/>
-          <w:u w:val="single"/>
-        </w:rPr>
-      </w:pPr>
-      <w:r>
-        <w:rPr>
-          <w:rFonts w:ascii="Garamond-Bold" w:hAnsi="Garamond-Bold" w:cs="Garamond-Bold"/>
-          <w:color w:val="808080"/>
-        </w:rPr>
-        <w:t>Action verb + accomplishment/skill/task + result/outcome/impact</w:t>
-      </w:r>
-    </w:p>
-    <w:p>
-      <w:pPr>
-        <w:pStyle w:val="ListParagraph"/>
-        <w:numPr>
-          <w:ilvl w:val="0"/>
-          <w:numId w:val="1"/>
-        </w:numPr>
-        <w:autoSpaceDE w:val="0"/>
-        <w:autoSpaceDN w:val="0"/>
-        <w:adjustRightInd w:val="0"/>
-        <w:spacing w:before="120" w:after="120" w:line="276" w:lineRule="auto"/>
-        <w:rPr>
-          <w:rFonts w:ascii="Garamond-Bold" w:hAnsi="Garamond-Bold" w:cs="Garamond-Bold"/>
-          <w:b/>
-          <w:bCs/>
-          <w:color w:val="808080"/>
-          <w:u w:val="single"/>
-        </w:rPr>
-      </w:pPr>
-      <w:r>
-        <w:rPr>
-          <w:rFonts w:ascii="Garamond-Bold" w:hAnsi="Garamond-Bold" w:cs="Garamond-Bold"/>
-          <w:color w:val="808080"/>
-        </w:rPr>
-        <w:t>Action verb + accomplishment/skill/task + result/outcome/impact</w:t>
-      </w:r>
-    </w:p>
-    <w:p>
-      <w:pPr>
-        <w:pStyle w:val="ListParagraph"/>
-        <w:numPr>
-          <w:ilvl w:val="0"/>
-          <w:numId w:val="1"/>
-        </w:numPr>
-        <w:autoSpaceDE w:val="0"/>
-        <w:autoSpaceDN w:val="0"/>
-        <w:adjustRightInd w:val="0"/>
-        <w:spacing w:before="120" w:after="120" w:line="276" w:lineRule="auto"/>
-        <w:rPr>
-          <w:rFonts w:ascii="Garamond-Bold" w:hAnsi="Garamond-Bold" w:cs="Garamond-Bold"/>
-          <w:b/>
-          <w:bCs/>
-          <w:color w:val="808080"/>
-          <w:u w:val="single"/>
-        </w:rPr>
-      </w:pPr>
-      <w:r>
-        <w:rPr>
-          <w:rFonts w:ascii="Garamond-Bold" w:hAnsi="Garamond-Bold" w:cs="Garamond-Bold"/>
-          <w:color w:val="808080"/>
-        </w:rPr>
-        <w:t>Action verb + accomplishment/skill/task + result/outcome/impact</w:t>
-      </w:r>
-    </w:p>
-    <w:p>
-      <w:pPr>
-        <w:pStyle w:val="ListParagraph"/>
-        <w:numPr>
-          <w:ilvl w:val="0"/>
-          <w:numId w:val="1"/>
-        </w:numPr>
-        <w:autoSpaceDE w:val="0"/>
-        <w:autoSpaceDN w:val="0"/>
-        <w:adjustRightInd w:val="0"/>
-        <w:spacing w:before="120" w:after="120" w:line="276" w:lineRule="auto"/>
-        <w:rPr>
-          <w:rFonts w:ascii="Garamond-Bold" w:hAnsi="Garamond-Bold" w:cs="Garamond-Bold"/>
-          <w:b/>
-          <w:bCs/>
-          <w:color w:val="808080"/>
-          <w:u w:val="single"/>
-        </w:rPr>
-      </w:pPr>
-      <w:r>
-        <w:rPr>
-          <w:rFonts w:ascii="Garamond-Bold" w:hAnsi="Garamond-Bold" w:cs="Garamond-Bold"/>
-          <w:color w:val="808080"/>
-        </w:rPr>
-        <w:t>Action verb + accomplishment/skill/task + result/outcome/impact</w:t>
-      </w:r>
-    </w:p>
-    <w:p>
-      <w:pPr>
-        <w:pStyle w:val="ListParagraph"/>
-        <w:numPr>
-          <w:ilvl w:val="0"/>
-          <w:numId w:val="1"/>
-        </w:numPr>
-        <w:autoSpaceDE w:val="0"/>
-        <w:autoSpaceDN w:val="0"/>
-        <w:adjustRightInd w:val="0"/>
-        <w:spacing w:before="120" w:after="120" w:line="276" w:lineRule="auto"/>
-        <w:rPr>
-          <w:rFonts w:ascii="Garamond-Bold" w:hAnsi="Garamond-Bold" w:cs="Garamond-Bold"/>
-          <w:b/>
-          <w:bCs/>
-          <w:color w:val="808080"/>
-          <w:u w:val="single"/>
-        </w:rPr>
-      </w:pPr>
-      <w:r>
-        <w:rPr>
-          <w:rFonts w:ascii="Garamond-Bold" w:hAnsi="Garamond-Bold" w:cs="Garamond-Bold"/>
-          <w:color w:val="808080"/>
-        </w:rPr>
-        <w:t>Action verb + accomplishment/skill/task + result/outcome/impact</w:t>
       </w:r>
     </w:p>
     <w:p>
@@ -1507,25 +1293,7 @@
           <w:sz w:val="21"/>
           <w:szCs w:val="21"/>
         </w:rPr>
-        <w:t xml:space="preserve">Assist </w:t>
-      </w:r>
-      <w:r>
-        <w:rPr>
-          <w:rFonts w:ascii="Garamond" w:hAnsi="Garamond" w:cs="Garamond"/>
-          <w:color w:val="000000"/>
-          <w:sz w:val="21"/>
-          <w:szCs w:val="21"/>
-        </w:rPr>
-        <w:t xml:space="preserve">over </w:t>
-      </w:r>
-      <w:r>
-        <w:rPr>
-          <w:rFonts w:ascii="Garamond" w:hAnsi="Garamond" w:cs="Garamond"/>
-          <w:color w:val="000000"/>
-          <w:sz w:val="21"/>
-          <w:szCs w:val="21"/>
-        </w:rPr>
-        <w:t>three</w:t>
+        <w:t>Advised over 300</w:t>
       </w:r>
       <w:r>
         <w:rPr>
@@ -1543,16 +1311,25 @@
           <w:sz w:val="21"/>
           <w:szCs w:val="21"/>
         </w:rPr>
-        <w:t xml:space="preserve">hundred students edit and revise college application essays </w:t>
-      </w:r>
-      <w:r>
-        <w:rPr>
-          <w:rFonts w:ascii="Garamond" w:hAnsi="Garamond" w:cs="Garamond"/>
-          <w:color w:val="000000"/>
-          <w:sz w:val="21"/>
-          <w:szCs w:val="21"/>
-        </w:rPr>
-        <w:t xml:space="preserve">with </w:t>
+        <w:t xml:space="preserve">students edit and revise college application essays </w:t>
+      </w:r>
+      <w:r>
+        <w:rPr>
+          <w:rFonts w:ascii="Garamond" w:hAnsi="Garamond" w:cs="Garamond"/>
+          <w:color w:val="000000"/>
+          <w:sz w:val="21"/>
+          <w:szCs w:val="21"/>
+        </w:rPr>
+        <w:t>by providing</w:t>
+      </w:r>
+      <w:r>
+        <w:rPr>
+          <w:rFonts w:ascii="Garamond" w:hAnsi="Garamond" w:cs="Garamond"/>
+          <w:color w:val="000000"/>
+          <w:sz w:val="21"/>
+          <w:szCs w:val="21"/>
+        </w:rPr>
+        <w:t xml:space="preserve"> </w:t>
       </w:r>
       <w:r>
         <w:rPr>
@@ -1570,7 +1347,16 @@
           <w:sz w:val="21"/>
           <w:szCs w:val="21"/>
         </w:rPr>
-        <w:t xml:space="preserve">in addressing questions and concerns </w:t>
+        <w:t>and guidance to craft impactful and effective arguments</w:t>
+      </w:r>
+      <w:r>
+        <w:rPr>
+          <w:rFonts w:ascii="Garamond" w:hAnsi="Garamond" w:cs="Garamond"/>
+          <w:color w:val="000000"/>
+          <w:sz w:val="21"/>
+          <w:szCs w:val="21"/>
+        </w:rPr>
+        <w:t xml:space="preserve"> </w:t>
       </w:r>
     </w:p>
     <w:p>
@@ -1651,6 +1437,15 @@
         </w:rPr>
         <w:t xml:space="preserve"> </w:t>
       </w:r>
+      <w:r>
+        <w:rPr>
+          <w:rFonts w:ascii="Garamond" w:hAnsi="Garamond" w:cs="Garamond"/>
+          <w:color w:val="000000"/>
+          <w:sz w:val="21"/>
+          <w:szCs w:val="21"/>
+        </w:rPr>
+        <w:t>and prompt delivery of edits</w:t>
+      </w:r>
     </w:p>
     <w:p>
       <w:pPr>
@@ -1916,16 +1711,106 @@
           <w:sz w:val="21"/>
           <w:szCs w:val="21"/>
         </w:rPr>
-        <w:t xml:space="preserve"> knowledge of web development in revitalizing and updating firm’s website </w:t>
-      </w:r>
-      <w:r>
-        <w:rPr>
-          <w:rFonts w:ascii="Garamond" w:hAnsi="Garamond" w:cs="Garamond"/>
-          <w:color w:val="000000"/>
-          <w:sz w:val="21"/>
-          <w:szCs w:val="21"/>
-        </w:rPr>
-        <w:t>to secure server</w:t>
+        <w:t xml:space="preserve"> knowledge of</w:t>
+      </w:r>
+      <w:r>
+        <w:rPr>
+          <w:rFonts w:ascii="Garamond" w:hAnsi="Garamond" w:cs="Garamond"/>
+          <w:color w:val="000000"/>
+          <w:sz w:val="21"/>
+          <w:szCs w:val="21"/>
+        </w:rPr>
+        <w:t xml:space="preserve"> front-end</w:t>
+      </w:r>
+      <w:r>
+        <w:rPr>
+          <w:rFonts w:ascii="Garamond" w:hAnsi="Garamond" w:cs="Garamond"/>
+          <w:color w:val="000000"/>
+          <w:sz w:val="21"/>
+          <w:szCs w:val="21"/>
+        </w:rPr>
+        <w:t xml:space="preserve"> web development </w:t>
+      </w:r>
+      <w:r>
+        <w:rPr>
+          <w:rFonts w:ascii="Garamond" w:hAnsi="Garamond" w:cs="Garamond"/>
+          <w:color w:val="000000"/>
+          <w:sz w:val="21"/>
+          <w:szCs w:val="21"/>
+        </w:rPr>
+        <w:t>to</w:t>
+      </w:r>
+      <w:r>
+        <w:rPr>
+          <w:rFonts w:ascii="Garamond" w:hAnsi="Garamond" w:cs="Garamond"/>
+          <w:color w:val="000000"/>
+          <w:sz w:val="21"/>
+          <w:szCs w:val="21"/>
+        </w:rPr>
+        <w:t xml:space="preserve"> revitaliz</w:t>
+      </w:r>
+      <w:r>
+        <w:rPr>
+          <w:rFonts w:ascii="Garamond" w:hAnsi="Garamond" w:cs="Garamond"/>
+          <w:color w:val="000000"/>
+          <w:sz w:val="21"/>
+          <w:szCs w:val="21"/>
+        </w:rPr>
+        <w:t>e</w:t>
+      </w:r>
+      <w:r>
+        <w:rPr>
+          <w:rFonts w:ascii="Garamond" w:hAnsi="Garamond" w:cs="Garamond"/>
+          <w:color w:val="000000"/>
+          <w:sz w:val="21"/>
+          <w:szCs w:val="21"/>
+        </w:rPr>
+        <w:t xml:space="preserve"> and updat</w:t>
+      </w:r>
+      <w:r>
+        <w:rPr>
+          <w:rFonts w:ascii="Garamond" w:hAnsi="Garamond" w:cs="Garamond"/>
+          <w:color w:val="000000"/>
+          <w:sz w:val="21"/>
+          <w:szCs w:val="21"/>
+        </w:rPr>
+        <w:t>e</w:t>
+      </w:r>
+      <w:r>
+        <w:rPr>
+          <w:rFonts w:ascii="Garamond" w:hAnsi="Garamond" w:cs="Garamond"/>
+          <w:color w:val="000000"/>
+          <w:sz w:val="21"/>
+          <w:szCs w:val="21"/>
+        </w:rPr>
+        <w:t xml:space="preserve"> firm’s website </w:t>
+      </w:r>
+      <w:r>
+        <w:rPr>
+          <w:rFonts w:ascii="Garamond" w:hAnsi="Garamond" w:cs="Garamond"/>
+          <w:color w:val="000000"/>
+          <w:sz w:val="21"/>
+          <w:szCs w:val="21"/>
+        </w:rPr>
+        <w:t xml:space="preserve">to </w:t>
+      </w:r>
+      <w:r>
+        <w:rPr>
+          <w:rFonts w:ascii="Garamond" w:hAnsi="Garamond" w:cs="Garamond"/>
+          <w:color w:val="000000"/>
+          <w:sz w:val="21"/>
+          <w:szCs w:val="21"/>
+        </w:rPr>
+        <w:t xml:space="preserve">a </w:t>
+      </w:r>
+      <w:r>
+        <w:rPr>
+          <w:rFonts w:ascii="Garamond" w:hAnsi="Garamond" w:cs="Garamond"/>
+          <w:color w:val="000000"/>
+          <w:sz w:val="21"/>
+          <w:szCs w:val="21"/>
+        </w:rPr>
+        <w:t>secure server</w:t>
       </w:r>
     </w:p>
     <w:p>
@@ -2046,7 +1931,52 @@
           <w:sz w:val="21"/>
           <w:szCs w:val="21"/>
         </w:rPr>
-        <w:t xml:space="preserve"> and reduce intake period from 1 week to 24 hours</w:t>
+        <w:t>,</w:t>
+      </w:r>
+      <w:r>
+        <w:rPr>
+          <w:rFonts w:ascii="Garamond" w:hAnsi="Garamond" w:cs="Garamond"/>
+          <w:color w:val="000000"/>
+          <w:sz w:val="21"/>
+          <w:szCs w:val="21"/>
+        </w:rPr>
+        <w:t xml:space="preserve"> reduc</w:t>
+      </w:r>
+      <w:r>
+        <w:rPr>
+          <w:rFonts w:ascii="Garamond" w:hAnsi="Garamond" w:cs="Garamond"/>
+          <w:color w:val="000000"/>
+          <w:sz w:val="21"/>
+          <w:szCs w:val="21"/>
+        </w:rPr>
+        <w:t>ing new client</w:t>
+      </w:r>
+      <w:r>
+        <w:rPr>
+          <w:rFonts w:ascii="Garamond" w:hAnsi="Garamond" w:cs="Garamond"/>
+          <w:color w:val="000000"/>
+          <w:sz w:val="21"/>
+          <w:szCs w:val="21"/>
+        </w:rPr>
+        <w:t xml:space="preserve"> intake </w:t>
+      </w:r>
+      <w:r>
+        <w:rPr>
+          <w:rFonts w:ascii="Garamond" w:hAnsi="Garamond" w:cs="Garamond"/>
+          <w:color w:val="000000"/>
+          <w:sz w:val="21"/>
+          <w:szCs w:val="21"/>
+        </w:rPr>
+        <w:t>process</w:t>
+      </w:r>
+      <w:r>
+        <w:rPr>
+          <w:rFonts w:ascii="Garamond" w:hAnsi="Garamond" w:cs="Garamond"/>
+          <w:color w:val="000000"/>
+          <w:sz w:val="21"/>
+          <w:szCs w:val="21"/>
+        </w:rPr>
+        <w:t xml:space="preserve"> from 1 week to 24 hours</w:t>
       </w:r>
     </w:p>
     <w:p>

</xml_diff>

<commit_message>
changed resume format to pdf to avoid formatting issues on mobile
</commit_message>
<xml_diff>
--- a/resume.docx
+++ b/resume.docx
@@ -419,7 +419,7 @@
           <w:szCs w:val="21"/>
           <w:shd w:val="clear" w:color="auto" w:fill="F8F9FA"/>
         </w:rPr>
-        <w:t>C</w:t>
+        <w:t>I am c</w:t>
       </w:r>
       <w:r>
         <w:rPr>
@@ -428,7 +428,7 @@
           <w:szCs w:val="21"/>
           <w:shd w:val="clear" w:color="auto" w:fill="F8F9FA"/>
         </w:rPr>
-        <w:t>urrently a software engineering bootcamp student eager to leverage my problem-solving skills and creativity to work on functional and user-focused projects</w:t>
+        <w:t>urrently a software engineering bootcamp student eager to leverage my problem-solving skills and creativity to work on functional</w:t>
       </w:r>
       <w:r>
         <w:rPr>
@@ -437,7 +437,7 @@
           <w:szCs w:val="21"/>
           <w:shd w:val="clear" w:color="auto" w:fill="F8F9FA"/>
         </w:rPr>
-        <w:t xml:space="preserve"> through intentional design</w:t>
+        <w:t xml:space="preserve"> </w:t>
       </w:r>
       <w:r>
         <w:rPr>
@@ -446,6 +446,69 @@
           <w:szCs w:val="21"/>
           <w:shd w:val="clear" w:color="auto" w:fill="F8F9FA"/>
         </w:rPr>
+        <w:t>projects</w:t>
+      </w:r>
+      <w:r>
+        <w:rPr>
+          <w:rFonts w:ascii="Garamond" w:hAnsi="Garamond"/>
+          <w:sz w:val="21"/>
+          <w:szCs w:val="21"/>
+          <w:shd w:val="clear" w:color="auto" w:fill="F8F9FA"/>
+        </w:rPr>
+        <w:t xml:space="preserve"> through </w:t>
+      </w:r>
+      <w:r>
+        <w:rPr>
+          <w:rFonts w:ascii="Garamond" w:hAnsi="Garamond"/>
+          <w:sz w:val="21"/>
+          <w:szCs w:val="21"/>
+          <w:shd w:val="clear" w:color="auto" w:fill="F8F9FA"/>
+        </w:rPr>
+        <w:t>intentional</w:t>
+      </w:r>
+      <w:r>
+        <w:rPr>
+          <w:rFonts w:ascii="Garamond" w:hAnsi="Garamond"/>
+          <w:sz w:val="21"/>
+          <w:szCs w:val="21"/>
+          <w:shd w:val="clear" w:color="auto" w:fill="F8F9FA"/>
+        </w:rPr>
+        <w:t xml:space="preserve"> </w:t>
+      </w:r>
+      <w:r>
+        <w:rPr>
+          <w:rFonts w:ascii="Garamond" w:hAnsi="Garamond"/>
+          <w:sz w:val="21"/>
+          <w:szCs w:val="21"/>
+          <w:shd w:val="clear" w:color="auto" w:fill="F8F9FA"/>
+        </w:rPr>
+        <w:t xml:space="preserve">and </w:t>
+      </w:r>
+      <w:r>
+        <w:rPr>
+          <w:rFonts w:ascii="Garamond" w:hAnsi="Garamond"/>
+          <w:sz w:val="21"/>
+          <w:szCs w:val="21"/>
+          <w:shd w:val="clear" w:color="auto" w:fill="F8F9FA"/>
+        </w:rPr>
+        <w:t xml:space="preserve">user-focused </w:t>
+      </w:r>
+      <w:r>
+        <w:rPr>
+          <w:rFonts w:ascii="Garamond" w:hAnsi="Garamond"/>
+          <w:sz w:val="21"/>
+          <w:szCs w:val="21"/>
+          <w:shd w:val="clear" w:color="auto" w:fill="F8F9FA"/>
+        </w:rPr>
+        <w:t>design</w:t>
+      </w:r>
+      <w:r>
+        <w:rPr>
+          <w:rFonts w:ascii="Garamond" w:hAnsi="Garamond"/>
+          <w:sz w:val="21"/>
+          <w:szCs w:val="21"/>
+          <w:shd w:val="clear" w:color="auto" w:fill="F8F9FA"/>
+        </w:rPr>
         <w:t xml:space="preserve">. </w:t>
       </w:r>
       <w:r>
@@ -455,7 +518,7 @@
           <w:szCs w:val="21"/>
           <w:shd w:val="clear" w:color="auto" w:fill="FFFFFF"/>
         </w:rPr>
-        <w:t xml:space="preserve">I am fascinated by the power of technology and the infinite ways we can leverage these tools to solve real world problems. Not only am I a fast learner, but I also like to understand the "how's" and "why's" behind every line of code. I </w:t>
+        <w:t>F</w:t>
       </w:r>
       <w:r>
         <w:rPr>
@@ -464,7 +527,7 @@
           <w:szCs w:val="21"/>
           <w:shd w:val="clear" w:color="auto" w:fill="FFFFFF"/>
         </w:rPr>
-        <w:t>am fascinated by the</w:t>
+        <w:t>ascinated by the power of technology to solve</w:t>
       </w:r>
       <w:r>
         <w:rPr>
@@ -473,7 +536,7 @@
           <w:szCs w:val="21"/>
           <w:shd w:val="clear" w:color="auto" w:fill="FFFFFF"/>
         </w:rPr>
-        <w:t xml:space="preserve"> design process and am excited to</w:t>
+        <w:t xml:space="preserve"> everyday </w:t>
       </w:r>
       <w:r>
         <w:rPr>
@@ -482,7 +545,7 @@
           <w:szCs w:val="21"/>
           <w:shd w:val="clear" w:color="auto" w:fill="FFFFFF"/>
         </w:rPr>
-        <w:t xml:space="preserve"> deepen my knowledge and</w:t>
+        <w:t>problems</w:t>
       </w:r>
       <w:r>
         <w:rPr>
@@ -491,7 +554,7 @@
           <w:szCs w:val="21"/>
           <w:shd w:val="clear" w:color="auto" w:fill="FFFFFF"/>
         </w:rPr>
-        <w:t xml:space="preserve"> improve my expertise </w:t>
+        <w:t xml:space="preserve">, </w:t>
       </w:r>
       <w:r>
         <w:rPr>
@@ -500,6 +563,177 @@
           <w:szCs w:val="21"/>
           <w:shd w:val="clear" w:color="auto" w:fill="FFFFFF"/>
         </w:rPr>
+        <w:t>I a</w:t>
+      </w:r>
+      <w:r>
+        <w:rPr>
+          <w:rFonts w:ascii="Garamond" w:hAnsi="Garamond" w:cs="Segoe UI"/>
+          <w:sz w:val="21"/>
+          <w:szCs w:val="21"/>
+          <w:shd w:val="clear" w:color="auto" w:fill="FFFFFF"/>
+        </w:rPr>
+        <w:t>m a</w:t>
+      </w:r>
+      <w:r>
+        <w:rPr>
+          <w:rFonts w:ascii="Garamond" w:hAnsi="Garamond" w:cs="Segoe UI"/>
+          <w:sz w:val="21"/>
+          <w:szCs w:val="21"/>
+          <w:shd w:val="clear" w:color="auto" w:fill="FFFFFF"/>
+        </w:rPr>
+        <w:t xml:space="preserve"> fast learner</w:t>
+      </w:r>
+      <w:r>
+        <w:rPr>
+          <w:rFonts w:ascii="Garamond" w:hAnsi="Garamond" w:cs="Segoe UI"/>
+          <w:sz w:val="21"/>
+          <w:szCs w:val="21"/>
+          <w:shd w:val="clear" w:color="auto" w:fill="FFFFFF"/>
+        </w:rPr>
+        <w:t xml:space="preserve"> with a keen attention to</w:t>
+      </w:r>
+      <w:r>
+        <w:rPr>
+          <w:rFonts w:ascii="Garamond" w:hAnsi="Garamond" w:cs="Segoe UI"/>
+          <w:sz w:val="21"/>
+          <w:szCs w:val="21"/>
+          <w:shd w:val="clear" w:color="auto" w:fill="FFFFFF"/>
+        </w:rPr>
+        <w:t xml:space="preserve"> </w:t>
+      </w:r>
+      <w:r>
+        <w:rPr>
+          <w:rFonts w:ascii="Garamond" w:hAnsi="Garamond" w:cs="Segoe UI"/>
+          <w:sz w:val="21"/>
+          <w:szCs w:val="21"/>
+          <w:shd w:val="clear" w:color="auto" w:fill="FFFFFF"/>
+        </w:rPr>
+        <w:t>detail when tackling any project</w:t>
+      </w:r>
+      <w:r>
+        <w:rPr>
+          <w:rFonts w:ascii="Garamond" w:hAnsi="Garamond" w:cs="Segoe UI"/>
+          <w:sz w:val="21"/>
+          <w:szCs w:val="21"/>
+          <w:shd w:val="clear" w:color="auto" w:fill="FFFFFF"/>
+        </w:rPr>
+        <w:t xml:space="preserve">. </w:t>
+      </w:r>
+      <w:r>
+        <w:rPr>
+          <w:rFonts w:ascii="Garamond" w:hAnsi="Garamond" w:cs="Segoe UI"/>
+          <w:sz w:val="21"/>
+          <w:szCs w:val="21"/>
+          <w:shd w:val="clear" w:color="auto" w:fill="FFFFFF"/>
+        </w:rPr>
+        <w:t xml:space="preserve">My passion to solve problems </w:t>
+      </w:r>
+      <w:r>
+        <w:rPr>
+          <w:rFonts w:ascii="Garamond" w:hAnsi="Garamond" w:cs="Segoe UI"/>
+          <w:sz w:val="21"/>
+          <w:szCs w:val="21"/>
+          <w:shd w:val="clear" w:color="auto" w:fill="FFFFFF"/>
+        </w:rPr>
+        <w:t xml:space="preserve">with the power of code </w:t>
+      </w:r>
+      <w:r>
+        <w:rPr>
+          <w:rFonts w:ascii="Garamond" w:hAnsi="Garamond" w:cs="Segoe UI"/>
+          <w:sz w:val="21"/>
+          <w:szCs w:val="21"/>
+          <w:shd w:val="clear" w:color="auto" w:fill="FFFFFF"/>
+        </w:rPr>
+        <w:t>makes me</w:t>
+      </w:r>
+      <w:r>
+        <w:rPr>
+          <w:rFonts w:ascii="Garamond" w:hAnsi="Garamond" w:cs="Segoe UI"/>
+          <w:sz w:val="21"/>
+          <w:szCs w:val="21"/>
+          <w:shd w:val="clear" w:color="auto" w:fill="FFFFFF"/>
+        </w:rPr>
+        <w:t xml:space="preserve"> excited to</w:t>
+      </w:r>
+      <w:r>
+        <w:rPr>
+          <w:rFonts w:ascii="Garamond" w:hAnsi="Garamond" w:cs="Segoe UI"/>
+          <w:sz w:val="21"/>
+          <w:szCs w:val="21"/>
+          <w:shd w:val="clear" w:color="auto" w:fill="FFFFFF"/>
+        </w:rPr>
+        <w:t xml:space="preserve"> continue</w:t>
+      </w:r>
+      <w:r>
+        <w:rPr>
+          <w:rFonts w:ascii="Garamond" w:hAnsi="Garamond" w:cs="Segoe UI"/>
+          <w:sz w:val="21"/>
+          <w:szCs w:val="21"/>
+          <w:shd w:val="clear" w:color="auto" w:fill="FFFFFF"/>
+        </w:rPr>
+        <w:t xml:space="preserve"> deepen</w:t>
+      </w:r>
+      <w:r>
+        <w:rPr>
+          <w:rFonts w:ascii="Garamond" w:hAnsi="Garamond" w:cs="Segoe UI"/>
+          <w:sz w:val="21"/>
+          <w:szCs w:val="21"/>
+          <w:shd w:val="clear" w:color="auto" w:fill="FFFFFF"/>
+        </w:rPr>
+        <w:t>ing</w:t>
+      </w:r>
+      <w:r>
+        <w:rPr>
+          <w:rFonts w:ascii="Garamond" w:hAnsi="Garamond" w:cs="Segoe UI"/>
+          <w:sz w:val="21"/>
+          <w:szCs w:val="21"/>
+          <w:shd w:val="clear" w:color="auto" w:fill="FFFFFF"/>
+        </w:rPr>
+        <w:t xml:space="preserve"> my knowledge and</w:t>
+      </w:r>
+      <w:r>
+        <w:rPr>
+          <w:rFonts w:ascii="Garamond" w:hAnsi="Garamond" w:cs="Segoe UI"/>
+          <w:sz w:val="21"/>
+          <w:szCs w:val="21"/>
+          <w:shd w:val="clear" w:color="auto" w:fill="FFFFFF"/>
+        </w:rPr>
+        <w:t xml:space="preserve"> improv</w:t>
+      </w:r>
+      <w:r>
+        <w:rPr>
+          <w:rFonts w:ascii="Garamond" w:hAnsi="Garamond" w:cs="Segoe UI"/>
+          <w:sz w:val="21"/>
+          <w:szCs w:val="21"/>
+          <w:shd w:val="clear" w:color="auto" w:fill="FFFFFF"/>
+        </w:rPr>
+        <w:t>ing</w:t>
+      </w:r>
+      <w:r>
+        <w:rPr>
+          <w:rFonts w:ascii="Garamond" w:hAnsi="Garamond" w:cs="Segoe UI"/>
+          <w:sz w:val="21"/>
+          <w:szCs w:val="21"/>
+          <w:shd w:val="clear" w:color="auto" w:fill="FFFFFF"/>
+        </w:rPr>
+        <w:t xml:space="preserve"> upon</w:t>
+      </w:r>
+      <w:r>
+        <w:rPr>
+          <w:rFonts w:ascii="Garamond" w:hAnsi="Garamond" w:cs="Segoe UI"/>
+          <w:sz w:val="21"/>
+          <w:szCs w:val="21"/>
+          <w:shd w:val="clear" w:color="auto" w:fill="FFFFFF"/>
+        </w:rPr>
+        <w:t xml:space="preserve"> my expertise </w:t>
+      </w:r>
+      <w:r>
+        <w:rPr>
+          <w:rFonts w:ascii="Garamond" w:hAnsi="Garamond" w:cs="Segoe UI"/>
+          <w:sz w:val="21"/>
+          <w:szCs w:val="21"/>
+          <w:shd w:val="clear" w:color="auto" w:fill="FFFFFF"/>
+        </w:rPr>
         <w:t>in</w:t>
       </w:r>
       <w:r>
@@ -509,7 +743,7 @@
           <w:szCs w:val="21"/>
           <w:shd w:val="clear" w:color="auto" w:fill="FFFFFF"/>
         </w:rPr>
-        <w:t xml:space="preserve"> creat</w:t>
+        <w:t xml:space="preserve"> </w:t>
       </w:r>
       <w:r>
         <w:rPr>
@@ -518,25 +752,7 @@
           <w:szCs w:val="21"/>
           <w:shd w:val="clear" w:color="auto" w:fill="FFFFFF"/>
         </w:rPr>
-        <w:t>ing</w:t>
-      </w:r>
-      <w:r>
-        <w:rPr>
-          <w:rFonts w:ascii="Garamond" w:hAnsi="Garamond" w:cs="Segoe UI"/>
-          <w:sz w:val="21"/>
-          <w:szCs w:val="21"/>
-          <w:shd w:val="clear" w:color="auto" w:fill="FFFFFF"/>
-        </w:rPr>
-        <w:t xml:space="preserve"> </w:t>
-      </w:r>
-      <w:r>
-        <w:rPr>
-          <w:rFonts w:ascii="Garamond" w:hAnsi="Garamond" w:cs="Segoe UI"/>
-          <w:sz w:val="21"/>
-          <w:szCs w:val="21"/>
-          <w:shd w:val="clear" w:color="auto" w:fill="FFFFFF"/>
-        </w:rPr>
-        <w:t>products and applications that make a difference</w:t>
+        <w:t>the field</w:t>
       </w:r>
       <w:r>
         <w:rPr>
@@ -556,11 +772,438 @@
           <w:shd w:val="clear" w:color="auto" w:fill="FFFFFF"/>
         </w:rPr>
         <w:t xml:space="preserve"> </w:t>
+      </w:r>
+      <w:r>
+        <w:rPr>
+          <w:rStyle w:val="white-space-pre"/>
+          <w:rFonts w:ascii="Garamond" w:hAnsi="Garamond" w:cs="Segoe UI"/>
+          <w:sz w:val="21"/>
+          <w:szCs w:val="21"/>
+          <w:shd w:val="clear" w:color="auto" w:fill="FFFFFF"/>
+        </w:rPr>
+        <w:br/>
       </w:r>
     </w:p>
     <w:p>
       <w:pPr>
-        <w:spacing w:before="240" w:after="120" w:line="276" w:lineRule="auto"/>
+        <w:autoSpaceDE w:val="0"/>
+        <w:autoSpaceDN w:val="0"/>
+        <w:adjustRightInd w:val="0"/>
+        <w:spacing w:before="120" w:after="120" w:line="276" w:lineRule="auto"/>
+        <w:rPr>
+          <w:rFonts w:ascii="Garamond-Bold" w:hAnsi="Garamond-Bold" w:cs="Garamond-Bold"/>
+          <w:b/>
+          <w:bCs/>
+          <w:color w:val="9CB9C2"/>
+          <w:u w:val="single"/>
+        </w:rPr>
+      </w:pPr>
+      <w:r>
+        <w:rPr>
+          <w:rFonts w:ascii="Garamond-Bold" w:hAnsi="Garamond-Bold" w:cs="Garamond-Bold"/>
+          <w:b/>
+          <w:bCs/>
+          <w:color w:val="9CB9C2"/>
+          <w:u w:val="single"/>
+        </w:rPr>
+        <w:t>EDUCATION</w:t>
+      </w:r>
+      <w:r>
+        <w:rPr>
+          <w:rFonts w:ascii="Garamond-Bold" w:hAnsi="Garamond-Bold" w:cs="Garamond-Bold"/>
+          <w:b/>
+          <w:bCs/>
+          <w:color w:val="9CB9C2"/>
+          <w:u w:val="single"/>
+        </w:rPr>
+        <w:tab/>
+      </w:r>
+      <w:r>
+        <w:rPr>
+          <w:rFonts w:ascii="Garamond-Bold" w:hAnsi="Garamond-Bold" w:cs="Garamond-Bold"/>
+          <w:b/>
+          <w:bCs/>
+          <w:color w:val="9CB9C2"/>
+          <w:u w:val="single"/>
+        </w:rPr>
+        <w:tab/>
+      </w:r>
+      <w:r>
+        <w:rPr>
+          <w:rFonts w:ascii="Garamond-Bold" w:hAnsi="Garamond-Bold" w:cs="Garamond-Bold"/>
+          <w:b/>
+          <w:bCs/>
+          <w:color w:val="9CB9C2"/>
+          <w:u w:val="single"/>
+        </w:rPr>
+        <w:tab/>
+      </w:r>
+      <w:r>
+        <w:rPr>
+          <w:rFonts w:ascii="Garamond-Bold" w:hAnsi="Garamond-Bold" w:cs="Garamond-Bold"/>
+          <w:b/>
+          <w:bCs/>
+          <w:color w:val="9CB9C2"/>
+          <w:u w:val="single"/>
+        </w:rPr>
+        <w:tab/>
+      </w:r>
+      <w:r>
+        <w:rPr>
+          <w:rFonts w:ascii="Garamond-Bold" w:hAnsi="Garamond-Bold" w:cs="Garamond-Bold"/>
+          <w:b/>
+          <w:bCs/>
+          <w:color w:val="9CB9C2"/>
+          <w:u w:val="single"/>
+        </w:rPr>
+        <w:tab/>
+      </w:r>
+      <w:r>
+        <w:rPr>
+          <w:rFonts w:ascii="Garamond-Bold" w:hAnsi="Garamond-Bold" w:cs="Garamond-Bold"/>
+          <w:b/>
+          <w:bCs/>
+          <w:color w:val="9CB9C2"/>
+          <w:u w:val="single"/>
+        </w:rPr>
+        <w:tab/>
+      </w:r>
+      <w:r>
+        <w:rPr>
+          <w:rFonts w:ascii="Garamond-Bold" w:hAnsi="Garamond-Bold" w:cs="Garamond-Bold"/>
+          <w:b/>
+          <w:bCs/>
+          <w:color w:val="9CB9C2"/>
+          <w:u w:val="single"/>
+        </w:rPr>
+        <w:tab/>
+      </w:r>
+      <w:r>
+        <w:rPr>
+          <w:rFonts w:ascii="Garamond-Bold" w:hAnsi="Garamond-Bold" w:cs="Garamond-Bold"/>
+          <w:b/>
+          <w:bCs/>
+          <w:color w:val="9CB9C2"/>
+          <w:u w:val="single"/>
+        </w:rPr>
+        <w:tab/>
+      </w:r>
+      <w:r>
+        <w:rPr>
+          <w:rFonts w:ascii="Garamond-Bold" w:hAnsi="Garamond-Bold" w:cs="Garamond-Bold"/>
+          <w:b/>
+          <w:bCs/>
+          <w:color w:val="9CB9C2"/>
+          <w:u w:val="single"/>
+        </w:rPr>
+        <w:tab/>
+      </w:r>
+      <w:r>
+        <w:rPr>
+          <w:rFonts w:ascii="Garamond-Bold" w:hAnsi="Garamond-Bold" w:cs="Garamond-Bold"/>
+          <w:b/>
+          <w:bCs/>
+          <w:color w:val="9CB9C2"/>
+          <w:u w:val="single"/>
+        </w:rPr>
+        <w:tab/>
+      </w:r>
+      <w:r>
+        <w:rPr>
+          <w:rFonts w:ascii="Garamond-Bold" w:hAnsi="Garamond-Bold" w:cs="Garamond-Bold"/>
+          <w:b/>
+          <w:bCs/>
+          <w:color w:val="9CB9C2"/>
+          <w:u w:val="single"/>
+        </w:rPr>
+        <w:tab/>
+      </w:r>
+      <w:r>
+        <w:rPr>
+          <w:rFonts w:ascii="Garamond-Bold" w:hAnsi="Garamond-Bold" w:cs="Garamond-Bold"/>
+          <w:b/>
+          <w:bCs/>
+          <w:color w:val="9CB9C2"/>
+          <w:u w:val="single"/>
+        </w:rPr>
+        <w:tab/>
+      </w:r>
+      <w:r>
+        <w:rPr>
+          <w:rFonts w:ascii="Garamond-Bold" w:hAnsi="Garamond-Bold" w:cs="Garamond-Bold"/>
+          <w:b/>
+          <w:bCs/>
+          <w:color w:val="9CB9C2"/>
+          <w:u w:val="single"/>
+        </w:rPr>
+        <w:tab/>
+      </w:r>
+    </w:p>
+    <w:p>
+      <w:pPr>
+        <w:pStyle w:val="ListParagraph"/>
+        <w:tabs>
+          <w:tab w:val="right" w:pos="10800"/>
+        </w:tabs>
+        <w:autoSpaceDE w:val="0"/>
+        <w:autoSpaceDN w:val="0"/>
+        <w:adjustRightInd w:val="0"/>
+        <w:spacing w:after="0" w:line="360" w:lineRule="auto"/>
+        <w:rPr>
+          <w:rFonts w:ascii="Garamond" w:hAnsi="Garamond" w:cs="Garamond"/>
+          <w:color w:val="000000"/>
+          <w:sz w:val="21"/>
+          <w:szCs w:val="21"/>
+        </w:rPr>
+      </w:pPr>
+      <w:r>
+        <w:rPr>
+          <w:rFonts w:ascii="Garamond" w:hAnsi="Garamond" w:cs="Garamond"/>
+          <w:b/>
+          <w:bCs/>
+          <w:color w:val="000000"/>
+          <w:sz w:val="21"/>
+          <w:szCs w:val="21"/>
+        </w:rPr>
+        <w:t>Software Engineering Immersive Coding Bootcamp</w:t>
+      </w:r>
+      <w:r>
+        <w:rPr>
+          <w:rFonts w:ascii="Garamond" w:hAnsi="Garamond" w:cs="Garamond"/>
+          <w:b/>
+          <w:bCs/>
+          <w:color w:val="000000"/>
+          <w:sz w:val="21"/>
+          <w:szCs w:val="21"/>
+        </w:rPr>
+        <w:t xml:space="preserve"> </w:t>
+      </w:r>
+      <w:r>
+        <w:rPr>
+          <w:rFonts w:ascii="Garamond" w:hAnsi="Garamond" w:cs="Garamond"/>
+          <w:color w:val="000000"/>
+          <w:sz w:val="21"/>
+          <w:szCs w:val="21"/>
+        </w:rPr>
+        <w:t>|</w:t>
+      </w:r>
+      <w:r>
+        <w:rPr>
+          <w:rFonts w:ascii="Garamond" w:hAnsi="Garamond" w:cs="Garamond"/>
+          <w:b/>
+          <w:bCs/>
+          <w:color w:val="000000"/>
+          <w:sz w:val="21"/>
+          <w:szCs w:val="21"/>
+        </w:rPr>
+        <w:t xml:space="preserve"> </w:t>
+      </w:r>
+      <w:r>
+        <w:rPr>
+          <w:rFonts w:ascii="Garamond" w:hAnsi="Garamond" w:cs="Garamond"/>
+          <w:color w:val="000000"/>
+          <w:sz w:val="21"/>
+          <w:szCs w:val="21"/>
+        </w:rPr>
+        <w:t>General Assembly</w:t>
+      </w:r>
+      <w:r>
+        <w:rPr>
+          <w:rFonts w:ascii="Garamond" w:hAnsi="Garamond" w:cs="Garamond"/>
+          <w:b/>
+          <w:bCs/>
+          <w:color w:val="000000"/>
+          <w:sz w:val="21"/>
+          <w:szCs w:val="21"/>
+        </w:rPr>
+        <w:t xml:space="preserve"> </w:t>
+      </w:r>
+      <w:r>
+        <w:rPr>
+          <w:rFonts w:ascii="Garamond" w:hAnsi="Garamond" w:cs="Garamond"/>
+          <w:color w:val="000000"/>
+          <w:sz w:val="21"/>
+          <w:szCs w:val="21"/>
+        </w:rPr>
+        <w:t>| Remote</w:t>
+      </w:r>
+      <w:r>
+        <w:rPr>
+          <w:rFonts w:ascii="Garamond" w:hAnsi="Garamond" w:cs="Garamond"/>
+          <w:b/>
+          <w:bCs/>
+          <w:color w:val="000000"/>
+          <w:sz w:val="21"/>
+          <w:szCs w:val="21"/>
+        </w:rPr>
+        <w:tab/>
+      </w:r>
+      <w:r>
+        <w:rPr>
+          <w:rFonts w:ascii="Garamond" w:hAnsi="Garamond" w:cs="Garamond"/>
+          <w:color w:val="000000"/>
+          <w:sz w:val="21"/>
+          <w:szCs w:val="21"/>
+        </w:rPr>
+        <w:t>May 2022 – Present</w:t>
+      </w:r>
+    </w:p>
+    <w:p>
+      <w:pPr>
+        <w:pStyle w:val="ListParagraph"/>
+        <w:tabs>
+          <w:tab w:val="right" w:pos="10800"/>
+        </w:tabs>
+        <w:autoSpaceDE w:val="0"/>
+        <w:autoSpaceDN w:val="0"/>
+        <w:adjustRightInd w:val="0"/>
+        <w:spacing w:after="0" w:line="360" w:lineRule="auto"/>
+        <w:rPr>
+          <w:rFonts w:ascii="Garamond" w:hAnsi="Garamond" w:cs="Garamond"/>
+          <w:color w:val="000000"/>
+          <w:sz w:val="21"/>
+          <w:szCs w:val="21"/>
+        </w:rPr>
+      </w:pPr>
+      <w:r>
+        <w:rPr>
+          <w:rFonts w:ascii="Garamond" w:hAnsi="Garamond" w:cs="Garamond"/>
+          <w:b/>
+          <w:bCs/>
+          <w:color w:val="000000"/>
+          <w:sz w:val="21"/>
+          <w:szCs w:val="21"/>
+        </w:rPr>
+        <w:t xml:space="preserve">CS50x 2022 Intro to Computer Science Certification </w:t>
+      </w:r>
+      <w:r>
+        <w:rPr>
+          <w:rFonts w:ascii="Garamond" w:hAnsi="Garamond" w:cs="Garamond"/>
+          <w:color w:val="000000"/>
+          <w:sz w:val="21"/>
+          <w:szCs w:val="21"/>
+        </w:rPr>
+        <w:t>| Harvard University</w:t>
+      </w:r>
+      <w:r>
+        <w:rPr>
+          <w:rFonts w:ascii="Garamond" w:hAnsi="Garamond" w:cs="Garamond"/>
+          <w:b/>
+          <w:bCs/>
+          <w:color w:val="000000"/>
+          <w:sz w:val="21"/>
+          <w:szCs w:val="21"/>
+        </w:rPr>
+        <w:tab/>
+      </w:r>
+      <w:r>
+        <w:rPr>
+          <w:rFonts w:ascii="Garamond" w:hAnsi="Garamond" w:cs="Garamond"/>
+          <w:color w:val="000000"/>
+          <w:sz w:val="21"/>
+          <w:szCs w:val="21"/>
+        </w:rPr>
+        <w:t>Jan 2022 – Present</w:t>
+      </w:r>
+    </w:p>
+    <w:p>
+      <w:pPr>
+        <w:pStyle w:val="ListParagraph"/>
+        <w:tabs>
+          <w:tab w:val="right" w:pos="10800"/>
+        </w:tabs>
+        <w:autoSpaceDE w:val="0"/>
+        <w:autoSpaceDN w:val="0"/>
+        <w:adjustRightInd w:val="0"/>
+        <w:spacing w:after="0" w:line="360" w:lineRule="auto"/>
+        <w:rPr>
+          <w:rFonts w:ascii="Garamond-Bold" w:hAnsi="Garamond-Bold" w:cs="Garamond-Bold"/>
+          <w:b/>
+          <w:bCs/>
+          <w:color w:val="000000"/>
+          <w:sz w:val="20"/>
+          <w:szCs w:val="20"/>
+        </w:rPr>
+      </w:pPr>
+      <w:r>
+        <w:rPr>
+          <w:rFonts w:ascii="Garamond-Bold" w:hAnsi="Garamond-Bold" w:cs="Garamond-Bold"/>
+          <w:b/>
+          <w:bCs/>
+          <w:color w:val="000000"/>
+          <w:sz w:val="20"/>
+          <w:szCs w:val="20"/>
+        </w:rPr>
+        <w:t>Bachelor of Science</w:t>
+      </w:r>
+      <w:r>
+        <w:rPr>
+          <w:rFonts w:ascii="Garamond-Bold" w:hAnsi="Garamond-Bold" w:cs="Garamond-Bold"/>
+          <w:color w:val="000000"/>
+          <w:sz w:val="20"/>
+          <w:szCs w:val="20"/>
+        </w:rPr>
+        <w:t xml:space="preserve"> </w:t>
+      </w:r>
+      <w:r>
+        <w:rPr>
+          <w:rFonts w:ascii="Garamond-Bold" w:hAnsi="Garamond-Bold" w:cs="Garamond-Bold"/>
+          <w:color w:val="000000"/>
+          <w:sz w:val="20"/>
+          <w:szCs w:val="20"/>
+        </w:rPr>
+        <w:t>in Earth and Atmospheric Science</w:t>
+      </w:r>
+      <w:r>
+        <w:rPr>
+          <w:rFonts w:ascii="Garamond" w:hAnsi="Garamond" w:cs="Garamond"/>
+          <w:color w:val="000000"/>
+          <w:sz w:val="21"/>
+          <w:szCs w:val="21"/>
+        </w:rPr>
+        <w:t xml:space="preserve"> </w:t>
+      </w:r>
+      <w:r>
+        <w:rPr>
+          <w:rFonts w:ascii="Garamond" w:hAnsi="Garamond" w:cs="Garamond"/>
+          <w:color w:val="000000"/>
+          <w:sz w:val="21"/>
+          <w:szCs w:val="21"/>
+        </w:rPr>
+        <w:t xml:space="preserve">| </w:t>
+      </w:r>
+      <w:r>
+        <w:rPr>
+          <w:rFonts w:ascii="Garamond" w:hAnsi="Garamond" w:cs="Garamond"/>
+          <w:color w:val="000000"/>
+          <w:sz w:val="21"/>
+          <w:szCs w:val="21"/>
+        </w:rPr>
+        <w:t>Georgia Institute of Technology</w:t>
+      </w:r>
+      <w:r>
+        <w:rPr>
+          <w:rFonts w:ascii="Garamond" w:hAnsi="Garamond" w:cs="Garamond"/>
+          <w:color w:val="000000"/>
+          <w:sz w:val="21"/>
+          <w:szCs w:val="21"/>
+        </w:rPr>
+        <w:t xml:space="preserve"> | Atlanta, GA</w:t>
+      </w:r>
+      <w:r>
+        <w:rPr>
+          <w:rFonts w:ascii="Garamond" w:hAnsi="Garamond" w:cs="Garamond"/>
+          <w:color w:val="000000"/>
+          <w:sz w:val="21"/>
+          <w:szCs w:val="21"/>
+        </w:rPr>
+        <w:tab/>
+        <w:t>Dec 2020</w:t>
+      </w:r>
+    </w:p>
+    <w:p>
+      <w:pPr>
+        <w:spacing w:before="120" w:after="120" w:line="276" w:lineRule="auto"/>
         <w:rPr>
           <w:color w:val="9CB9C2"/>
         </w:rPr>
@@ -918,7 +1561,16 @@
           <w:sz w:val="21"/>
           <w:szCs w:val="21"/>
         </w:rPr>
-        <w:t>strong c</w:t>
+        <w:t xml:space="preserve"> effective </w:t>
+      </w:r>
+      <w:r>
+        <w:rPr>
+          <w:rFonts w:ascii="Garamond" w:hAnsi="Garamond" w:cs="Garamond"/>
+          <w:color w:val="000000"/>
+          <w:sz w:val="21"/>
+          <w:szCs w:val="21"/>
+        </w:rPr>
+        <w:t>c</w:t>
       </w:r>
       <w:r>
         <w:rPr>
@@ -1210,16 +1862,45 @@
           <w:sz w:val="21"/>
           <w:szCs w:val="21"/>
         </w:rPr>
-        <w:t>Freelancer</w:t>
-      </w:r>
-      <w:r>
-        <w:rPr>
-          <w:rFonts w:ascii="Garamond" w:hAnsi="Garamond" w:cs="Garamond"/>
-          <w:color w:val="000000"/>
-          <w:sz w:val="21"/>
-          <w:szCs w:val="21"/>
-        </w:rPr>
-        <w:t xml:space="preserve">, </w:t>
+        <w:t xml:space="preserve">Independent Contractor </w:t>
+      </w:r>
+      <w:r>
+        <w:rPr>
+          <w:rFonts w:ascii="Garamond" w:hAnsi="Garamond" w:cs="Garamond"/>
+          <w:color w:val="000000"/>
+          <w:sz w:val="21"/>
+          <w:szCs w:val="21"/>
+        </w:rPr>
+        <w:t>| Editor and Proofreader</w:t>
+      </w:r>
+      <w:r>
+        <w:rPr>
+          <w:rFonts w:ascii="Garamond" w:hAnsi="Garamond" w:cs="Garamond"/>
+          <w:b/>
+          <w:bCs/>
+          <w:color w:val="000000"/>
+          <w:sz w:val="21"/>
+          <w:szCs w:val="21"/>
+        </w:rPr>
+        <w:t xml:space="preserve"> </w:t>
+      </w:r>
+      <w:r>
+        <w:rPr>
+          <w:rFonts w:ascii="Garamond" w:hAnsi="Garamond" w:cs="Garamond"/>
+          <w:color w:val="000000"/>
+          <w:sz w:val="21"/>
+          <w:szCs w:val="21"/>
+        </w:rPr>
+        <w:t>|</w:t>
+      </w:r>
+      <w:r>
+        <w:rPr>
+          <w:rFonts w:ascii="Garamond" w:hAnsi="Garamond" w:cs="Garamond"/>
+          <w:color w:val="000000"/>
+          <w:sz w:val="21"/>
+          <w:szCs w:val="21"/>
+        </w:rPr>
+        <w:t xml:space="preserve"> </w:t>
       </w:r>
       <w:r>
         <w:rPr>
@@ -2037,6 +2718,9 @@
     </w:p>
     <w:p>
       <w:pPr>
+        <w:tabs>
+          <w:tab w:val="right" w:pos="10800"/>
+        </w:tabs>
         <w:autoSpaceDE w:val="0"/>
         <w:autoSpaceDN w:val="0"/>
         <w:adjustRightInd w:val="0"/>
@@ -2063,15 +2747,6 @@
       <w:r>
         <w:rPr>
           <w:rFonts w:ascii="Garamond" w:hAnsi="Garamond" w:cs="Garamond"/>
-          <w:color w:val="000000"/>
-          <w:sz w:val="21"/>
-          <w:szCs w:val="21"/>
-        </w:rPr>
-        <w:t>,</w:t>
-      </w:r>
-      <w:r>
-        <w:rPr>
-          <w:rFonts w:ascii="Garamond" w:hAnsi="Garamond" w:cs="Garamond"/>
           <w:b/>
           <w:bCs/>
           <w:color w:val="000000"/>
@@ -2087,7 +2762,45 @@
           <w:sz w:val="21"/>
           <w:szCs w:val="21"/>
         </w:rPr>
-        <w:t>Kin No Tori, Atlanta, GA</w:t>
+        <w:t>|</w:t>
+      </w:r>
+      <w:r>
+        <w:rPr>
+          <w:rFonts w:ascii="Garamond" w:hAnsi="Garamond" w:cs="Garamond"/>
+          <w:b/>
+          <w:bCs/>
+          <w:color w:val="000000"/>
+          <w:sz w:val="21"/>
+          <w:szCs w:val="21"/>
+        </w:rPr>
+        <w:t xml:space="preserve"> </w:t>
+      </w:r>
+      <w:r>
+        <w:rPr>
+          <w:rFonts w:ascii="Garamond" w:hAnsi="Garamond" w:cs="Garamond"/>
+          <w:color w:val="000000"/>
+          <w:sz w:val="21"/>
+          <w:szCs w:val="21"/>
+        </w:rPr>
+        <w:t>Kin No Tori</w:t>
+      </w:r>
+      <w:r>
+        <w:rPr>
+          <w:rFonts w:ascii="Garamond" w:hAnsi="Garamond" w:cs="Garamond"/>
+          <w:color w:val="000000"/>
+          <w:sz w:val="21"/>
+          <w:szCs w:val="21"/>
+        </w:rPr>
+        <w:t xml:space="preserve"> |</w:t>
+      </w:r>
+      <w:r>
+        <w:rPr>
+          <w:rFonts w:ascii="Garamond" w:hAnsi="Garamond" w:cs="Garamond"/>
+          <w:color w:val="000000"/>
+          <w:sz w:val="21"/>
+          <w:szCs w:val="21"/>
+        </w:rPr>
+        <w:t>Atlanta, GA</w:t>
       </w:r>
       <w:r>
         <w:rPr>
@@ -2418,432 +3131,6 @@
           <w:szCs w:val="21"/>
         </w:rPr>
         <w:t xml:space="preserve"> efficient turnaround of guests</w:t>
-      </w:r>
-    </w:p>
-    <w:p>
-      <w:pPr>
-        <w:autoSpaceDE w:val="0"/>
-        <w:autoSpaceDN w:val="0"/>
-        <w:adjustRightInd w:val="0"/>
-        <w:spacing w:before="120" w:after="120" w:line="276" w:lineRule="auto"/>
-        <w:rPr>
-          <w:rFonts w:ascii="Garamond-Bold" w:hAnsi="Garamond-Bold" w:cs="Garamond-Bold"/>
-          <w:b/>
-          <w:bCs/>
-          <w:color w:val="9CB9C2"/>
-          <w:u w:val="single"/>
-        </w:rPr>
-      </w:pPr>
-      <w:r>
-        <w:rPr>
-          <w:rFonts w:ascii="Garamond-Bold" w:hAnsi="Garamond-Bold" w:cs="Garamond-Bold"/>
-          <w:b/>
-          <w:bCs/>
-          <w:color w:val="9CB9C2"/>
-          <w:u w:val="single"/>
-        </w:rPr>
-        <w:t>EDUCATION</w:t>
-      </w:r>
-      <w:r>
-        <w:rPr>
-          <w:rFonts w:ascii="Garamond-Bold" w:hAnsi="Garamond-Bold" w:cs="Garamond-Bold"/>
-          <w:b/>
-          <w:bCs/>
-          <w:color w:val="9CB9C2"/>
-          <w:u w:val="single"/>
-        </w:rPr>
-        <w:tab/>
-      </w:r>
-      <w:r>
-        <w:rPr>
-          <w:rFonts w:ascii="Garamond-Bold" w:hAnsi="Garamond-Bold" w:cs="Garamond-Bold"/>
-          <w:b/>
-          <w:bCs/>
-          <w:color w:val="9CB9C2"/>
-          <w:u w:val="single"/>
-        </w:rPr>
-        <w:tab/>
-      </w:r>
-      <w:r>
-        <w:rPr>
-          <w:rFonts w:ascii="Garamond-Bold" w:hAnsi="Garamond-Bold" w:cs="Garamond-Bold"/>
-          <w:b/>
-          <w:bCs/>
-          <w:color w:val="9CB9C2"/>
-          <w:u w:val="single"/>
-        </w:rPr>
-        <w:tab/>
-      </w:r>
-      <w:r>
-        <w:rPr>
-          <w:rFonts w:ascii="Garamond-Bold" w:hAnsi="Garamond-Bold" w:cs="Garamond-Bold"/>
-          <w:b/>
-          <w:bCs/>
-          <w:color w:val="9CB9C2"/>
-          <w:u w:val="single"/>
-        </w:rPr>
-        <w:tab/>
-      </w:r>
-      <w:r>
-        <w:rPr>
-          <w:rFonts w:ascii="Garamond-Bold" w:hAnsi="Garamond-Bold" w:cs="Garamond-Bold"/>
-          <w:b/>
-          <w:bCs/>
-          <w:color w:val="9CB9C2"/>
-          <w:u w:val="single"/>
-        </w:rPr>
-        <w:tab/>
-      </w:r>
-      <w:r>
-        <w:rPr>
-          <w:rFonts w:ascii="Garamond-Bold" w:hAnsi="Garamond-Bold" w:cs="Garamond-Bold"/>
-          <w:b/>
-          <w:bCs/>
-          <w:color w:val="9CB9C2"/>
-          <w:u w:val="single"/>
-        </w:rPr>
-        <w:tab/>
-      </w:r>
-      <w:r>
-        <w:rPr>
-          <w:rFonts w:ascii="Garamond-Bold" w:hAnsi="Garamond-Bold" w:cs="Garamond-Bold"/>
-          <w:b/>
-          <w:bCs/>
-          <w:color w:val="9CB9C2"/>
-          <w:u w:val="single"/>
-        </w:rPr>
-        <w:tab/>
-      </w:r>
-      <w:r>
-        <w:rPr>
-          <w:rFonts w:ascii="Garamond-Bold" w:hAnsi="Garamond-Bold" w:cs="Garamond-Bold"/>
-          <w:b/>
-          <w:bCs/>
-          <w:color w:val="9CB9C2"/>
-          <w:u w:val="single"/>
-        </w:rPr>
-        <w:tab/>
-      </w:r>
-      <w:r>
-        <w:rPr>
-          <w:rFonts w:ascii="Garamond-Bold" w:hAnsi="Garamond-Bold" w:cs="Garamond-Bold"/>
-          <w:b/>
-          <w:bCs/>
-          <w:color w:val="9CB9C2"/>
-          <w:u w:val="single"/>
-        </w:rPr>
-        <w:tab/>
-      </w:r>
-      <w:r>
-        <w:rPr>
-          <w:rFonts w:ascii="Garamond-Bold" w:hAnsi="Garamond-Bold" w:cs="Garamond-Bold"/>
-          <w:b/>
-          <w:bCs/>
-          <w:color w:val="9CB9C2"/>
-          <w:u w:val="single"/>
-        </w:rPr>
-        <w:tab/>
-      </w:r>
-      <w:r>
-        <w:rPr>
-          <w:rFonts w:ascii="Garamond-Bold" w:hAnsi="Garamond-Bold" w:cs="Garamond-Bold"/>
-          <w:b/>
-          <w:bCs/>
-          <w:color w:val="9CB9C2"/>
-          <w:u w:val="single"/>
-        </w:rPr>
-        <w:tab/>
-      </w:r>
-      <w:r>
-        <w:rPr>
-          <w:rFonts w:ascii="Garamond-Bold" w:hAnsi="Garamond-Bold" w:cs="Garamond-Bold"/>
-          <w:b/>
-          <w:bCs/>
-          <w:color w:val="9CB9C2"/>
-          <w:u w:val="single"/>
-        </w:rPr>
-        <w:tab/>
-      </w:r>
-      <w:r>
-        <w:rPr>
-          <w:rFonts w:ascii="Garamond-Bold" w:hAnsi="Garamond-Bold" w:cs="Garamond-Bold"/>
-          <w:b/>
-          <w:bCs/>
-          <w:color w:val="9CB9C2"/>
-          <w:u w:val="single"/>
-        </w:rPr>
-        <w:tab/>
-      </w:r>
-    </w:p>
-    <w:p>
-      <w:pPr>
-        <w:pStyle w:val="ListParagraph"/>
-        <w:tabs>
-          <w:tab w:val="right" w:pos="10800"/>
-        </w:tabs>
-        <w:autoSpaceDE w:val="0"/>
-        <w:autoSpaceDN w:val="0"/>
-        <w:adjustRightInd w:val="0"/>
-        <w:spacing w:after="0" w:line="360" w:lineRule="auto"/>
-        <w:rPr>
-          <w:rFonts w:ascii="Garamond" w:hAnsi="Garamond" w:cs="Garamond"/>
-          <w:color w:val="000000"/>
-          <w:sz w:val="21"/>
-          <w:szCs w:val="21"/>
-        </w:rPr>
-      </w:pPr>
-      <w:r>
-        <w:rPr>
-          <w:rFonts w:ascii="Garamond" w:hAnsi="Garamond" w:cs="Garamond"/>
-          <w:b/>
-          <w:bCs/>
-          <w:color w:val="000000"/>
-          <w:sz w:val="21"/>
-          <w:szCs w:val="21"/>
-        </w:rPr>
-        <w:t>Software Engineering Immersive Coding Bootcamp</w:t>
-      </w:r>
-      <w:r>
-        <w:rPr>
-          <w:rFonts w:ascii="Garamond" w:hAnsi="Garamond" w:cs="Garamond"/>
-          <w:b/>
-          <w:bCs/>
-          <w:color w:val="000000"/>
-          <w:sz w:val="21"/>
-          <w:szCs w:val="21"/>
-        </w:rPr>
-        <w:t xml:space="preserve"> </w:t>
-      </w:r>
-      <w:r>
-        <w:rPr>
-          <w:rFonts w:ascii="Garamond" w:hAnsi="Garamond" w:cs="Garamond"/>
-          <w:color w:val="000000"/>
-          <w:sz w:val="21"/>
-          <w:szCs w:val="21"/>
-        </w:rPr>
-        <w:t>|</w:t>
-      </w:r>
-      <w:r>
-        <w:rPr>
-          <w:rFonts w:ascii="Garamond" w:hAnsi="Garamond" w:cs="Garamond"/>
-          <w:b/>
-          <w:bCs/>
-          <w:color w:val="000000"/>
-          <w:sz w:val="21"/>
-          <w:szCs w:val="21"/>
-        </w:rPr>
-        <w:t xml:space="preserve"> </w:t>
-      </w:r>
-      <w:r>
-        <w:rPr>
-          <w:rFonts w:ascii="Garamond" w:hAnsi="Garamond" w:cs="Garamond"/>
-          <w:color w:val="000000"/>
-          <w:sz w:val="21"/>
-          <w:szCs w:val="21"/>
-        </w:rPr>
-        <w:t>General Assembly</w:t>
-      </w:r>
-      <w:r>
-        <w:rPr>
-          <w:rFonts w:ascii="Garamond" w:hAnsi="Garamond" w:cs="Garamond"/>
-          <w:b/>
-          <w:bCs/>
-          <w:color w:val="000000"/>
-          <w:sz w:val="21"/>
-          <w:szCs w:val="21"/>
-        </w:rPr>
-        <w:t xml:space="preserve"> </w:t>
-      </w:r>
-      <w:r>
-        <w:rPr>
-          <w:rFonts w:ascii="Garamond" w:hAnsi="Garamond" w:cs="Garamond"/>
-          <w:color w:val="000000"/>
-          <w:sz w:val="21"/>
-          <w:szCs w:val="21"/>
-        </w:rPr>
-        <w:t>| Remote</w:t>
-      </w:r>
-      <w:r>
-        <w:rPr>
-          <w:rFonts w:ascii="Garamond" w:hAnsi="Garamond" w:cs="Garamond"/>
-          <w:b/>
-          <w:bCs/>
-          <w:color w:val="000000"/>
-          <w:sz w:val="21"/>
-          <w:szCs w:val="21"/>
-        </w:rPr>
-        <w:tab/>
-      </w:r>
-      <w:r>
-        <w:rPr>
-          <w:rFonts w:ascii="Garamond" w:hAnsi="Garamond" w:cs="Garamond"/>
-          <w:color w:val="000000"/>
-          <w:sz w:val="21"/>
-          <w:szCs w:val="21"/>
-        </w:rPr>
-        <w:t>May 2022 – Present</w:t>
-      </w:r>
-    </w:p>
-    <w:p>
-      <w:pPr>
-        <w:pStyle w:val="ListParagraph"/>
-        <w:tabs>
-          <w:tab w:val="right" w:pos="10800"/>
-        </w:tabs>
-        <w:autoSpaceDE w:val="0"/>
-        <w:autoSpaceDN w:val="0"/>
-        <w:adjustRightInd w:val="0"/>
-        <w:spacing w:after="0" w:line="360" w:lineRule="auto"/>
-        <w:rPr>
-          <w:rFonts w:ascii="Garamond" w:hAnsi="Garamond" w:cs="Garamond"/>
-          <w:color w:val="000000"/>
-          <w:sz w:val="21"/>
-          <w:szCs w:val="21"/>
-        </w:rPr>
-      </w:pPr>
-      <w:r>
-        <w:rPr>
-          <w:rFonts w:ascii="Garamond" w:hAnsi="Garamond" w:cs="Garamond"/>
-          <w:b/>
-          <w:bCs/>
-          <w:color w:val="000000"/>
-          <w:sz w:val="21"/>
-          <w:szCs w:val="21"/>
-        </w:rPr>
-        <w:t xml:space="preserve">CS50x 2022 Intro to Computer Science Certification </w:t>
-      </w:r>
-      <w:r>
-        <w:rPr>
-          <w:rFonts w:ascii="Garamond" w:hAnsi="Garamond" w:cs="Garamond"/>
-          <w:color w:val="000000"/>
-          <w:sz w:val="21"/>
-          <w:szCs w:val="21"/>
-        </w:rPr>
-        <w:t>| Harvard University</w:t>
-      </w:r>
-      <w:r>
-        <w:rPr>
-          <w:rFonts w:ascii="Garamond" w:hAnsi="Garamond" w:cs="Garamond"/>
-          <w:b/>
-          <w:bCs/>
-          <w:color w:val="000000"/>
-          <w:sz w:val="21"/>
-          <w:szCs w:val="21"/>
-        </w:rPr>
-        <w:tab/>
-      </w:r>
-      <w:r>
-        <w:rPr>
-          <w:rFonts w:ascii="Garamond" w:hAnsi="Garamond" w:cs="Garamond"/>
-          <w:color w:val="000000"/>
-          <w:sz w:val="21"/>
-          <w:szCs w:val="21"/>
-        </w:rPr>
-        <w:t>Jan 2022 – Present</w:t>
-      </w:r>
-    </w:p>
-    <w:p>
-      <w:pPr>
-        <w:pStyle w:val="ListParagraph"/>
-        <w:tabs>
-          <w:tab w:val="right" w:pos="10800"/>
-        </w:tabs>
-        <w:autoSpaceDE w:val="0"/>
-        <w:autoSpaceDN w:val="0"/>
-        <w:adjustRightInd w:val="0"/>
-        <w:spacing w:after="0" w:line="360" w:lineRule="auto"/>
-        <w:rPr>
-          <w:rFonts w:ascii="Garamond-Bold" w:hAnsi="Garamond-Bold" w:cs="Garamond-Bold"/>
-          <w:b/>
-          <w:bCs/>
-          <w:color w:val="000000"/>
-          <w:sz w:val="20"/>
-          <w:szCs w:val="20"/>
-        </w:rPr>
-      </w:pPr>
-      <w:r>
-        <w:rPr>
-          <w:rFonts w:ascii="Garamond-Bold" w:hAnsi="Garamond-Bold" w:cs="Garamond-Bold"/>
-          <w:b/>
-          <w:bCs/>
-          <w:color w:val="000000"/>
-          <w:sz w:val="20"/>
-          <w:szCs w:val="20"/>
-        </w:rPr>
-        <w:t>Bachelor of Science</w:t>
-      </w:r>
-      <w:r>
-        <w:rPr>
-          <w:rFonts w:ascii="Garamond-Bold" w:hAnsi="Garamond-Bold" w:cs="Garamond-Bold"/>
-          <w:color w:val="000000"/>
-          <w:sz w:val="20"/>
-          <w:szCs w:val="20"/>
-        </w:rPr>
-        <w:t xml:space="preserve"> </w:t>
-      </w:r>
-      <w:r>
-        <w:rPr>
-          <w:rFonts w:ascii="Garamond-Bold" w:hAnsi="Garamond-Bold" w:cs="Garamond-Bold"/>
-          <w:color w:val="000000"/>
-          <w:sz w:val="20"/>
-          <w:szCs w:val="20"/>
-        </w:rPr>
-        <w:t xml:space="preserve">in </w:t>
-      </w:r>
-      <w:r>
-        <w:rPr>
-          <w:rFonts w:ascii="Garamond-Bold" w:hAnsi="Garamond-Bold" w:cs="Garamond-Bold"/>
-          <w:color w:val="000000"/>
-          <w:sz w:val="20"/>
-          <w:szCs w:val="20"/>
-        </w:rPr>
-        <w:t>Earth and Atmospheric Science</w:t>
-      </w:r>
-      <w:r>
-        <w:rPr>
-          <w:rFonts w:ascii="Garamond" w:hAnsi="Garamond" w:cs="Garamond"/>
-          <w:color w:val="000000"/>
-          <w:sz w:val="21"/>
-          <w:szCs w:val="21"/>
-        </w:rPr>
-        <w:t xml:space="preserve"> </w:t>
-      </w:r>
-      <w:r>
-        <w:rPr>
-          <w:rFonts w:ascii="Garamond" w:hAnsi="Garamond" w:cs="Garamond"/>
-          <w:color w:val="000000"/>
-          <w:sz w:val="21"/>
-          <w:szCs w:val="21"/>
-        </w:rPr>
-        <w:t xml:space="preserve">| </w:t>
-      </w:r>
-      <w:r>
-        <w:rPr>
-          <w:rFonts w:ascii="Garamond" w:hAnsi="Garamond" w:cs="Garamond"/>
-          <w:color w:val="000000"/>
-          <w:sz w:val="21"/>
-          <w:szCs w:val="21"/>
-        </w:rPr>
-        <w:t>Georgia Institute of Technology</w:t>
-      </w:r>
-      <w:r>
-        <w:rPr>
-          <w:rFonts w:ascii="Garamond" w:hAnsi="Garamond" w:cs="Garamond"/>
-          <w:color w:val="000000"/>
-          <w:sz w:val="21"/>
-          <w:szCs w:val="21"/>
-        </w:rPr>
-        <w:t xml:space="preserve"> | Atlanta, GA</w:t>
-      </w:r>
-      <w:r>
-        <w:rPr>
-          <w:rFonts w:ascii="Garamond" w:hAnsi="Garamond" w:cs="Garamond"/>
-          <w:color w:val="000000"/>
-          <w:sz w:val="21"/>
-          <w:szCs w:val="21"/>
-        </w:rPr>
-        <w:tab/>
-        <w:t>Dec 2020</w:t>
       </w:r>
     </w:p>
     <w:sectPr>

</xml_diff>

<commit_message>
working more on projects section
</commit_message>
<xml_diff>
--- a/resume.docx
+++ b/resume.docx
@@ -417,7 +417,6 @@
           <w:rFonts w:ascii="Garamond" w:hAnsi="Garamond"/>
           <w:sz w:val="21"/>
           <w:szCs w:val="21"/>
-          <w:shd w:val="clear" w:color="auto" w:fill="F8F9FA"/>
         </w:rPr>
         <w:t>I am c</w:t>
       </w:r>
@@ -426,7 +425,6 @@
           <w:rFonts w:ascii="Garamond" w:hAnsi="Garamond"/>
           <w:sz w:val="21"/>
           <w:szCs w:val="21"/>
-          <w:shd w:val="clear" w:color="auto" w:fill="F8F9FA"/>
         </w:rPr>
         <w:t>urrently a software engineering bootcamp student eager to leverage my problem-solving skills and creativity to work on functional</w:t>
       </w:r>
@@ -435,7 +433,6 @@
           <w:rFonts w:ascii="Garamond" w:hAnsi="Garamond"/>
           <w:sz w:val="21"/>
           <w:szCs w:val="21"/>
-          <w:shd w:val="clear" w:color="auto" w:fill="F8F9FA"/>
         </w:rPr>
         <w:t xml:space="preserve"> </w:t>
       </w:r>
@@ -444,7 +441,6 @@
           <w:rFonts w:ascii="Garamond" w:hAnsi="Garamond"/>
           <w:sz w:val="21"/>
           <w:szCs w:val="21"/>
-          <w:shd w:val="clear" w:color="auto" w:fill="F8F9FA"/>
         </w:rPr>
         <w:t>projects</w:t>
       </w:r>
@@ -453,7 +449,6 @@
           <w:rFonts w:ascii="Garamond" w:hAnsi="Garamond"/>
           <w:sz w:val="21"/>
           <w:szCs w:val="21"/>
-          <w:shd w:val="clear" w:color="auto" w:fill="F8F9FA"/>
         </w:rPr>
         <w:t xml:space="preserve"> through </w:t>
       </w:r>
@@ -462,52 +457,118 @@
           <w:rFonts w:ascii="Garamond" w:hAnsi="Garamond"/>
           <w:sz w:val="21"/>
           <w:szCs w:val="21"/>
-          <w:shd w:val="clear" w:color="auto" w:fill="F8F9FA"/>
-        </w:rPr>
-        <w:t>intentional</w:t>
+        </w:rPr>
+        <w:t xml:space="preserve">intentional and user-focused </w:t>
       </w:r>
       <w:r>
         <w:rPr>
           <w:rFonts w:ascii="Garamond" w:hAnsi="Garamond"/>
           <w:sz w:val="21"/>
           <w:szCs w:val="21"/>
-          <w:shd w:val="clear" w:color="auto" w:fill="F8F9FA"/>
+        </w:rPr>
+        <w:t>design</w:t>
+      </w:r>
+      <w:r>
+        <w:rPr>
+          <w:rFonts w:ascii="Garamond" w:hAnsi="Garamond"/>
+          <w:sz w:val="21"/>
+          <w:szCs w:val="21"/>
+        </w:rPr>
+        <w:t xml:space="preserve">. </w:t>
+      </w:r>
+      <w:r>
+        <w:rPr>
+          <w:rFonts w:ascii="Garamond" w:hAnsi="Garamond" w:cs="Segoe UI"/>
+          <w:sz w:val="21"/>
+          <w:szCs w:val="21"/>
+        </w:rPr>
+        <w:t>F</w:t>
+      </w:r>
+      <w:r>
+        <w:rPr>
+          <w:rFonts w:ascii="Garamond" w:hAnsi="Garamond" w:cs="Segoe UI"/>
+          <w:sz w:val="21"/>
+          <w:szCs w:val="21"/>
+        </w:rPr>
+        <w:t>ascinated by the power of technology to solve</w:t>
+      </w:r>
+      <w:r>
+        <w:rPr>
+          <w:rFonts w:ascii="Garamond" w:hAnsi="Garamond" w:cs="Segoe UI"/>
+          <w:sz w:val="21"/>
+          <w:szCs w:val="21"/>
+        </w:rPr>
+        <w:t xml:space="preserve"> everyday </w:t>
+      </w:r>
+      <w:r>
+        <w:rPr>
+          <w:rFonts w:ascii="Garamond" w:hAnsi="Garamond" w:cs="Segoe UI"/>
+          <w:sz w:val="21"/>
+          <w:szCs w:val="21"/>
+        </w:rPr>
+        <w:t>problems</w:t>
+      </w:r>
+      <w:r>
+        <w:rPr>
+          <w:rFonts w:ascii="Garamond" w:hAnsi="Garamond" w:cs="Segoe UI"/>
+          <w:sz w:val="21"/>
+          <w:szCs w:val="21"/>
+        </w:rPr>
+        <w:t xml:space="preserve">, </w:t>
+      </w:r>
+      <w:r>
+        <w:rPr>
+          <w:rFonts w:ascii="Garamond" w:hAnsi="Garamond" w:cs="Segoe UI"/>
+          <w:sz w:val="21"/>
+          <w:szCs w:val="21"/>
+        </w:rPr>
+        <w:t>I a</w:t>
+      </w:r>
+      <w:r>
+        <w:rPr>
+          <w:rFonts w:ascii="Garamond" w:hAnsi="Garamond" w:cs="Segoe UI"/>
+          <w:sz w:val="21"/>
+          <w:szCs w:val="21"/>
+        </w:rPr>
+        <w:t>m a</w:t>
+      </w:r>
+      <w:r>
+        <w:rPr>
+          <w:rFonts w:ascii="Garamond" w:hAnsi="Garamond" w:cs="Segoe UI"/>
+          <w:sz w:val="21"/>
+          <w:szCs w:val="21"/>
+        </w:rPr>
+        <w:t xml:space="preserve"> fast learner</w:t>
+      </w:r>
+      <w:r>
+        <w:rPr>
+          <w:rFonts w:ascii="Garamond" w:hAnsi="Garamond" w:cs="Segoe UI"/>
+          <w:sz w:val="21"/>
+          <w:szCs w:val="21"/>
+        </w:rPr>
+        <w:t xml:space="preserve"> with a keen attention to</w:t>
+      </w:r>
+      <w:r>
+        <w:rPr>
+          <w:rFonts w:ascii="Garamond" w:hAnsi="Garamond" w:cs="Segoe UI"/>
+          <w:sz w:val="21"/>
+          <w:szCs w:val="21"/>
         </w:rPr>
         <w:t xml:space="preserve"> </w:t>
       </w:r>
       <w:r>
         <w:rPr>
-          <w:rFonts w:ascii="Garamond" w:hAnsi="Garamond"/>
-          <w:sz w:val="21"/>
-          <w:szCs w:val="21"/>
-          <w:shd w:val="clear" w:color="auto" w:fill="F8F9FA"/>
-        </w:rPr>
-        <w:t xml:space="preserve">and </w:t>
-      </w:r>
-      <w:r>
-        <w:rPr>
-          <w:rFonts w:ascii="Garamond" w:hAnsi="Garamond"/>
-          <w:sz w:val="21"/>
-          <w:szCs w:val="21"/>
-          <w:shd w:val="clear" w:color="auto" w:fill="F8F9FA"/>
-        </w:rPr>
-        <w:t xml:space="preserve">user-focused </w:t>
-      </w:r>
-      <w:r>
-        <w:rPr>
-          <w:rFonts w:ascii="Garamond" w:hAnsi="Garamond"/>
-          <w:sz w:val="21"/>
-          <w:szCs w:val="21"/>
-          <w:shd w:val="clear" w:color="auto" w:fill="F8F9FA"/>
-        </w:rPr>
-        <w:t>design</w:t>
-      </w:r>
-      <w:r>
-        <w:rPr>
-          <w:rFonts w:ascii="Garamond" w:hAnsi="Garamond"/>
-          <w:sz w:val="21"/>
-          <w:szCs w:val="21"/>
-          <w:shd w:val="clear" w:color="auto" w:fill="F8F9FA"/>
+          <w:rFonts w:ascii="Garamond" w:hAnsi="Garamond" w:cs="Segoe UI"/>
+          <w:sz w:val="21"/>
+          <w:szCs w:val="21"/>
+        </w:rPr>
+        <w:t>detail when tackling any project</w:t>
+      </w:r>
+      <w:r>
+        <w:rPr>
+          <w:rFonts w:ascii="Garamond" w:hAnsi="Garamond" w:cs="Segoe UI"/>
+          <w:sz w:val="21"/>
+          <w:szCs w:val="21"/>
         </w:rPr>
         <w:t xml:space="preserve">. </w:t>
       </w:r>
@@ -516,88 +577,110 @@
           <w:rFonts w:ascii="Garamond" w:hAnsi="Garamond" w:cs="Segoe UI"/>
           <w:sz w:val="21"/>
           <w:szCs w:val="21"/>
-          <w:shd w:val="clear" w:color="auto" w:fill="FFFFFF"/>
-        </w:rPr>
-        <w:t>F</w:t>
+        </w:rPr>
+        <w:t xml:space="preserve">My passion to solve problems </w:t>
       </w:r>
       <w:r>
         <w:rPr>
           <w:rFonts w:ascii="Garamond" w:hAnsi="Garamond" w:cs="Segoe UI"/>
           <w:sz w:val="21"/>
           <w:szCs w:val="21"/>
-          <w:shd w:val="clear" w:color="auto" w:fill="FFFFFF"/>
-        </w:rPr>
-        <w:t>ascinated by the power of technology to solve</w:t>
+        </w:rPr>
+        <w:t xml:space="preserve">with the power of code </w:t>
       </w:r>
       <w:r>
         <w:rPr>
           <w:rFonts w:ascii="Garamond" w:hAnsi="Garamond" w:cs="Segoe UI"/>
           <w:sz w:val="21"/>
           <w:szCs w:val="21"/>
-          <w:shd w:val="clear" w:color="auto" w:fill="FFFFFF"/>
-        </w:rPr>
-        <w:t xml:space="preserve"> everyday </w:t>
+        </w:rPr>
+        <w:t>makes me</w:t>
       </w:r>
       <w:r>
         <w:rPr>
           <w:rFonts w:ascii="Garamond" w:hAnsi="Garamond" w:cs="Segoe UI"/>
           <w:sz w:val="21"/>
           <w:szCs w:val="21"/>
-          <w:shd w:val="clear" w:color="auto" w:fill="FFFFFF"/>
-        </w:rPr>
-        <w:t>problems</w:t>
+        </w:rPr>
+        <w:t xml:space="preserve"> excited to</w:t>
       </w:r>
       <w:r>
         <w:rPr>
           <w:rFonts w:ascii="Garamond" w:hAnsi="Garamond" w:cs="Segoe UI"/>
           <w:sz w:val="21"/>
           <w:szCs w:val="21"/>
-          <w:shd w:val="clear" w:color="auto" w:fill="FFFFFF"/>
-        </w:rPr>
-        <w:t xml:space="preserve">, </w:t>
+        </w:rPr>
+        <w:t xml:space="preserve"> continue</w:t>
       </w:r>
       <w:r>
         <w:rPr>
           <w:rFonts w:ascii="Garamond" w:hAnsi="Garamond" w:cs="Segoe UI"/>
           <w:sz w:val="21"/>
           <w:szCs w:val="21"/>
-          <w:shd w:val="clear" w:color="auto" w:fill="FFFFFF"/>
-        </w:rPr>
-        <w:t>I a</w:t>
+        </w:rPr>
+        <w:t xml:space="preserve"> deepen</w:t>
       </w:r>
       <w:r>
         <w:rPr>
           <w:rFonts w:ascii="Garamond" w:hAnsi="Garamond" w:cs="Segoe UI"/>
           <w:sz w:val="21"/>
           <w:szCs w:val="21"/>
-          <w:shd w:val="clear" w:color="auto" w:fill="FFFFFF"/>
-        </w:rPr>
-        <w:t>m a</w:t>
+        </w:rPr>
+        <w:t>ing</w:t>
       </w:r>
       <w:r>
         <w:rPr>
           <w:rFonts w:ascii="Garamond" w:hAnsi="Garamond" w:cs="Segoe UI"/>
           <w:sz w:val="21"/>
           <w:szCs w:val="21"/>
-          <w:shd w:val="clear" w:color="auto" w:fill="FFFFFF"/>
-        </w:rPr>
-        <w:t xml:space="preserve"> fast learner</w:t>
+        </w:rPr>
+        <w:t xml:space="preserve"> my knowledge and</w:t>
       </w:r>
       <w:r>
         <w:rPr>
           <w:rFonts w:ascii="Garamond" w:hAnsi="Garamond" w:cs="Segoe UI"/>
           <w:sz w:val="21"/>
           <w:szCs w:val="21"/>
-          <w:shd w:val="clear" w:color="auto" w:fill="FFFFFF"/>
-        </w:rPr>
-        <w:t xml:space="preserve"> with a keen attention to</w:t>
+        </w:rPr>
+        <w:t xml:space="preserve"> improv</w:t>
       </w:r>
       <w:r>
         <w:rPr>
           <w:rFonts w:ascii="Garamond" w:hAnsi="Garamond" w:cs="Segoe UI"/>
           <w:sz w:val="21"/>
           <w:szCs w:val="21"/>
-          <w:shd w:val="clear" w:color="auto" w:fill="FFFFFF"/>
+        </w:rPr>
+        <w:t>ing</w:t>
+      </w:r>
+      <w:r>
+        <w:rPr>
+          <w:rFonts w:ascii="Garamond" w:hAnsi="Garamond" w:cs="Segoe UI"/>
+          <w:sz w:val="21"/>
+          <w:szCs w:val="21"/>
+        </w:rPr>
+        <w:t xml:space="preserve"> upon</w:t>
+      </w:r>
+      <w:r>
+        <w:rPr>
+          <w:rFonts w:ascii="Garamond" w:hAnsi="Garamond" w:cs="Segoe UI"/>
+          <w:sz w:val="21"/>
+          <w:szCs w:val="21"/>
+        </w:rPr>
+        <w:t xml:space="preserve"> my expertise </w:t>
+      </w:r>
+      <w:r>
+        <w:rPr>
+          <w:rFonts w:ascii="Garamond" w:hAnsi="Garamond" w:cs="Segoe UI"/>
+          <w:sz w:val="21"/>
+          <w:szCs w:val="21"/>
+        </w:rPr>
+        <w:t>in</w:t>
+      </w:r>
+      <w:r>
+        <w:rPr>
+          <w:rFonts w:ascii="Garamond" w:hAnsi="Garamond" w:cs="Segoe UI"/>
+          <w:sz w:val="21"/>
+          <w:szCs w:val="21"/>
         </w:rPr>
         <w:t xml:space="preserve"> </w:t>
       </w:r>
@@ -606,160 +689,14 @@
           <w:rFonts w:ascii="Garamond" w:hAnsi="Garamond" w:cs="Segoe UI"/>
           <w:sz w:val="21"/>
           <w:szCs w:val="21"/>
-          <w:shd w:val="clear" w:color="auto" w:fill="FFFFFF"/>
-        </w:rPr>
-        <w:t>detail when tackling any project</w:t>
+        </w:rPr>
+        <w:t>the field</w:t>
       </w:r>
       <w:r>
         <w:rPr>
           <w:rFonts w:ascii="Garamond" w:hAnsi="Garamond" w:cs="Segoe UI"/>
           <w:sz w:val="21"/>
           <w:szCs w:val="21"/>
-          <w:shd w:val="clear" w:color="auto" w:fill="FFFFFF"/>
-        </w:rPr>
-        <w:t xml:space="preserve">. </w:t>
-      </w:r>
-      <w:r>
-        <w:rPr>
-          <w:rFonts w:ascii="Garamond" w:hAnsi="Garamond" w:cs="Segoe UI"/>
-          <w:sz w:val="21"/>
-          <w:szCs w:val="21"/>
-          <w:shd w:val="clear" w:color="auto" w:fill="FFFFFF"/>
-        </w:rPr>
-        <w:t xml:space="preserve">My passion to solve problems </w:t>
-      </w:r>
-      <w:r>
-        <w:rPr>
-          <w:rFonts w:ascii="Garamond" w:hAnsi="Garamond" w:cs="Segoe UI"/>
-          <w:sz w:val="21"/>
-          <w:szCs w:val="21"/>
-          <w:shd w:val="clear" w:color="auto" w:fill="FFFFFF"/>
-        </w:rPr>
-        <w:t xml:space="preserve">with the power of code </w:t>
-      </w:r>
-      <w:r>
-        <w:rPr>
-          <w:rFonts w:ascii="Garamond" w:hAnsi="Garamond" w:cs="Segoe UI"/>
-          <w:sz w:val="21"/>
-          <w:szCs w:val="21"/>
-          <w:shd w:val="clear" w:color="auto" w:fill="FFFFFF"/>
-        </w:rPr>
-        <w:t>makes me</w:t>
-      </w:r>
-      <w:r>
-        <w:rPr>
-          <w:rFonts w:ascii="Garamond" w:hAnsi="Garamond" w:cs="Segoe UI"/>
-          <w:sz w:val="21"/>
-          <w:szCs w:val="21"/>
-          <w:shd w:val="clear" w:color="auto" w:fill="FFFFFF"/>
-        </w:rPr>
-        <w:t xml:space="preserve"> excited to</w:t>
-      </w:r>
-      <w:r>
-        <w:rPr>
-          <w:rFonts w:ascii="Garamond" w:hAnsi="Garamond" w:cs="Segoe UI"/>
-          <w:sz w:val="21"/>
-          <w:szCs w:val="21"/>
-          <w:shd w:val="clear" w:color="auto" w:fill="FFFFFF"/>
-        </w:rPr>
-        <w:t xml:space="preserve"> continue</w:t>
-      </w:r>
-      <w:r>
-        <w:rPr>
-          <w:rFonts w:ascii="Garamond" w:hAnsi="Garamond" w:cs="Segoe UI"/>
-          <w:sz w:val="21"/>
-          <w:szCs w:val="21"/>
-          <w:shd w:val="clear" w:color="auto" w:fill="FFFFFF"/>
-        </w:rPr>
-        <w:t xml:space="preserve"> deepen</w:t>
-      </w:r>
-      <w:r>
-        <w:rPr>
-          <w:rFonts w:ascii="Garamond" w:hAnsi="Garamond" w:cs="Segoe UI"/>
-          <w:sz w:val="21"/>
-          <w:szCs w:val="21"/>
-          <w:shd w:val="clear" w:color="auto" w:fill="FFFFFF"/>
-        </w:rPr>
-        <w:t>ing</w:t>
-      </w:r>
-      <w:r>
-        <w:rPr>
-          <w:rFonts w:ascii="Garamond" w:hAnsi="Garamond" w:cs="Segoe UI"/>
-          <w:sz w:val="21"/>
-          <w:szCs w:val="21"/>
-          <w:shd w:val="clear" w:color="auto" w:fill="FFFFFF"/>
-        </w:rPr>
-        <w:t xml:space="preserve"> my knowledge and</w:t>
-      </w:r>
-      <w:r>
-        <w:rPr>
-          <w:rFonts w:ascii="Garamond" w:hAnsi="Garamond" w:cs="Segoe UI"/>
-          <w:sz w:val="21"/>
-          <w:szCs w:val="21"/>
-          <w:shd w:val="clear" w:color="auto" w:fill="FFFFFF"/>
-        </w:rPr>
-        <w:t xml:space="preserve"> improv</w:t>
-      </w:r>
-      <w:r>
-        <w:rPr>
-          <w:rFonts w:ascii="Garamond" w:hAnsi="Garamond" w:cs="Segoe UI"/>
-          <w:sz w:val="21"/>
-          <w:szCs w:val="21"/>
-          <w:shd w:val="clear" w:color="auto" w:fill="FFFFFF"/>
-        </w:rPr>
-        <w:t>ing</w:t>
-      </w:r>
-      <w:r>
-        <w:rPr>
-          <w:rFonts w:ascii="Garamond" w:hAnsi="Garamond" w:cs="Segoe UI"/>
-          <w:sz w:val="21"/>
-          <w:szCs w:val="21"/>
-          <w:shd w:val="clear" w:color="auto" w:fill="FFFFFF"/>
-        </w:rPr>
-        <w:t xml:space="preserve"> upon</w:t>
-      </w:r>
-      <w:r>
-        <w:rPr>
-          <w:rFonts w:ascii="Garamond" w:hAnsi="Garamond" w:cs="Segoe UI"/>
-          <w:sz w:val="21"/>
-          <w:szCs w:val="21"/>
-          <w:shd w:val="clear" w:color="auto" w:fill="FFFFFF"/>
-        </w:rPr>
-        <w:t xml:space="preserve"> my expertise </w:t>
-      </w:r>
-      <w:r>
-        <w:rPr>
-          <w:rFonts w:ascii="Garamond" w:hAnsi="Garamond" w:cs="Segoe UI"/>
-          <w:sz w:val="21"/>
-          <w:szCs w:val="21"/>
-          <w:shd w:val="clear" w:color="auto" w:fill="FFFFFF"/>
-        </w:rPr>
-        <w:t>in</w:t>
-      </w:r>
-      <w:r>
-        <w:rPr>
-          <w:rFonts w:ascii="Garamond" w:hAnsi="Garamond" w:cs="Segoe UI"/>
-          <w:sz w:val="21"/>
-          <w:szCs w:val="21"/>
-          <w:shd w:val="clear" w:color="auto" w:fill="FFFFFF"/>
-        </w:rPr>
-        <w:t xml:space="preserve"> </w:t>
-      </w:r>
-      <w:r>
-        <w:rPr>
-          <w:rFonts w:ascii="Garamond" w:hAnsi="Garamond" w:cs="Segoe UI"/>
-          <w:sz w:val="21"/>
-          <w:szCs w:val="21"/>
-          <w:shd w:val="clear" w:color="auto" w:fill="FFFFFF"/>
-        </w:rPr>
-        <w:t>the field</w:t>
-      </w:r>
-      <w:r>
-        <w:rPr>
-          <w:rFonts w:ascii="Garamond" w:hAnsi="Garamond" w:cs="Segoe UI"/>
-          <w:sz w:val="21"/>
-          <w:szCs w:val="21"/>
-          <w:shd w:val="clear" w:color="auto" w:fill="FFFFFF"/>
         </w:rPr>
         <w:t>.</w:t>
       </w:r>

</xml_diff>

<commit_message>
organized css folder structure
</commit_message>
<xml_diff>
--- a/resume.docx
+++ b/resume.docx
@@ -9,7 +9,7 @@
         <w:adjustRightInd w:val="0"/>
         <w:jc w:val="center"/>
         <w:rPr>
-          <w:rFonts w:ascii="Bookman Old Style" w:hAnsi="Bookman Old Style" w:cs="Avenir-Book"/>
+          <w:rFonts w:ascii="Garamond" w:hAnsi="Garamond" w:cs="Avenir-Book"/>
           <w:b/>
           <w:bCs/>
           <w:color w:val="FFFFFF" w:themeColor="background1"/>
@@ -19,7 +19,7 @@
       </w:pPr>
       <w:r>
         <w:rPr>
-          <w:rFonts w:ascii="Bookman Old Style" w:hAnsi="Bookman Old Style" w:cs="Avenir-Book"/>
+          <w:rFonts w:ascii="Garamond" w:hAnsi="Garamond" w:cs="Avenir-Book"/>
           <w:b/>
           <w:bCs/>
           <w:noProof/>
@@ -107,7 +107,7 @@
       </w:r>
       <w:r>
         <w:rPr>
-          <w:rFonts w:ascii="Bookman Old Style" w:hAnsi="Bookman Old Style" w:cs="Avenir-Book"/>
+          <w:rFonts w:ascii="Garamond" w:hAnsi="Garamond" w:cs="Avenir-Book"/>
           <w:b/>
           <w:bCs/>
           <w:color w:val="FFFFFF" w:themeColor="background1"/>
@@ -130,7 +130,7 @@
       </w:pPr>
       <w:r>
         <w:rPr>
-          <w:rFonts w:ascii="Bookman Old Style" w:hAnsi="Bookman Old Style" w:cs="Avenir-Book"/>
+          <w:rFonts w:ascii="Garamond" w:hAnsi="Garamond" w:cs="Avenir-Book"/>
           <w:color w:val="FFFFFF" w:themeColor="background1"/>
         </w:rPr>
         <w:t>Software Engineer</w:t>
@@ -144,7 +144,7 @@
         <w:spacing w:before="120"/>
         <w:jc w:val="center"/>
         <w:rPr>
-          <w:rFonts w:ascii="Garamond" w:hAnsi="Garamond" w:cs="Garamond"/>
+          <w:rFonts w:ascii="Palatino" w:hAnsi="Palatino" w:cs="Garamond"/>
           <w:color w:val="FFFFFF" w:themeColor="background1"/>
           <w:sz w:val="20"/>
           <w:szCs w:val="20"/>
@@ -1341,7 +1341,25 @@
           <w:sz w:val="21"/>
           <w:szCs w:val="21"/>
         </w:rPr>
-        <w:t>Git/GitHub,</w:t>
+        <w:t>Git</w:t>
+      </w:r>
+      <w:r>
+        <w:rPr>
+          <w:rFonts w:ascii="Garamond" w:hAnsi="Garamond" w:cs="Garamond"/>
+          <w:color w:val="000000"/>
+          <w:sz w:val="21"/>
+          <w:szCs w:val="21"/>
+        </w:rPr>
+        <w:t xml:space="preserve"> Version Control</w:t>
+      </w:r>
+      <w:r>
+        <w:rPr>
+          <w:rFonts w:ascii="Garamond" w:hAnsi="Garamond" w:cs="Garamond"/>
+          <w:color w:val="000000"/>
+          <w:sz w:val="21"/>
+          <w:szCs w:val="21"/>
+        </w:rPr>
+        <w:t>,</w:t>
       </w:r>
       <w:r>
         <w:rPr>
@@ -1359,25 +1377,7 @@
           <w:sz w:val="21"/>
           <w:szCs w:val="21"/>
         </w:rPr>
-        <w:t>MATLAB</w:t>
-      </w:r>
-      <w:r>
-        <w:rPr>
-          <w:rFonts w:ascii="Garamond" w:hAnsi="Garamond" w:cs="Garamond"/>
-          <w:color w:val="000000"/>
-          <w:sz w:val="21"/>
-          <w:szCs w:val="21"/>
-        </w:rPr>
-        <w:t>,</w:t>
-      </w:r>
-      <w:r>
-        <w:rPr>
-          <w:rFonts w:ascii="Garamond" w:hAnsi="Garamond" w:cs="Garamond"/>
-          <w:color w:val="000000"/>
-          <w:sz w:val="21"/>
-          <w:szCs w:val="21"/>
-        </w:rPr>
-        <w:t xml:space="preserve"> SQL</w:t>
+        <w:t>SQL</w:t>
       </w:r>
       <w:r>
         <w:rPr>
@@ -2045,6 +2045,39 @@
           <w:szCs w:val="20"/>
         </w:rPr>
         <w:t>design practices</w:t>
+      </w:r>
+    </w:p>
+    <w:p>
+      <w:pPr>
+        <w:pStyle w:val="ListParagraph"/>
+        <w:numPr>
+          <w:ilvl w:val="0"/>
+          <w:numId w:val="1"/>
+        </w:numPr>
+        <w:tabs>
+          <w:tab w:val="right" w:pos="10800"/>
+        </w:tabs>
+        <w:autoSpaceDE w:val="0"/>
+        <w:autoSpaceDN w:val="0"/>
+        <w:adjustRightInd w:val="0"/>
+        <w:spacing w:after="0" w:line="276" w:lineRule="auto"/>
+        <w:rPr>
+          <w:rFonts w:ascii="Garamond" w:hAnsi="Garamond" w:cs="Garamond"/>
+          <w:b/>
+          <w:bCs/>
+          <w:color w:val="000000"/>
+          <w:sz w:val="21"/>
+          <w:szCs w:val="21"/>
+        </w:rPr>
+      </w:pPr>
+      <w:r>
+        <w:rPr>
+          <w:rFonts w:ascii="Garamond" w:hAnsi="Garamond" w:cs="Garamond"/>
+          <w:color w:val="000000"/>
+          <w:sz w:val="20"/>
+          <w:szCs w:val="20"/>
+        </w:rPr>
+        <w:t xml:space="preserve">Demonstrated ability to write clean, high-quality, and scalable code </w:t>
       </w:r>
       <w:r>
         <w:rPr>

</xml_diff>

<commit_message>
fixed mobile project card spacing between cards
</commit_message>
<xml_diff>
--- a/resume.docx
+++ b/resume.docx
@@ -12,7 +12,7 @@
           <w:rFonts w:ascii="Garamond" w:hAnsi="Garamond" w:cs="Avenir-Book"/>
           <w:b/>
           <w:bCs/>
-          <w:color w:val="5E5E5E"/>
+          <w:color w:val="F3EFEF"/>
           <w:sz w:val="56"/>
           <w:szCs w:val="56"/>
         </w:rPr>
@@ -23,23 +23,23 @@
           <w:b/>
           <w:bCs/>
           <w:noProof/>
-          <w:color w:val="5E5E5E"/>
+          <w:color w:val="F3EFEF"/>
           <w:sz w:val="56"/>
           <w:szCs w:val="56"/>
         </w:rPr>
         <mc:AlternateContent>
           <mc:Choice Requires="wps">
             <w:drawing>
-              <wp:anchor distT="0" distB="0" distL="114300" distR="114300" simplePos="0" relativeHeight="251659264" behindDoc="1" locked="0" layoutInCell="1" allowOverlap="1" wp14:anchorId="3499F884" wp14:editId="2CB8599A">
+              <wp:anchor distT="0" distB="0" distL="114300" distR="114300" simplePos="0" relativeHeight="251659264" behindDoc="1" locked="0" layoutInCell="1" allowOverlap="1" wp14:anchorId="3499F884" wp14:editId="3C8B5FD6">
                 <wp:simplePos x="0" y="0"/>
                 <wp:positionH relativeFrom="column">
-                  <wp:posOffset>-495528</wp:posOffset>
+                  <wp:posOffset>-495300</wp:posOffset>
                 </wp:positionH>
                 <wp:positionV relativeFrom="paragraph">
-                  <wp:posOffset>-457199</wp:posOffset>
+                  <wp:posOffset>-456565</wp:posOffset>
                 </wp:positionV>
-                <wp:extent cx="7809916" cy="1494798"/>
-                <wp:effectExtent l="0" t="0" r="13335" b="16510"/>
+                <wp:extent cx="7809916" cy="1499616"/>
+                <wp:effectExtent l="0" t="0" r="13335" b="12065"/>
                 <wp:wrapNone/>
                 <wp:docPr id="1" name="Rectangle 1"/>
                 <wp:cNvGraphicFramePr/>
@@ -50,13 +50,13 @@
                       <wps:spPr>
                         <a:xfrm>
                           <a:off x="0" y="0"/>
-                          <a:ext cx="7809916" cy="1494798"/>
+                          <a:ext cx="7809916" cy="1499616"/>
                         </a:xfrm>
                         <a:prstGeom prst="rect">
                           <a:avLst/>
                         </a:prstGeom>
                         <a:solidFill>
-                          <a:srgbClr val="BEC7C1"/>
+                          <a:srgbClr val="869193"/>
                         </a:solidFill>
                         <a:ln>
                           <a:solidFill>
@@ -100,7 +100,7 @@
           </mc:Choice>
           <mc:Fallback>
             <w:pict>
-              <v:rect w14:anchorId="2EBB4FDA" id="Rectangle 1" o:spid="_x0000_s1026" style="position:absolute;margin-left:-39pt;margin-top:-36pt;width:614.95pt;height:117.7pt;z-index:-251657216;visibility:visible;mso-wrap-style:square;mso-width-percent:0;mso-height-percent:0;mso-wrap-distance-left:9pt;mso-wrap-distance-top:0;mso-wrap-distance-right:9pt;mso-wrap-distance-bottom:0;mso-position-horizontal:absolute;mso-position-horizontal-relative:text;mso-position-vertical:absolute;mso-position-vertical-relative:text;mso-width-percent:0;mso-height-percent:0;mso-width-relative:margin;mso-height-relative:margin;v-text-anchor:middle" o:gfxdata="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" fillcolor="#bec7c1" strokecolor="#bec7c1" strokeweight="1pt"/>
+              <v:rect w14:anchorId="754E5595" id="Rectangle 1" o:spid="_x0000_s1026" style="position:absolute;margin-left:-39pt;margin-top:-35.95pt;width:614.95pt;height:118.1pt;z-index:-251657216;visibility:visible;mso-wrap-style:square;mso-width-percent:0;mso-height-percent:0;mso-wrap-distance-left:9pt;mso-wrap-distance-top:0;mso-wrap-distance-right:9pt;mso-wrap-distance-bottom:0;mso-position-horizontal:absolute;mso-position-horizontal-relative:text;mso-position-vertical:absolute;mso-position-vertical-relative:text;mso-width-percent:0;mso-height-percent:0;mso-width-relative:margin;mso-height-relative:margin;v-text-anchor:middle" o:gfxdata="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" fillcolor="#869193" strokecolor="#bec7c1" strokeweight="1pt"/>
             </w:pict>
           </mc:Fallback>
         </mc:AlternateContent>
@@ -110,7 +110,7 @@
           <w:rFonts w:ascii="Garamond" w:hAnsi="Garamond" w:cs="Avenir-Book"/>
           <w:b/>
           <w:bCs/>
-          <w:color w:val="5E5E5E"/>
+          <w:color w:val="F3EFEF"/>
           <w:sz w:val="56"/>
           <w:szCs w:val="56"/>
         </w:rPr>
@@ -125,13 +125,13 @@
         <w:jc w:val="center"/>
         <w:rPr>
           <w:rFonts w:ascii="Garamond" w:hAnsi="Garamond" w:cs="Garamond"/>
-          <w:color w:val="5E5E5E"/>
+          <w:color w:val="F3EFEF"/>
         </w:rPr>
       </w:pPr>
       <w:r>
         <w:rPr>
           <w:rFonts w:ascii="Garamond" w:hAnsi="Garamond" w:cs="Avenir-Book"/>
-          <w:color w:val="5E5E5E"/>
+          <w:color w:val="F3EFEF"/>
         </w:rPr>
         <w:t>Software Engineer</w:t>
       </w:r>
@@ -153,7 +153,7 @@
       <w:r>
         <w:rPr>
           <w:rFonts w:ascii="Garamond" w:hAnsi="Garamond" w:cs="Garamond"/>
-          <w:color w:val="5E5E5E"/>
+          <w:color w:val="F3EFEF"/>
           <w:sz w:val="20"/>
           <w:szCs w:val="20"/>
         </w:rPr>
@@ -164,7 +164,7 @@
           <w:rPr>
             <w:rStyle w:val="Hyperlink"/>
             <w:rFonts w:ascii="Garamond" w:hAnsi="Garamond" w:cs="Garamond"/>
-            <w:color w:val="5E5E5E"/>
+            <w:color w:val="F3EFEF"/>
             <w:sz w:val="20"/>
             <w:szCs w:val="20"/>
             <w:u w:val="none"/>
@@ -175,7 +175,7 @@
       <w:r>
         <w:rPr>
           <w:rFonts w:ascii="Garamond" w:hAnsi="Garamond" w:cs="Garamond"/>
-          <w:color w:val="5E5E5E"/>
+          <w:color w:val="F3EFEF"/>
           <w:sz w:val="20"/>
           <w:szCs w:val="20"/>
         </w:rPr>
@@ -184,7 +184,7 @@
       <w:r>
         <w:rPr>
           <w:rFonts w:ascii="Garamond" w:hAnsi="Garamond" w:cs="Garamond"/>
-          <w:color w:val="5E5E5E"/>
+          <w:color w:val="F3EFEF"/>
           <w:sz w:val="20"/>
           <w:szCs w:val="20"/>
         </w:rPr>
@@ -193,7 +193,7 @@
       <w:r>
         <w:rPr>
           <w:rFonts w:ascii="Garamond" w:hAnsi="Garamond" w:cs="Garamond"/>
-          <w:color w:val="5E5E5E"/>
+          <w:color w:val="F3EFEF"/>
           <w:sz w:val="20"/>
           <w:szCs w:val="20"/>
         </w:rPr>
@@ -202,7 +202,7 @@
       <w:r>
         <w:rPr>
           <w:rFonts w:ascii="Garamond" w:hAnsi="Garamond" w:cs="Garamond"/>
-          <w:color w:val="5E5E5E"/>
+          <w:color w:val="F3EFEF"/>
           <w:sz w:val="20"/>
           <w:szCs w:val="20"/>
         </w:rPr>
@@ -211,7 +211,7 @@
       <w:r>
         <w:rPr>
           <w:rFonts w:ascii="Garamond" w:hAnsi="Garamond" w:cs="Garamond"/>
-          <w:color w:val="5E5E5E"/>
+          <w:color w:val="F3EFEF"/>
           <w:sz w:val="20"/>
           <w:szCs w:val="20"/>
         </w:rPr>
@@ -220,7 +220,7 @@
       <w:r>
         <w:rPr>
           <w:rFonts w:ascii="Garamond" w:hAnsi="Garamond" w:cs="Garamond"/>
-          <w:color w:val="5E5E5E"/>
+          <w:color w:val="F3EFEF"/>
           <w:sz w:val="20"/>
           <w:szCs w:val="20"/>
         </w:rPr>
@@ -231,7 +231,7 @@
           <w:rPr>
             <w:rStyle w:val="Hyperlink"/>
             <w:rFonts w:ascii="Garamond" w:hAnsi="Garamond" w:cs="Garamond"/>
-            <w:color w:val="5E5E5E"/>
+            <w:color w:val="F3EFEF"/>
             <w:sz w:val="20"/>
             <w:szCs w:val="20"/>
             <w:u w:val="none"/>
@@ -242,7 +242,7 @@
       <w:r>
         <w:rPr>
           <w:rFonts w:ascii="Garamond" w:hAnsi="Garamond" w:cs="Garamond"/>
-          <w:color w:val="5E5E5E"/>
+          <w:color w:val="F3EFEF"/>
           <w:sz w:val="20"/>
           <w:szCs w:val="20"/>
         </w:rPr>
@@ -253,7 +253,7 @@
           <w:rPr>
             <w:rStyle w:val="Hyperlink"/>
             <w:rFonts w:ascii="Garamond" w:hAnsi="Garamond" w:cs="Garamond"/>
-            <w:color w:val="5E5E5E"/>
+            <w:color w:val="F3EFEF"/>
             <w:sz w:val="20"/>
             <w:szCs w:val="20"/>
             <w:u w:val="none"/>
@@ -264,7 +264,7 @@
           <w:rPr>
             <w:rStyle w:val="Hyperlink"/>
             <w:rFonts w:ascii="Garamond" w:hAnsi="Garamond" w:cs="Garamond"/>
-            <w:color w:val="5E5E5E"/>
+            <w:color w:val="F3EFEF"/>
             <w:sz w:val="20"/>
             <w:szCs w:val="20"/>
             <w:u w:val="none"/>
@@ -275,7 +275,7 @@
           <w:rPr>
             <w:rStyle w:val="Hyperlink"/>
             <w:rFonts w:ascii="Garamond" w:hAnsi="Garamond" w:cs="Garamond"/>
-            <w:color w:val="5E5E5E"/>
+            <w:color w:val="F3EFEF"/>
             <w:sz w:val="20"/>
             <w:szCs w:val="20"/>
             <w:u w:val="none"/>
@@ -286,7 +286,7 @@
           <w:rPr>
             <w:rStyle w:val="Hyperlink"/>
             <w:rFonts w:ascii="Garamond" w:hAnsi="Garamond" w:cs="Garamond"/>
-            <w:color w:val="5E5E5E"/>
+            <w:color w:val="F3EFEF"/>
             <w:sz w:val="20"/>
             <w:szCs w:val="20"/>
             <w:u w:val="none"/>
@@ -297,7 +297,7 @@
       <w:r>
         <w:rPr>
           <w:rFonts w:ascii="Garamond" w:hAnsi="Garamond" w:cs="Garamond"/>
-          <w:color w:val="5E5E5E"/>
+          <w:color w:val="F3EFEF"/>
           <w:sz w:val="20"/>
           <w:szCs w:val="20"/>
         </w:rPr>
@@ -308,7 +308,7 @@
           <w:rPr>
             <w:rStyle w:val="Hyperlink"/>
             <w:rFonts w:ascii="Garamond" w:hAnsi="Garamond" w:cs="Garamond"/>
-            <w:color w:val="5E5E5E"/>
+            <w:color w:val="F3EFEF"/>
             <w:sz w:val="20"/>
             <w:szCs w:val="20"/>
             <w:u w:val="none"/>
@@ -319,7 +319,7 @@
           <w:rPr>
             <w:rStyle w:val="Hyperlink"/>
             <w:rFonts w:ascii="Garamond" w:hAnsi="Garamond" w:cs="Garamond"/>
-            <w:color w:val="5E5E5E"/>
+            <w:color w:val="F3EFEF"/>
             <w:sz w:val="20"/>
             <w:szCs w:val="20"/>
             <w:u w:val="none"/>
@@ -330,7 +330,7 @@
           <w:rPr>
             <w:rStyle w:val="Hyperlink"/>
             <w:rFonts w:ascii="Garamond" w:hAnsi="Garamond" w:cs="Garamond"/>
-            <w:color w:val="5E5E5E"/>
+            <w:color w:val="F3EFEF"/>
             <w:sz w:val="20"/>
             <w:szCs w:val="20"/>
             <w:u w:val="none"/>
@@ -341,7 +341,7 @@
           <w:rPr>
             <w:rStyle w:val="Hyperlink"/>
             <w:rFonts w:ascii="Garamond" w:hAnsi="Garamond" w:cs="Garamond"/>
-            <w:color w:val="5E5E5E"/>
+            <w:color w:val="F3EFEF"/>
             <w:sz w:val="20"/>
             <w:szCs w:val="20"/>
             <w:u w:val="none"/>
@@ -919,18 +919,18 @@
         <w:rPr>
           <w:rFonts w:ascii="Garamond" w:hAnsi="Garamond" w:cs="Garamond"/>
           <w:color w:val="5E5E5E"/>
-          <w:sz w:val="21"/>
-          <w:szCs w:val="21"/>
-        </w:rPr>
-      </w:pPr>
-      <w:r>
-        <w:rPr>
-          <w:rFonts w:ascii="Garamond" w:hAnsi="Garamond" w:cs="Garamond"/>
-          <w:b/>
-          <w:bCs/>
-          <w:color w:val="5E5E5E"/>
-          <w:sz w:val="21"/>
-          <w:szCs w:val="21"/>
+          <w:sz w:val="20"/>
+          <w:szCs w:val="20"/>
+        </w:rPr>
+      </w:pPr>
+      <w:r>
+        <w:rPr>
+          <w:rFonts w:ascii="Garamond" w:hAnsi="Garamond" w:cs="Garamond"/>
+          <w:b/>
+          <w:bCs/>
+          <w:color w:val="5E5E5E"/>
+          <w:sz w:val="20"/>
+          <w:szCs w:val="20"/>
         </w:rPr>
         <w:t xml:space="preserve">Software Engineering Immersive Coding Bootcamp </w:t>
       </w:r>
@@ -938,8 +938,8 @@
         <w:rPr>
           <w:rFonts w:ascii="Garamond" w:hAnsi="Garamond" w:cs="Garamond"/>
           <w:color w:val="5E5E5E"/>
-          <w:sz w:val="21"/>
-          <w:szCs w:val="21"/>
+          <w:sz w:val="20"/>
+          <w:szCs w:val="20"/>
         </w:rPr>
         <w:t>|</w:t>
       </w:r>
@@ -949,8 +949,8 @@
           <w:b/>
           <w:bCs/>
           <w:color w:val="5E5E5E"/>
-          <w:sz w:val="21"/>
-          <w:szCs w:val="21"/>
+          <w:sz w:val="20"/>
+          <w:szCs w:val="20"/>
         </w:rPr>
         <w:t xml:space="preserve"> </w:t>
       </w:r>
@@ -958,8 +958,8 @@
         <w:rPr>
           <w:rFonts w:ascii="Garamond" w:hAnsi="Garamond" w:cs="Garamond"/>
           <w:color w:val="5E5E5E"/>
-          <w:sz w:val="21"/>
-          <w:szCs w:val="21"/>
+          <w:sz w:val="20"/>
+          <w:szCs w:val="20"/>
         </w:rPr>
         <w:t>General Assembly</w:t>
       </w:r>
@@ -969,8 +969,8 @@
           <w:b/>
           <w:bCs/>
           <w:color w:val="5E5E5E"/>
-          <w:sz w:val="21"/>
-          <w:szCs w:val="21"/>
+          <w:sz w:val="20"/>
+          <w:szCs w:val="20"/>
         </w:rPr>
         <w:t xml:space="preserve"> </w:t>
       </w:r>
@@ -978,8 +978,8 @@
         <w:rPr>
           <w:rFonts w:ascii="Garamond" w:hAnsi="Garamond" w:cs="Garamond"/>
           <w:color w:val="5E5E5E"/>
-          <w:sz w:val="21"/>
-          <w:szCs w:val="21"/>
+          <w:sz w:val="20"/>
+          <w:szCs w:val="20"/>
         </w:rPr>
         <w:t>| Remote</w:t>
       </w:r>
@@ -989,17 +989,17 @@
           <w:b/>
           <w:bCs/>
           <w:color w:val="5E5E5E"/>
-          <w:sz w:val="21"/>
-          <w:szCs w:val="21"/>
-        </w:rPr>
-        <w:tab/>
-      </w:r>
-      <w:r>
-        <w:rPr>
-          <w:rFonts w:ascii="Garamond" w:hAnsi="Garamond" w:cs="Garamond"/>
-          <w:color w:val="5E5E5E"/>
-          <w:sz w:val="21"/>
-          <w:szCs w:val="21"/>
+          <w:sz w:val="20"/>
+          <w:szCs w:val="20"/>
+        </w:rPr>
+        <w:tab/>
+      </w:r>
+      <w:r>
+        <w:rPr>
+          <w:rFonts w:ascii="Garamond" w:hAnsi="Garamond" w:cs="Garamond"/>
+          <w:color w:val="5E5E5E"/>
+          <w:sz w:val="20"/>
+          <w:szCs w:val="20"/>
         </w:rPr>
         <w:t>May 2022 – Present</w:t>
       </w:r>
@@ -1016,18 +1016,18 @@
         <w:rPr>
           <w:rFonts w:ascii="Garamond" w:hAnsi="Garamond" w:cs="Garamond"/>
           <w:color w:val="5E5E5E"/>
-          <w:sz w:val="21"/>
-          <w:szCs w:val="21"/>
-        </w:rPr>
-      </w:pPr>
-      <w:r>
-        <w:rPr>
-          <w:rFonts w:ascii="Garamond" w:hAnsi="Garamond" w:cs="Garamond"/>
-          <w:b/>
-          <w:bCs/>
-          <w:color w:val="5E5E5E"/>
-          <w:sz w:val="21"/>
-          <w:szCs w:val="21"/>
+          <w:sz w:val="20"/>
+          <w:szCs w:val="20"/>
+        </w:rPr>
+      </w:pPr>
+      <w:r>
+        <w:rPr>
+          <w:rFonts w:ascii="Garamond" w:hAnsi="Garamond" w:cs="Garamond"/>
+          <w:b/>
+          <w:bCs/>
+          <w:color w:val="5E5E5E"/>
+          <w:sz w:val="20"/>
+          <w:szCs w:val="20"/>
         </w:rPr>
         <w:t xml:space="preserve">CS50x 2022 Intro to Computer Science Certification </w:t>
       </w:r>
@@ -1035,8 +1035,8 @@
         <w:rPr>
           <w:rFonts w:ascii="Garamond" w:hAnsi="Garamond" w:cs="Garamond"/>
           <w:color w:val="5E5E5E"/>
-          <w:sz w:val="21"/>
-          <w:szCs w:val="21"/>
+          <w:sz w:val="20"/>
+          <w:szCs w:val="20"/>
         </w:rPr>
         <w:t>| Harvard University</w:t>
       </w:r>
@@ -1046,17 +1046,17 @@
           <w:b/>
           <w:bCs/>
           <w:color w:val="5E5E5E"/>
-          <w:sz w:val="21"/>
-          <w:szCs w:val="21"/>
-        </w:rPr>
-        <w:tab/>
-      </w:r>
-      <w:r>
-        <w:rPr>
-          <w:rFonts w:ascii="Garamond" w:hAnsi="Garamond" w:cs="Garamond"/>
-          <w:color w:val="5E5E5E"/>
-          <w:sz w:val="21"/>
-          <w:szCs w:val="21"/>
+          <w:sz w:val="20"/>
+          <w:szCs w:val="20"/>
+        </w:rPr>
+        <w:tab/>
+      </w:r>
+      <w:r>
+        <w:rPr>
+          <w:rFonts w:ascii="Garamond" w:hAnsi="Garamond" w:cs="Garamond"/>
+          <w:color w:val="5E5E5E"/>
+          <w:sz w:val="20"/>
+          <w:szCs w:val="20"/>
         </w:rPr>
         <w:t>Jan 2022 – Present</w:t>
       </w:r>
@@ -1103,8 +1103,8 @@
         <w:rPr>
           <w:rFonts w:ascii="Garamond" w:hAnsi="Garamond" w:cs="Garamond"/>
           <w:color w:val="5E5E5E"/>
-          <w:sz w:val="21"/>
-          <w:szCs w:val="21"/>
+          <w:sz w:val="20"/>
+          <w:szCs w:val="20"/>
         </w:rPr>
         <w:t xml:space="preserve"> | Georgia Institute of Technology | Atlanta, GA</w:t>
       </w:r>
@@ -1112,8 +1112,8 @@
         <w:rPr>
           <w:rFonts w:ascii="Garamond" w:hAnsi="Garamond" w:cs="Garamond"/>
           <w:color w:val="5E5E5E"/>
-          <w:sz w:val="21"/>
-          <w:szCs w:val="21"/>
+          <w:sz w:val="20"/>
+          <w:szCs w:val="20"/>
         </w:rPr>
         <w:tab/>
         <w:t>Dec 2020</w:t>
@@ -2043,6 +2043,7 @@
         <w:autoSpaceDN w:val="0"/>
         <w:adjustRightInd w:val="0"/>
         <w:spacing w:after="0" w:line="276" w:lineRule="auto"/>
+        <w:ind w:hanging="180"/>
         <w:rPr>
           <w:rFonts w:ascii="Garamond" w:hAnsi="Garamond" w:cs="Garamond"/>
           <w:b/>
@@ -2112,6 +2113,7 @@
         <w:autoSpaceDN w:val="0"/>
         <w:adjustRightInd w:val="0"/>
         <w:spacing w:after="0" w:line="276" w:lineRule="auto"/>
+        <w:ind w:hanging="180"/>
         <w:rPr>
           <w:rFonts w:ascii="Garamond" w:hAnsi="Garamond" w:cs="Garamond"/>
           <w:b/>
@@ -2216,6 +2218,7 @@
         <w:autoSpaceDN w:val="0"/>
         <w:adjustRightInd w:val="0"/>
         <w:spacing w:line="276" w:lineRule="auto"/>
+        <w:ind w:hanging="180"/>
         <w:rPr>
           <w:rFonts w:ascii="Garamond" w:hAnsi="Garamond" w:cs="Garamond"/>
           <w:b/>
@@ -2258,6 +2261,7 @@
         <w:autoSpaceDN w:val="0"/>
         <w:adjustRightInd w:val="0"/>
         <w:spacing w:line="276" w:lineRule="auto"/>
+        <w:ind w:hanging="180"/>
         <w:rPr>
           <w:rFonts w:ascii="Garamond" w:hAnsi="Garamond" w:cs="Garamond"/>
           <w:b/>
@@ -2450,16 +2454,7 @@
           <w:sz w:val="21"/>
           <w:szCs w:val="21"/>
         </w:rPr>
-        <w:t xml:space="preserve">Independent Contractor </w:t>
-      </w:r>
-      <w:r>
-        <w:rPr>
-          <w:rFonts w:ascii="Garamond" w:hAnsi="Garamond" w:cs="Garamond"/>
-          <w:color w:val="5E5E5E"/>
-          <w:sz w:val="21"/>
-          <w:szCs w:val="21"/>
-        </w:rPr>
-        <w:t>| Editor and Proofreader</w:t>
+        <w:t>Restaurant Manager</w:t>
       </w:r>
       <w:r>
         <w:rPr>
@@ -2488,6 +2483,42 @@
           <w:sz w:val="21"/>
           <w:szCs w:val="21"/>
         </w:rPr>
+        <w:t xml:space="preserve"> Kin No Tori Ramen Bar</w:t>
+      </w:r>
+      <w:r>
+        <w:rPr>
+          <w:rFonts w:ascii="Garamond" w:hAnsi="Garamond" w:cs="Garamond"/>
+          <w:color w:val="5E5E5E"/>
+          <w:sz w:val="21"/>
+          <w:szCs w:val="21"/>
+        </w:rPr>
+        <w:t xml:space="preserve"> | </w:t>
+      </w:r>
+      <w:r>
+        <w:rPr>
+          <w:rFonts w:ascii="Garamond" w:hAnsi="Garamond" w:cs="Garamond"/>
+          <w:color w:val="5E5E5E"/>
+          <w:sz w:val="21"/>
+          <w:szCs w:val="21"/>
+        </w:rPr>
+        <w:t xml:space="preserve">Ramen Bar </w:t>
+      </w:r>
+      <w:r>
+        <w:rPr>
+          <w:rFonts w:ascii="Garamond" w:hAnsi="Garamond" w:cs="Garamond"/>
+          <w:color w:val="5E5E5E"/>
+          <w:sz w:val="21"/>
+          <w:szCs w:val="21"/>
+        </w:rPr>
+        <w:t>by Hajime</w:t>
+      </w:r>
+      <w:r>
+        <w:rPr>
+          <w:rFonts w:ascii="Garamond" w:hAnsi="Garamond" w:cs="Garamond"/>
+          <w:color w:val="5E5E5E"/>
+          <w:sz w:val="21"/>
+          <w:szCs w:val="21"/>
+        </w:rPr>
         <w:t xml:space="preserve"> </w:t>
       </w:r>
       <w:r>
@@ -2497,7 +2528,241 @@
           <w:sz w:val="21"/>
           <w:szCs w:val="21"/>
         </w:rPr>
+        <w:t>|</w:t>
+      </w:r>
+      <w:r>
+        <w:rPr>
+          <w:rFonts w:ascii="Garamond" w:hAnsi="Garamond" w:cs="Garamond"/>
+          <w:color w:val="5E5E5E"/>
+          <w:sz w:val="21"/>
+          <w:szCs w:val="21"/>
+        </w:rPr>
+        <w:t xml:space="preserve"> </w:t>
+      </w:r>
+      <w:r>
+        <w:rPr>
+          <w:rFonts w:ascii="Garamond" w:hAnsi="Garamond" w:cs="Garamond"/>
+          <w:color w:val="5E5E5E"/>
+          <w:sz w:val="21"/>
+          <w:szCs w:val="21"/>
+        </w:rPr>
         <w:t>Atlanta, GA</w:t>
+      </w:r>
+      <w:r>
+        <w:rPr>
+          <w:rFonts w:ascii="Garamond" w:hAnsi="Garamond" w:cs="Garamond"/>
+          <w:b/>
+          <w:bCs/>
+          <w:color w:val="5E5E5E"/>
+          <w:sz w:val="21"/>
+          <w:szCs w:val="21"/>
+        </w:rPr>
+        <w:tab/>
+      </w:r>
+      <w:r>
+        <w:rPr>
+          <w:rFonts w:ascii="Garamond" w:hAnsi="Garamond" w:cs="Garamond"/>
+          <w:color w:val="5E5E5E"/>
+          <w:sz w:val="21"/>
+          <w:szCs w:val="21"/>
+        </w:rPr>
+        <w:t>May</w:t>
+      </w:r>
+      <w:r>
+        <w:rPr>
+          <w:rFonts w:ascii="Garamond" w:hAnsi="Garamond" w:cs="Garamond"/>
+          <w:color w:val="5E5E5E"/>
+          <w:sz w:val="21"/>
+          <w:szCs w:val="21"/>
+        </w:rPr>
+        <w:t xml:space="preserve"> 202</w:t>
+      </w:r>
+      <w:r>
+        <w:rPr>
+          <w:rFonts w:ascii="Garamond" w:hAnsi="Garamond" w:cs="Garamond"/>
+          <w:color w:val="5E5E5E"/>
+          <w:sz w:val="21"/>
+          <w:szCs w:val="21"/>
+        </w:rPr>
+        <w:t>2</w:t>
+      </w:r>
+      <w:r>
+        <w:rPr>
+          <w:rFonts w:ascii="Garamond" w:hAnsi="Garamond" w:cs="Garamond"/>
+          <w:color w:val="5E5E5E"/>
+          <w:sz w:val="21"/>
+          <w:szCs w:val="21"/>
+        </w:rPr>
+        <w:t xml:space="preserve"> – Present</w:t>
+      </w:r>
+      <w:r>
+        <w:rPr>
+          <w:rFonts w:ascii="Garamond" w:hAnsi="Garamond" w:cs="Garamond"/>
+          <w:b/>
+          <w:bCs/>
+          <w:color w:val="5E5E5E"/>
+          <w:sz w:val="21"/>
+          <w:szCs w:val="21"/>
+        </w:rPr>
+        <w:t xml:space="preserve"> </w:t>
+      </w:r>
+    </w:p>
+    <w:p>
+      <w:pPr>
+        <w:pStyle w:val="ListParagraph"/>
+        <w:numPr>
+          <w:ilvl w:val="0"/>
+          <w:numId w:val="1"/>
+        </w:numPr>
+        <w:tabs>
+          <w:tab w:val="right" w:pos="10800"/>
+        </w:tabs>
+        <w:autoSpaceDE w:val="0"/>
+        <w:autoSpaceDN w:val="0"/>
+        <w:adjustRightInd w:val="0"/>
+        <w:spacing w:line="276" w:lineRule="auto"/>
+        <w:ind w:hanging="180"/>
+        <w:rPr>
+          <w:rFonts w:ascii="Garamond" w:hAnsi="Garamond" w:cs="Garamond"/>
+          <w:b/>
+          <w:bCs/>
+          <w:color w:val="5E5E5E"/>
+          <w:sz w:val="21"/>
+          <w:szCs w:val="21"/>
+        </w:rPr>
+      </w:pPr>
+    </w:p>
+    <w:p>
+      <w:pPr>
+        <w:tabs>
+          <w:tab w:val="right" w:pos="10800"/>
+        </w:tabs>
+        <w:autoSpaceDE w:val="0"/>
+        <w:autoSpaceDN w:val="0"/>
+        <w:adjustRightInd w:val="0"/>
+        <w:spacing w:line="276" w:lineRule="auto"/>
+        <w:rPr>
+          <w:rFonts w:ascii="Garamond" w:hAnsi="Garamond" w:cs="Garamond"/>
+          <w:b/>
+          <w:bCs/>
+          <w:color w:val="5E5E5E"/>
+          <w:sz w:val="21"/>
+          <w:szCs w:val="21"/>
+        </w:rPr>
+      </w:pPr>
+      <w:r>
+        <w:rPr>
+          <w:rFonts w:ascii="Garamond" w:hAnsi="Garamond" w:cs="Garamond"/>
+          <w:b/>
+          <w:bCs/>
+          <w:color w:val="5E5E5E"/>
+          <w:sz w:val="21"/>
+          <w:szCs w:val="21"/>
+        </w:rPr>
+        <w:t>Professional</w:t>
+      </w:r>
+      <w:r>
+        <w:rPr>
+          <w:rFonts w:ascii="Garamond" w:hAnsi="Garamond" w:cs="Garamond"/>
+          <w:color w:val="5E5E5E"/>
+          <w:sz w:val="21"/>
+          <w:szCs w:val="21"/>
+        </w:rPr>
+        <w:t xml:space="preserve"> </w:t>
+      </w:r>
+      <w:r>
+        <w:rPr>
+          <w:rFonts w:ascii="Garamond" w:hAnsi="Garamond" w:cs="Garamond"/>
+          <w:b/>
+          <w:bCs/>
+          <w:color w:val="5E5E5E"/>
+          <w:sz w:val="21"/>
+          <w:szCs w:val="21"/>
+        </w:rPr>
+        <w:t>Editor and Proofreader</w:t>
+      </w:r>
+      <w:r>
+        <w:rPr>
+          <w:rFonts w:ascii="Garamond" w:hAnsi="Garamond" w:cs="Garamond"/>
+          <w:b/>
+          <w:bCs/>
+          <w:color w:val="5E5E5E"/>
+          <w:sz w:val="21"/>
+          <w:szCs w:val="21"/>
+        </w:rPr>
+        <w:t xml:space="preserve"> </w:t>
+      </w:r>
+      <w:r>
+        <w:rPr>
+          <w:rFonts w:ascii="Garamond" w:hAnsi="Garamond" w:cs="Garamond"/>
+          <w:color w:val="5E5E5E"/>
+          <w:sz w:val="21"/>
+          <w:szCs w:val="21"/>
+        </w:rPr>
+        <w:t>|</w:t>
+      </w:r>
+      <w:r>
+        <w:rPr>
+          <w:rFonts w:ascii="Garamond" w:hAnsi="Garamond" w:cs="Garamond"/>
+          <w:color w:val="5E5E5E"/>
+          <w:sz w:val="21"/>
+          <w:szCs w:val="21"/>
+        </w:rPr>
+        <w:t xml:space="preserve"> </w:t>
+      </w:r>
+      <w:r>
+        <w:rPr>
+          <w:rFonts w:ascii="Garamond" w:hAnsi="Garamond" w:cs="Garamond"/>
+          <w:color w:val="5E5E5E"/>
+          <w:sz w:val="21"/>
+          <w:szCs w:val="21"/>
+        </w:rPr>
+        <w:t>Fiverr</w:t>
+      </w:r>
+      <w:r>
+        <w:rPr>
+          <w:rFonts w:ascii="Garamond" w:hAnsi="Garamond" w:cs="Garamond"/>
+          <w:color w:val="5E5E5E"/>
+          <w:sz w:val="21"/>
+          <w:szCs w:val="21"/>
+        </w:rPr>
+        <w:t xml:space="preserve"> </w:t>
+      </w:r>
+      <w:r>
+        <w:rPr>
+          <w:rFonts w:ascii="Garamond" w:hAnsi="Garamond" w:cs="Garamond"/>
+          <w:color w:val="5E5E5E"/>
+          <w:sz w:val="21"/>
+          <w:szCs w:val="21"/>
+        </w:rPr>
+        <w:t>|</w:t>
+      </w:r>
+      <w:r>
+        <w:rPr>
+          <w:rFonts w:ascii="Garamond" w:hAnsi="Garamond" w:cs="Garamond"/>
+          <w:color w:val="5E5E5E"/>
+          <w:sz w:val="21"/>
+          <w:szCs w:val="21"/>
+        </w:rPr>
+        <w:t xml:space="preserve"> AddedEducation </w:t>
+      </w:r>
+      <w:r>
+        <w:rPr>
+          <w:rFonts w:ascii="Garamond" w:hAnsi="Garamond" w:cs="Garamond"/>
+          <w:color w:val="5E5E5E"/>
+          <w:sz w:val="21"/>
+          <w:szCs w:val="21"/>
+        </w:rPr>
+        <w:t>|</w:t>
+      </w:r>
+      <w:r>
+        <w:rPr>
+          <w:rFonts w:ascii="Garamond" w:hAnsi="Garamond" w:cs="Garamond"/>
+          <w:color w:val="5E5E5E"/>
+          <w:sz w:val="21"/>
+          <w:szCs w:val="21"/>
+        </w:rPr>
+        <w:t xml:space="preserve"> Remote</w:t>
       </w:r>
       <w:r>
         <w:rPr>
@@ -2562,7 +2827,79 @@
           <w:sz w:val="20"/>
           <w:szCs w:val="20"/>
         </w:rPr>
-        <w:t xml:space="preserve">Collaborated with over 300 clients to provide editing and proofreading services as well as individualized guidance in crafting impactful and effective personal statements </w:t>
+        <w:t xml:space="preserve">Collaborated with over </w:t>
+      </w:r>
+      <w:r>
+        <w:rPr>
+          <w:rFonts w:ascii="Garamond" w:hAnsi="Garamond" w:cs="Garamond"/>
+          <w:color w:val="5E5E5E"/>
+          <w:sz w:val="20"/>
+          <w:szCs w:val="20"/>
+        </w:rPr>
+        <w:t>400</w:t>
+      </w:r>
+      <w:r>
+        <w:rPr>
+          <w:rFonts w:ascii="Garamond" w:hAnsi="Garamond" w:cs="Garamond"/>
+          <w:color w:val="5E5E5E"/>
+          <w:sz w:val="20"/>
+          <w:szCs w:val="20"/>
+        </w:rPr>
+        <w:t xml:space="preserve"> clients to provide </w:t>
+      </w:r>
+      <w:r>
+        <w:rPr>
+          <w:rFonts w:ascii="Garamond" w:hAnsi="Garamond" w:cs="Garamond"/>
+          <w:color w:val="5E5E5E"/>
+          <w:sz w:val="20"/>
+          <w:szCs w:val="20"/>
+        </w:rPr>
+        <w:t>individualized</w:t>
+      </w:r>
+      <w:r>
+        <w:rPr>
+          <w:rFonts w:ascii="Garamond" w:hAnsi="Garamond" w:cs="Garamond"/>
+          <w:color w:val="5E5E5E"/>
+          <w:sz w:val="20"/>
+          <w:szCs w:val="20"/>
+        </w:rPr>
+        <w:t xml:space="preserve"> </w:t>
+      </w:r>
+      <w:r>
+        <w:rPr>
+          <w:rFonts w:ascii="Garamond" w:hAnsi="Garamond" w:cs="Garamond"/>
+          <w:color w:val="5E5E5E"/>
+          <w:sz w:val="20"/>
+          <w:szCs w:val="20"/>
+        </w:rPr>
+        <w:t xml:space="preserve">editing and proofreading services </w:t>
+      </w:r>
+      <w:r>
+        <w:rPr>
+          <w:rFonts w:ascii="Garamond" w:hAnsi="Garamond" w:cs="Garamond"/>
+          <w:color w:val="5E5E5E"/>
+          <w:sz w:val="20"/>
+          <w:szCs w:val="20"/>
+        </w:rPr>
+        <w:t>to craft</w:t>
+      </w:r>
+      <w:r>
+        <w:rPr>
+          <w:rFonts w:ascii="Garamond" w:hAnsi="Garamond" w:cs="Garamond"/>
+          <w:color w:val="5E5E5E"/>
+          <w:sz w:val="20"/>
+          <w:szCs w:val="20"/>
+        </w:rPr>
+        <w:t xml:space="preserve"> impactful and effective personal statements </w:t>
+      </w:r>
+      <w:r>
+        <w:rPr>
+          <w:rFonts w:ascii="Garamond" w:hAnsi="Garamond" w:cs="Garamond"/>
+          <w:color w:val="5E5E5E"/>
+          <w:sz w:val="20"/>
+          <w:szCs w:val="20"/>
+        </w:rPr>
+        <w:t>for college admissions</w:t>
       </w:r>
     </w:p>
     <w:p>
@@ -2738,52 +3075,25 @@
           <w:sz w:val="20"/>
           <w:szCs w:val="20"/>
         </w:rPr>
-        <w:t xml:space="preserve">Provide </w:t>
-      </w:r>
-      <w:r>
-        <w:rPr>
-          <w:rFonts w:ascii="Garamond" w:hAnsi="Garamond" w:cs="Garamond"/>
-          <w:color w:val="5E5E5E"/>
-          <w:sz w:val="20"/>
-          <w:szCs w:val="20"/>
-        </w:rPr>
-        <w:t>timely proofreading and editing services with the ability to accommodate tight deadlines with a 24-hour turnaround time while maintaining high level of quality in</w:t>
-      </w:r>
-      <w:r>
-        <w:rPr>
-          <w:rFonts w:ascii="Garamond" w:hAnsi="Garamond" w:cs="Garamond"/>
-          <w:color w:val="5E5E5E"/>
-          <w:sz w:val="20"/>
-          <w:szCs w:val="20"/>
-        </w:rPr>
-        <w:t xml:space="preserve"> feedback</w:t>
-      </w:r>
-      <w:r>
-        <w:rPr>
-          <w:rFonts w:ascii="Garamond" w:hAnsi="Garamond" w:cs="Garamond"/>
-          <w:color w:val="5E5E5E"/>
-          <w:sz w:val="20"/>
-          <w:szCs w:val="20"/>
-        </w:rPr>
-        <w:t xml:space="preserve"> </w:t>
-      </w:r>
-      <w:r>
-        <w:rPr>
-          <w:rFonts w:ascii="Garamond" w:hAnsi="Garamond" w:cs="Garamond"/>
-          <w:color w:val="5E5E5E"/>
-          <w:sz w:val="20"/>
-          <w:szCs w:val="20"/>
-        </w:rPr>
-        <w:t>for clients’ wor</w:t>
-      </w:r>
-      <w:r>
-        <w:rPr>
-          <w:rFonts w:ascii="Garamond" w:hAnsi="Garamond" w:cs="Garamond"/>
-          <w:color w:val="5E5E5E"/>
-          <w:sz w:val="20"/>
-          <w:szCs w:val="20"/>
-        </w:rPr>
-        <w:t>k</w:t>
+        <w:t>Demonstrate high</w:t>
+      </w:r>
+      <w:r>
+        <w:rPr>
+          <w:rFonts w:ascii="Garamond" w:hAnsi="Garamond" w:cs="Garamond"/>
+          <w:color w:val="5E5E5E"/>
+          <w:sz w:val="20"/>
+          <w:szCs w:val="20"/>
+        </w:rPr>
+        <w:t xml:space="preserve"> ability to accommodate tight deadlines with a 24-hour turnaround time while maintaining quality </w:t>
+      </w:r>
+      <w:r>
+        <w:rPr>
+          <w:rFonts w:ascii="Garamond" w:hAnsi="Garamond" w:cs="Garamond"/>
+          <w:color w:val="5E5E5E"/>
+          <w:sz w:val="20"/>
+          <w:szCs w:val="20"/>
+        </w:rPr>
+        <w:t xml:space="preserve">of work </w:t>
       </w:r>
     </w:p>
     <w:p>
@@ -2952,24 +3262,6 @@
           <w:sz w:val="20"/>
           <w:szCs w:val="20"/>
         </w:rPr>
-        <w:t xml:space="preserve"> updat</w:t>
-      </w:r>
-      <w:r>
-        <w:rPr>
-          <w:rFonts w:ascii="Garamond" w:hAnsi="Garamond" w:cs="Garamond"/>
-          <w:color w:val="5E5E5E"/>
-          <w:sz w:val="20"/>
-          <w:szCs w:val="20"/>
-        </w:rPr>
-        <w:t>e</w:t>
-      </w:r>
-      <w:r>
-        <w:rPr>
-          <w:rFonts w:ascii="Garamond" w:hAnsi="Garamond" w:cs="Garamond"/>
-          <w:color w:val="5E5E5E"/>
-          <w:sz w:val="20"/>
-          <w:szCs w:val="20"/>
-        </w:rPr>
         <w:t xml:space="preserve"> </w:t>
       </w:r>
       <w:r>
@@ -2979,6 +3271,24 @@
           <w:sz w:val="20"/>
           <w:szCs w:val="20"/>
         </w:rPr>
+        <w:t>maintain</w:t>
+      </w:r>
+      <w:r>
+        <w:rPr>
+          <w:rFonts w:ascii="Garamond" w:hAnsi="Garamond" w:cs="Garamond"/>
+          <w:color w:val="5E5E5E"/>
+          <w:sz w:val="20"/>
+          <w:szCs w:val="20"/>
+        </w:rPr>
+        <w:t xml:space="preserve"> </w:t>
+      </w:r>
+      <w:r>
+        <w:rPr>
+          <w:rFonts w:ascii="Garamond" w:hAnsi="Garamond" w:cs="Garamond"/>
+          <w:color w:val="5E5E5E"/>
+          <w:sz w:val="20"/>
+          <w:szCs w:val="20"/>
+        </w:rPr>
         <w:t xml:space="preserve">law </w:t>
       </w:r>
       <w:r>
@@ -2988,61 +3298,97 @@
           <w:sz w:val="20"/>
           <w:szCs w:val="20"/>
         </w:rPr>
-        <w:t xml:space="preserve">firm’s website to </w:t>
-      </w:r>
-      <w:r>
-        <w:rPr>
-          <w:rFonts w:ascii="Garamond" w:hAnsi="Garamond" w:cs="Garamond"/>
-          <w:color w:val="5E5E5E"/>
-          <w:sz w:val="20"/>
-          <w:szCs w:val="20"/>
-        </w:rPr>
-        <w:t xml:space="preserve">a </w:t>
-      </w:r>
-      <w:r>
-        <w:rPr>
-          <w:rFonts w:ascii="Garamond" w:hAnsi="Garamond" w:cs="Garamond"/>
-          <w:color w:val="5E5E5E"/>
-          <w:sz w:val="20"/>
-          <w:szCs w:val="20"/>
-        </w:rPr>
-        <w:t>secure server</w:t>
-      </w:r>
-      <w:r>
-        <w:rPr>
-          <w:rFonts w:ascii="Garamond" w:hAnsi="Garamond" w:cs="Garamond"/>
-          <w:color w:val="5E5E5E"/>
-          <w:sz w:val="20"/>
-          <w:szCs w:val="20"/>
-        </w:rPr>
-        <w:t xml:space="preserve"> while troubleshooting </w:t>
-      </w:r>
-      <w:r>
-        <w:rPr>
-          <w:rFonts w:ascii="Garamond" w:hAnsi="Garamond" w:cs="Garamond"/>
-          <w:color w:val="5E5E5E"/>
-          <w:sz w:val="20"/>
-          <w:szCs w:val="20"/>
-        </w:rPr>
-        <w:t xml:space="preserve">unforeseen </w:t>
-      </w:r>
-      <w:r>
-        <w:rPr>
-          <w:rFonts w:ascii="Garamond" w:hAnsi="Garamond" w:cs="Garamond"/>
-          <w:color w:val="5E5E5E"/>
-          <w:sz w:val="20"/>
-          <w:szCs w:val="20"/>
-        </w:rPr>
-        <w:t xml:space="preserve">technical issues </w:t>
-      </w:r>
-      <w:r>
-        <w:rPr>
-          <w:rFonts w:ascii="Garamond" w:hAnsi="Garamond" w:cs="Garamond"/>
-          <w:color w:val="5E5E5E"/>
-          <w:sz w:val="20"/>
-          <w:szCs w:val="20"/>
-        </w:rPr>
-        <w:t>during the process</w:t>
+        <w:t>firm’s website</w:t>
+      </w:r>
+      <w:r>
+        <w:rPr>
+          <w:rFonts w:ascii="Garamond" w:hAnsi="Garamond" w:cs="Garamond"/>
+          <w:color w:val="5E5E5E"/>
+          <w:sz w:val="20"/>
+          <w:szCs w:val="20"/>
+        </w:rPr>
+        <w:t xml:space="preserve"> while</w:t>
+      </w:r>
+      <w:r>
+        <w:rPr>
+          <w:rFonts w:ascii="Garamond" w:hAnsi="Garamond" w:cs="Garamond"/>
+          <w:color w:val="5E5E5E"/>
+          <w:sz w:val="20"/>
+          <w:szCs w:val="20"/>
+        </w:rPr>
+        <w:t xml:space="preserve"> </w:t>
+      </w:r>
+      <w:r>
+        <w:rPr>
+          <w:rFonts w:ascii="Garamond" w:hAnsi="Garamond" w:cs="Garamond"/>
+          <w:color w:val="5E5E5E"/>
+          <w:sz w:val="20"/>
+          <w:szCs w:val="20"/>
+        </w:rPr>
+        <w:t xml:space="preserve">promptly </w:t>
+      </w:r>
+      <w:r>
+        <w:rPr>
+          <w:rFonts w:ascii="Garamond" w:hAnsi="Garamond" w:cs="Garamond"/>
+          <w:color w:val="5E5E5E"/>
+          <w:sz w:val="20"/>
+          <w:szCs w:val="20"/>
+        </w:rPr>
+        <w:t>troubleshoo</w:t>
+      </w:r>
+      <w:r>
+        <w:rPr>
+          <w:rFonts w:ascii="Garamond" w:hAnsi="Garamond" w:cs="Garamond"/>
+          <w:color w:val="5E5E5E"/>
+          <w:sz w:val="20"/>
+          <w:szCs w:val="20"/>
+        </w:rPr>
+        <w:t>ting</w:t>
+      </w:r>
+      <w:r>
+        <w:rPr>
+          <w:rFonts w:ascii="Garamond" w:hAnsi="Garamond" w:cs="Garamond"/>
+          <w:color w:val="5E5E5E"/>
+          <w:sz w:val="20"/>
+          <w:szCs w:val="20"/>
+        </w:rPr>
+        <w:t xml:space="preserve"> technical issues </w:t>
+      </w:r>
+      <w:r>
+        <w:rPr>
+          <w:rFonts w:ascii="Garamond" w:hAnsi="Garamond" w:cs="Garamond"/>
+          <w:color w:val="5E5E5E"/>
+          <w:sz w:val="20"/>
+          <w:szCs w:val="20"/>
+        </w:rPr>
+        <w:t xml:space="preserve">and providing </w:t>
+      </w:r>
+      <w:r>
+        <w:rPr>
+          <w:rFonts w:ascii="Garamond" w:hAnsi="Garamond" w:cs="Garamond"/>
+          <w:color w:val="5E5E5E"/>
+          <w:sz w:val="20"/>
+          <w:szCs w:val="20"/>
+        </w:rPr>
+        <w:t xml:space="preserve">extensive administrative support </w:t>
+      </w:r>
+      <w:r>
+        <w:rPr>
+          <w:rFonts w:ascii="Garamond" w:hAnsi="Garamond" w:cs="Garamond"/>
+          <w:color w:val="5E5E5E"/>
+          <w:sz w:val="20"/>
+          <w:szCs w:val="20"/>
+        </w:rPr>
+        <w:t>for</w:t>
+      </w:r>
+      <w:r>
+        <w:rPr>
+          <w:rFonts w:ascii="Garamond" w:hAnsi="Garamond" w:cs="Garamond"/>
+          <w:color w:val="5E5E5E"/>
+          <w:sz w:val="20"/>
+          <w:szCs w:val="20"/>
+        </w:rPr>
+        <w:t xml:space="preserve"> client correspondence, drafting letters, and updating pleading indexes</w:t>
       </w:r>
     </w:p>
     <w:p>
@@ -3071,7 +3417,34 @@
           <w:sz w:val="20"/>
           <w:szCs w:val="20"/>
         </w:rPr>
-        <w:t>Proactively designed and updated user-friendly case summary templates</w:t>
+        <w:t>D</w:t>
+      </w:r>
+      <w:r>
+        <w:rPr>
+          <w:rFonts w:ascii="Garamond" w:hAnsi="Garamond" w:cs="Garamond"/>
+          <w:color w:val="5E5E5E"/>
+          <w:sz w:val="20"/>
+          <w:szCs w:val="20"/>
+        </w:rPr>
+        <w:t>esigned</w:t>
+      </w:r>
+      <w:r>
+        <w:rPr>
+          <w:rFonts w:ascii="Garamond" w:hAnsi="Garamond" w:cs="Garamond"/>
+          <w:color w:val="5E5E5E"/>
+          <w:sz w:val="20"/>
+          <w:szCs w:val="20"/>
+        </w:rPr>
+        <w:t xml:space="preserve"> user-friendly</w:t>
+      </w:r>
+      <w:r>
+        <w:rPr>
+          <w:rFonts w:ascii="Garamond" w:hAnsi="Garamond" w:cs="Garamond"/>
+          <w:color w:val="5E5E5E"/>
+          <w:sz w:val="20"/>
+          <w:szCs w:val="20"/>
+        </w:rPr>
+        <w:t xml:space="preserve"> case summary templates</w:t>
       </w:r>
       <w:r>
         <w:rPr>
@@ -3181,34 +3554,7 @@
           <w:sz w:val="20"/>
           <w:szCs w:val="20"/>
         </w:rPr>
-        <w:t>transforming</w:t>
-      </w:r>
-      <w:r>
-        <w:rPr>
-          <w:rFonts w:ascii="Garamond" w:hAnsi="Garamond" w:cs="Garamond"/>
-          <w:color w:val="5E5E5E"/>
-          <w:sz w:val="20"/>
-          <w:szCs w:val="20"/>
-        </w:rPr>
-        <w:t xml:space="preserve"> standard forms and procedures to </w:t>
-      </w:r>
-      <w:r>
-        <w:rPr>
-          <w:rFonts w:ascii="Garamond" w:hAnsi="Garamond" w:cs="Garamond"/>
-          <w:color w:val="5E5E5E"/>
-          <w:sz w:val="20"/>
-          <w:szCs w:val="20"/>
-        </w:rPr>
-        <w:t>a digital</w:t>
-      </w:r>
-      <w:r>
-        <w:rPr>
-          <w:rFonts w:ascii="Garamond" w:hAnsi="Garamond" w:cs="Garamond"/>
-          <w:color w:val="5E5E5E"/>
-          <w:sz w:val="20"/>
-          <w:szCs w:val="20"/>
-        </w:rPr>
-        <w:t xml:space="preserve"> workflow</w:t>
+        <w:t>digitizing signing process</w:t>
       </w:r>
       <w:r>
         <w:rPr>
@@ -3253,7 +3599,7 @@
           <w:sz w:val="20"/>
           <w:szCs w:val="20"/>
         </w:rPr>
-        <w:t>process</w:t>
+        <w:t>period</w:t>
       </w:r>
       <w:r>
         <w:rPr>
@@ -3263,80 +3609,6 @@
           <w:szCs w:val="20"/>
         </w:rPr>
         <w:t xml:space="preserve"> from 1 week to 24 hours</w:t>
-      </w:r>
-    </w:p>
-    <w:p>
-      <w:pPr>
-        <w:pStyle w:val="ListParagraph"/>
-        <w:numPr>
-          <w:ilvl w:val="0"/>
-          <w:numId w:val="1"/>
-        </w:numPr>
-        <w:autoSpaceDE w:val="0"/>
-        <w:autoSpaceDN w:val="0"/>
-        <w:adjustRightInd w:val="0"/>
-        <w:spacing w:after="0" w:line="276" w:lineRule="auto"/>
-        <w:ind w:hanging="180"/>
-        <w:rPr>
-          <w:rFonts w:ascii="Garamond" w:hAnsi="Garamond" w:cs="Garamond"/>
-          <w:color w:val="5E5E5E"/>
-          <w:sz w:val="20"/>
-          <w:szCs w:val="20"/>
-        </w:rPr>
-      </w:pPr>
-      <w:r>
-        <w:rPr>
-          <w:rFonts w:ascii="Garamond" w:hAnsi="Garamond" w:cs="Garamond"/>
-          <w:color w:val="5E5E5E"/>
-          <w:sz w:val="20"/>
-          <w:szCs w:val="20"/>
-        </w:rPr>
-        <w:t>Provided extensive administrative support for attorneys’ day-to-day tasks in an office environment</w:t>
-      </w:r>
-      <w:r>
-        <w:rPr>
-          <w:rFonts w:ascii="Garamond" w:hAnsi="Garamond" w:cs="Garamond"/>
-          <w:color w:val="5E5E5E"/>
-          <w:sz w:val="20"/>
-          <w:szCs w:val="20"/>
-        </w:rPr>
-        <w:t xml:space="preserve"> including </w:t>
-      </w:r>
-      <w:r>
-        <w:rPr>
-          <w:rFonts w:ascii="Garamond" w:hAnsi="Garamond" w:cs="Garamond"/>
-          <w:color w:val="5E5E5E"/>
-          <w:sz w:val="20"/>
-          <w:szCs w:val="20"/>
-        </w:rPr>
-        <w:t xml:space="preserve">overseeing </w:t>
-      </w:r>
-      <w:r>
-        <w:rPr>
-          <w:rFonts w:ascii="Garamond" w:hAnsi="Garamond" w:cs="Garamond"/>
-          <w:color w:val="5E5E5E"/>
-          <w:sz w:val="20"/>
-          <w:szCs w:val="20"/>
-        </w:rPr>
-        <w:t>client correspondence, drafting</w:t>
-      </w:r>
-      <w:r>
-        <w:rPr>
-          <w:rFonts w:ascii="Garamond" w:hAnsi="Garamond" w:cs="Garamond"/>
-          <w:color w:val="5E5E5E"/>
-          <w:sz w:val="20"/>
-          <w:szCs w:val="20"/>
-        </w:rPr>
-        <w:t xml:space="preserve"> letters</w:t>
-      </w:r>
-      <w:r>
-        <w:rPr>
-          <w:rFonts w:ascii="Garamond" w:hAnsi="Garamond" w:cs="Garamond"/>
-          <w:color w:val="5E5E5E"/>
-          <w:sz w:val="20"/>
-          <w:szCs w:val="20"/>
-        </w:rPr>
-        <w:t>, and updating pleading indexes</w:t>
       </w:r>
     </w:p>
     <w:p>
@@ -3413,7 +3685,25 @@
           <w:sz w:val="21"/>
           <w:szCs w:val="21"/>
         </w:rPr>
-        <w:t xml:space="preserve"> |</w:t>
+        <w:t xml:space="preserve"> </w:t>
+      </w:r>
+      <w:r>
+        <w:rPr>
+          <w:rFonts w:ascii="Garamond" w:hAnsi="Garamond" w:cs="Garamond"/>
+          <w:color w:val="5E5E5E"/>
+          <w:sz w:val="21"/>
+          <w:szCs w:val="21"/>
+        </w:rPr>
+        <w:t xml:space="preserve">Ramen Bar </w:t>
+      </w:r>
+      <w:r>
+        <w:rPr>
+          <w:rFonts w:ascii="Garamond" w:hAnsi="Garamond" w:cs="Garamond"/>
+          <w:color w:val="5E5E5E"/>
+          <w:sz w:val="21"/>
+          <w:szCs w:val="21"/>
+        </w:rPr>
+        <w:t>|</w:t>
       </w:r>
       <w:r>
         <w:rPr>
@@ -3745,6 +4035,96 @@
         </w:rPr>
         <w:t xml:space="preserve"> efficient turnaround of guests</w:t>
       </w:r>
+    </w:p>
+    <w:p>
+      <w:pPr>
+        <w:tabs>
+          <w:tab w:val="right" w:pos="10800"/>
+        </w:tabs>
+        <w:autoSpaceDE w:val="0"/>
+        <w:autoSpaceDN w:val="0"/>
+        <w:adjustRightInd w:val="0"/>
+        <w:spacing w:line="276" w:lineRule="auto"/>
+        <w:ind w:left="540"/>
+        <w:rPr>
+          <w:rFonts w:ascii="Garamond" w:hAnsi="Garamond" w:cs="Garamond"/>
+          <w:color w:val="5E5E5E"/>
+          <w:sz w:val="20"/>
+          <w:szCs w:val="20"/>
+        </w:rPr>
+      </w:pPr>
+    </w:p>
+    <w:p>
+      <w:pPr>
+        <w:tabs>
+          <w:tab w:val="right" w:pos="10800"/>
+        </w:tabs>
+        <w:autoSpaceDE w:val="0"/>
+        <w:autoSpaceDN w:val="0"/>
+        <w:adjustRightInd w:val="0"/>
+        <w:spacing w:line="276" w:lineRule="auto"/>
+        <w:ind w:left="540"/>
+        <w:rPr>
+          <w:rFonts w:ascii="Garamond" w:hAnsi="Garamond" w:cs="Garamond"/>
+          <w:color w:val="5E5E5E"/>
+          <w:sz w:val="20"/>
+          <w:szCs w:val="20"/>
+        </w:rPr>
+      </w:pPr>
+    </w:p>
+    <w:p>
+      <w:pPr>
+        <w:tabs>
+          <w:tab w:val="right" w:pos="10800"/>
+        </w:tabs>
+        <w:autoSpaceDE w:val="0"/>
+        <w:autoSpaceDN w:val="0"/>
+        <w:adjustRightInd w:val="0"/>
+        <w:spacing w:line="276" w:lineRule="auto"/>
+        <w:ind w:left="540"/>
+        <w:rPr>
+          <w:rFonts w:ascii="Garamond" w:hAnsi="Garamond" w:cs="Garamond"/>
+          <w:color w:val="5E5E5E"/>
+          <w:sz w:val="20"/>
+          <w:szCs w:val="20"/>
+        </w:rPr>
+      </w:pPr>
+    </w:p>
+    <w:p>
+      <w:pPr>
+        <w:tabs>
+          <w:tab w:val="right" w:pos="10800"/>
+        </w:tabs>
+        <w:autoSpaceDE w:val="0"/>
+        <w:autoSpaceDN w:val="0"/>
+        <w:adjustRightInd w:val="0"/>
+        <w:spacing w:line="276" w:lineRule="auto"/>
+        <w:ind w:left="540"/>
+        <w:rPr>
+          <w:rFonts w:ascii="Garamond" w:hAnsi="Garamond" w:cs="Garamond"/>
+          <w:color w:val="5E5E5E"/>
+          <w:sz w:val="20"/>
+          <w:szCs w:val="20"/>
+        </w:rPr>
+      </w:pPr>
+    </w:p>
+    <w:p>
+      <w:pPr>
+        <w:tabs>
+          <w:tab w:val="right" w:pos="10800"/>
+        </w:tabs>
+        <w:autoSpaceDE w:val="0"/>
+        <w:autoSpaceDN w:val="0"/>
+        <w:adjustRightInd w:val="0"/>
+        <w:spacing w:line="276" w:lineRule="auto"/>
+        <w:ind w:left="540"/>
+        <w:rPr>
+          <w:rFonts w:ascii="Garamond" w:hAnsi="Garamond" w:cs="Garamond"/>
+          <w:color w:val="5E5E5E"/>
+          <w:sz w:val="20"/>
+          <w:szCs w:val="20"/>
+        </w:rPr>
+      </w:pPr>
     </w:p>
     <w:sectPr>
       <w:type w:val="continuous"/>

</xml_diff>

<commit_message>
updated resume and font in project card
</commit_message>
<xml_diff>
--- a/resume.docx
+++ b/resume.docx
@@ -2483,25 +2483,7 @@
           <w:sz w:val="21"/>
           <w:szCs w:val="21"/>
         </w:rPr>
-        <w:t xml:space="preserve"> Kin No Tori Ramen Bar</w:t>
-      </w:r>
-      <w:r>
-        <w:rPr>
-          <w:rFonts w:ascii="Garamond" w:hAnsi="Garamond" w:cs="Garamond"/>
-          <w:color w:val="5E5E5E"/>
-          <w:sz w:val="21"/>
-          <w:szCs w:val="21"/>
-        </w:rPr>
-        <w:t xml:space="preserve"> | </w:t>
-      </w:r>
-      <w:r>
-        <w:rPr>
-          <w:rFonts w:ascii="Garamond" w:hAnsi="Garamond" w:cs="Garamond"/>
-          <w:color w:val="5E5E5E"/>
-          <w:sz w:val="21"/>
-          <w:szCs w:val="21"/>
-        </w:rPr>
-        <w:t xml:space="preserve">Ramen Bar </w:t>
+        <w:t xml:space="preserve"> Kin No Tori Ramen Bar | Ramen Bar </w:t>
       </w:r>
       <w:r>
         <w:rPr>
@@ -2537,16 +2519,7 @@
           <w:sz w:val="21"/>
           <w:szCs w:val="21"/>
         </w:rPr>
-        <w:t xml:space="preserve"> </w:t>
-      </w:r>
-      <w:r>
-        <w:rPr>
-          <w:rFonts w:ascii="Garamond" w:hAnsi="Garamond" w:cs="Garamond"/>
-          <w:color w:val="5E5E5E"/>
-          <w:sz w:val="21"/>
-          <w:szCs w:val="21"/>
-        </w:rPr>
-        <w:t>Atlanta, GA</w:t>
+        <w:t xml:space="preserve"> Atlanta, GA</w:t>
       </w:r>
       <w:r>
         <w:rPr>
@@ -2631,9 +2604,50 @@
           <w:szCs w:val="21"/>
         </w:rPr>
       </w:pPr>
+      <w:r>
+        <w:rPr>
+          <w:rFonts w:ascii="Garamond" w:hAnsi="Garamond" w:cs="Garamond"/>
+          <w:color w:val="5E5E5E"/>
+          <w:sz w:val="21"/>
+          <w:szCs w:val="21"/>
+        </w:rPr>
+        <w:t xml:space="preserve">Overseeing front of house and back of house restaurant operations </w:t>
+      </w:r>
+      <w:r>
+        <w:rPr>
+          <w:rFonts w:ascii="Garamond" w:hAnsi="Garamond" w:cs="Garamond"/>
+          <w:color w:val="5E5E5E"/>
+          <w:sz w:val="21"/>
+          <w:szCs w:val="21"/>
+        </w:rPr>
+        <w:t>including</w:t>
+      </w:r>
+      <w:r>
+        <w:rPr>
+          <w:rFonts w:ascii="Garamond" w:hAnsi="Garamond" w:cs="Garamond"/>
+          <w:color w:val="5E5E5E"/>
+          <w:sz w:val="21"/>
+          <w:szCs w:val="21"/>
+        </w:rPr>
+        <w:t xml:space="preserve"> organizing supplies and inventory, ensuring compliance with sanitation and safety regulations, and managing brand promotion campaigns </w:t>
+      </w:r>
+      <w:r>
+        <w:rPr>
+          <w:rFonts w:ascii="Garamond" w:hAnsi="Garamond" w:cs="Garamond"/>
+          <w:color w:val="5E5E5E"/>
+          <w:sz w:val="21"/>
+          <w:szCs w:val="21"/>
+        </w:rPr>
+        <w:t>on a weekly basis</w:t>
+      </w:r>
     </w:p>
     <w:p>
       <w:pPr>
+        <w:pStyle w:val="ListParagraph"/>
+        <w:numPr>
+          <w:ilvl w:val="0"/>
+          <w:numId w:val="1"/>
+        </w:numPr>
         <w:tabs>
           <w:tab w:val="right" w:pos="10800"/>
         </w:tabs>
@@ -2641,6 +2655,170 @@
         <w:autoSpaceDN w:val="0"/>
         <w:adjustRightInd w:val="0"/>
         <w:spacing w:line="276" w:lineRule="auto"/>
+        <w:ind w:hanging="180"/>
+        <w:rPr>
+          <w:rFonts w:ascii="Garamond" w:hAnsi="Garamond" w:cs="Garamond"/>
+          <w:b/>
+          <w:bCs/>
+          <w:color w:val="5E5E5E"/>
+          <w:sz w:val="21"/>
+          <w:szCs w:val="21"/>
+        </w:rPr>
+      </w:pPr>
+      <w:r>
+        <w:rPr>
+          <w:rFonts w:ascii="Garamond" w:hAnsi="Garamond" w:cs="Garamond"/>
+          <w:color w:val="5E5E5E"/>
+          <w:sz w:val="21"/>
+          <w:szCs w:val="21"/>
+        </w:rPr>
+        <w:t xml:space="preserve">Responsible for </w:t>
+      </w:r>
+      <w:r>
+        <w:rPr>
+          <w:rFonts w:ascii="Garamond" w:hAnsi="Garamond" w:cs="Garamond"/>
+          <w:color w:val="5E5E5E"/>
+          <w:sz w:val="21"/>
+          <w:szCs w:val="21"/>
+        </w:rPr>
+        <w:t xml:space="preserve">accurately </w:t>
+      </w:r>
+      <w:r>
+        <w:rPr>
+          <w:rFonts w:ascii="Garamond" w:hAnsi="Garamond" w:cs="Garamond"/>
+          <w:color w:val="5E5E5E"/>
+          <w:sz w:val="21"/>
+          <w:szCs w:val="21"/>
+        </w:rPr>
+        <w:t xml:space="preserve">calculating and processing employee payroll in a timely manner </w:t>
+      </w:r>
+    </w:p>
+    <w:p>
+      <w:pPr>
+        <w:pStyle w:val="ListParagraph"/>
+        <w:numPr>
+          <w:ilvl w:val="0"/>
+          <w:numId w:val="1"/>
+        </w:numPr>
+        <w:tabs>
+          <w:tab w:val="right" w:pos="10800"/>
+        </w:tabs>
+        <w:autoSpaceDE w:val="0"/>
+        <w:autoSpaceDN w:val="0"/>
+        <w:adjustRightInd w:val="0"/>
+        <w:spacing w:line="276" w:lineRule="auto"/>
+        <w:ind w:hanging="180"/>
+        <w:rPr>
+          <w:rFonts w:ascii="Garamond" w:hAnsi="Garamond" w:cs="Garamond"/>
+          <w:b/>
+          <w:bCs/>
+          <w:color w:val="5E5E5E"/>
+          <w:sz w:val="21"/>
+          <w:szCs w:val="21"/>
+        </w:rPr>
+      </w:pPr>
+      <w:r>
+        <w:rPr>
+          <w:rFonts w:ascii="Garamond" w:hAnsi="Garamond" w:cs="Garamond"/>
+          <w:color w:val="5E5E5E"/>
+          <w:sz w:val="21"/>
+          <w:szCs w:val="21"/>
+        </w:rPr>
+        <w:t>Demonstrate</w:t>
+      </w:r>
+      <w:r>
+        <w:rPr>
+          <w:rFonts w:ascii="Garamond" w:hAnsi="Garamond" w:cs="Garamond"/>
+          <w:color w:val="5E5E5E"/>
+          <w:sz w:val="21"/>
+          <w:szCs w:val="21"/>
+        </w:rPr>
+        <w:t xml:space="preserve"> effective communication </w:t>
+      </w:r>
+      <w:r>
+        <w:rPr>
+          <w:rFonts w:ascii="Garamond" w:hAnsi="Garamond" w:cs="Garamond"/>
+          <w:color w:val="5E5E5E"/>
+          <w:sz w:val="21"/>
+          <w:szCs w:val="21"/>
+        </w:rPr>
+        <w:t xml:space="preserve">skills </w:t>
+      </w:r>
+      <w:r>
+        <w:rPr>
+          <w:rFonts w:ascii="Garamond" w:hAnsi="Garamond" w:cs="Garamond"/>
+          <w:color w:val="5E5E5E"/>
+          <w:sz w:val="21"/>
+          <w:szCs w:val="21"/>
+        </w:rPr>
+        <w:t>to s</w:t>
+      </w:r>
+      <w:r>
+        <w:rPr>
+          <w:rFonts w:ascii="Garamond" w:hAnsi="Garamond" w:cs="Garamond"/>
+          <w:color w:val="5E5E5E"/>
+          <w:sz w:val="21"/>
+          <w:szCs w:val="21"/>
+        </w:rPr>
+        <w:t>up</w:t>
+      </w:r>
+      <w:r>
+        <w:rPr>
+          <w:rFonts w:ascii="Garamond" w:hAnsi="Garamond" w:cs="Garamond"/>
+          <w:color w:val="5E5E5E"/>
+          <w:sz w:val="21"/>
+          <w:szCs w:val="21"/>
+        </w:rPr>
+        <w:t>p</w:t>
+      </w:r>
+      <w:r>
+        <w:rPr>
+          <w:rFonts w:ascii="Garamond" w:hAnsi="Garamond" w:cs="Garamond"/>
+          <w:color w:val="5E5E5E"/>
+          <w:sz w:val="21"/>
+          <w:szCs w:val="21"/>
+        </w:rPr>
+        <w:t>ort</w:t>
+      </w:r>
+      <w:r>
+        <w:rPr>
+          <w:rFonts w:ascii="Garamond" w:hAnsi="Garamond" w:cs="Garamond"/>
+          <w:color w:val="5E5E5E"/>
+          <w:sz w:val="21"/>
+          <w:szCs w:val="21"/>
+        </w:rPr>
+        <w:t xml:space="preserve"> management team </w:t>
+      </w:r>
+      <w:r>
+        <w:rPr>
+          <w:rFonts w:ascii="Garamond" w:hAnsi="Garamond" w:cs="Garamond"/>
+          <w:color w:val="5E5E5E"/>
+          <w:sz w:val="21"/>
+          <w:szCs w:val="21"/>
+        </w:rPr>
+        <w:t>in</w:t>
+      </w:r>
+      <w:r>
+        <w:rPr>
+          <w:rFonts w:ascii="Garamond" w:hAnsi="Garamond" w:cs="Garamond"/>
+          <w:color w:val="5E5E5E"/>
+          <w:sz w:val="21"/>
+          <w:szCs w:val="21"/>
+        </w:rPr>
+        <w:t xml:space="preserve"> resolving unforeseen business complications</w:t>
+      </w:r>
+    </w:p>
+    <w:p>
+      <w:pPr>
+        <w:pStyle w:val="ListParagraph"/>
+        <w:tabs>
+          <w:tab w:val="right" w:pos="10800"/>
+        </w:tabs>
+        <w:autoSpaceDE w:val="0"/>
+        <w:autoSpaceDN w:val="0"/>
+        <w:adjustRightInd w:val="0"/>
+        <w:spacing w:line="276" w:lineRule="auto"/>
+        <w:ind w:left="0"/>
         <w:rPr>
           <w:rFonts w:ascii="Garamond" w:hAnsi="Garamond" w:cs="Garamond"/>
           <w:b/>
@@ -2854,16 +3032,7 @@
           <w:sz w:val="20"/>
           <w:szCs w:val="20"/>
         </w:rPr>
-        <w:t>individualized</w:t>
-      </w:r>
-      <w:r>
-        <w:rPr>
-          <w:rFonts w:ascii="Garamond" w:hAnsi="Garamond" w:cs="Garamond"/>
-          <w:color w:val="5E5E5E"/>
-          <w:sz w:val="20"/>
-          <w:szCs w:val="20"/>
-        </w:rPr>
-        <w:t xml:space="preserve"> </w:t>
+        <w:t xml:space="preserve">individualized </w:t>
       </w:r>
       <w:r>
         <w:rPr>
@@ -4045,79 +4214,6 @@
         <w:autoSpaceDN w:val="0"/>
         <w:adjustRightInd w:val="0"/>
         <w:spacing w:line="276" w:lineRule="auto"/>
-        <w:ind w:left="540"/>
-        <w:rPr>
-          <w:rFonts w:ascii="Garamond" w:hAnsi="Garamond" w:cs="Garamond"/>
-          <w:color w:val="5E5E5E"/>
-          <w:sz w:val="20"/>
-          <w:szCs w:val="20"/>
-        </w:rPr>
-      </w:pPr>
-    </w:p>
-    <w:p>
-      <w:pPr>
-        <w:tabs>
-          <w:tab w:val="right" w:pos="10800"/>
-        </w:tabs>
-        <w:autoSpaceDE w:val="0"/>
-        <w:autoSpaceDN w:val="0"/>
-        <w:adjustRightInd w:val="0"/>
-        <w:spacing w:line="276" w:lineRule="auto"/>
-        <w:ind w:left="540"/>
-        <w:rPr>
-          <w:rFonts w:ascii="Garamond" w:hAnsi="Garamond" w:cs="Garamond"/>
-          <w:color w:val="5E5E5E"/>
-          <w:sz w:val="20"/>
-          <w:szCs w:val="20"/>
-        </w:rPr>
-      </w:pPr>
-    </w:p>
-    <w:p>
-      <w:pPr>
-        <w:tabs>
-          <w:tab w:val="right" w:pos="10800"/>
-        </w:tabs>
-        <w:autoSpaceDE w:val="0"/>
-        <w:autoSpaceDN w:val="0"/>
-        <w:adjustRightInd w:val="0"/>
-        <w:spacing w:line="276" w:lineRule="auto"/>
-        <w:ind w:left="540"/>
-        <w:rPr>
-          <w:rFonts w:ascii="Garamond" w:hAnsi="Garamond" w:cs="Garamond"/>
-          <w:color w:val="5E5E5E"/>
-          <w:sz w:val="20"/>
-          <w:szCs w:val="20"/>
-        </w:rPr>
-      </w:pPr>
-    </w:p>
-    <w:p>
-      <w:pPr>
-        <w:tabs>
-          <w:tab w:val="right" w:pos="10800"/>
-        </w:tabs>
-        <w:autoSpaceDE w:val="0"/>
-        <w:autoSpaceDN w:val="0"/>
-        <w:adjustRightInd w:val="0"/>
-        <w:spacing w:line="276" w:lineRule="auto"/>
-        <w:ind w:left="540"/>
-        <w:rPr>
-          <w:rFonts w:ascii="Garamond" w:hAnsi="Garamond" w:cs="Garamond"/>
-          <w:color w:val="5E5E5E"/>
-          <w:sz w:val="20"/>
-          <w:szCs w:val="20"/>
-        </w:rPr>
-      </w:pPr>
-    </w:p>
-    <w:p>
-      <w:pPr>
-        <w:tabs>
-          <w:tab w:val="right" w:pos="10800"/>
-        </w:tabs>
-        <w:autoSpaceDE w:val="0"/>
-        <w:autoSpaceDN w:val="0"/>
-        <w:adjustRightInd w:val="0"/>
-        <w:spacing w:line="276" w:lineRule="auto"/>
-        <w:ind w:left="540"/>
         <w:rPr>
           <w:rFonts w:ascii="Garamond" w:hAnsi="Garamond" w:cs="Garamond"/>
           <w:color w:val="5E5E5E"/>

</xml_diff>

<commit_message>
changes mockup screenshots of projects to gifs
</commit_message>
<xml_diff>
--- a/resume.docx
+++ b/resume.docx
@@ -2806,6 +2806,15 @@
           <w:szCs w:val="21"/>
         </w:rPr>
         <w:t xml:space="preserve"> resolving unforeseen business complications</w:t>
+      </w:r>
+      <w:r>
+        <w:rPr>
+          <w:rFonts w:ascii="Garamond" w:hAnsi="Garamond" w:cs="Garamond"/>
+          <w:color w:val="5E5E5E"/>
+          <w:sz w:val="21"/>
+          <w:szCs w:val="21"/>
+        </w:rPr>
+        <w:t>Í</w:t>
       </w:r>
     </w:p>
     <w:p>

</xml_diff>

<commit_message>
changed bg color and fixed about section padding
</commit_message>
<xml_diff>
--- a/resume.docx
+++ b/resume.docx
@@ -30,7 +30,7 @@
         <mc:AlternateContent>
           <mc:Choice Requires="wps">
             <w:drawing>
-              <wp:anchor distT="0" distB="0" distL="114300" distR="114300" simplePos="0" relativeHeight="251659264" behindDoc="1" locked="0" layoutInCell="1" allowOverlap="1" wp14:anchorId="3499F884" wp14:editId="3C8B5FD6">
+              <wp:anchor distT="0" distB="0" distL="114300" distR="114300" simplePos="0" relativeHeight="251659264" behindDoc="1" locked="0" layoutInCell="1" allowOverlap="1" wp14:anchorId="3499F884" wp14:editId="47099E63">
                 <wp:simplePos x="0" y="0"/>
                 <wp:positionH relativeFrom="column">
                   <wp:posOffset>-495300</wp:posOffset>
@@ -100,7 +100,7 @@
           </mc:Choice>
           <mc:Fallback>
             <w:pict>
-              <v:rect w14:anchorId="754E5595" id="Rectangle 1" o:spid="_x0000_s1026" style="position:absolute;margin-left:-39pt;margin-top:-35.95pt;width:614.95pt;height:118.1pt;z-index:-251657216;visibility:visible;mso-wrap-style:square;mso-width-percent:0;mso-height-percent:0;mso-wrap-distance-left:9pt;mso-wrap-distance-top:0;mso-wrap-distance-right:9pt;mso-wrap-distance-bottom:0;mso-position-horizontal:absolute;mso-position-horizontal-relative:text;mso-position-vertical:absolute;mso-position-vertical-relative:text;mso-width-percent:0;mso-height-percent:0;mso-width-relative:margin;mso-height-relative:margin;v-text-anchor:middle" o:gfxdata="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" fillcolor="#869193" strokecolor="#bec7c1" strokeweight="1pt"/>
+              <v:rect w14:anchorId="1E6C80A0" id="Rectangle 1" o:spid="_x0000_s1026" style="position:absolute;margin-left:-39pt;margin-top:-35.95pt;width:614.95pt;height:118.1pt;z-index:-251657216;visibility:visible;mso-wrap-style:square;mso-width-percent:0;mso-height-percent:0;mso-wrap-distance-left:9pt;mso-wrap-distance-top:0;mso-wrap-distance-right:9pt;mso-wrap-distance-bottom:0;mso-position-horizontal:absolute;mso-position-horizontal-relative:text;mso-position-vertical:absolute;mso-position-vertical-relative:text;mso-width-percent:0;mso-height-percent:0;mso-width-relative:margin;mso-height-relative:margin;v-text-anchor:middle" o:gfxdata="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" fillcolor="#869193" strokecolor="#bec7c1" strokeweight="1pt"/>
             </w:pict>
           </mc:Fallback>
         </mc:AlternateContent>
@@ -1195,7 +1195,17 @@
           <w:color w:val="5E5E5E"/>
           <w:u w:val="single"/>
         </w:rPr>
-        <w:t>TECHNICAL TOOLS</w:t>
+        <w:t>TECHNICAL TOOL</w:t>
+      </w:r>
+      <w:r>
+        <w:rPr>
+          <w:rFonts w:ascii="Garamond-Bold" w:hAnsi="Garamond-Bold" w:cs="Garamond-Bold"/>
+          <w:b/>
+          <w:bCs/>
+          <w:color w:val="5E5E5E"/>
+          <w:u w:val="single"/>
+        </w:rPr>
+        <w:t>BOX</w:t>
       </w:r>
       <w:r>
         <w:rPr>
@@ -1318,15 +1328,6 @@
           <w:sz w:val="21"/>
           <w:szCs w:val="21"/>
         </w:rPr>
-        <w:t>, Markdown</w:t>
-      </w:r>
-      <w:r>
-        <w:rPr>
-          <w:rFonts w:ascii="Garamond" w:hAnsi="Garamond" w:cs="Garamond"/>
-          <w:color w:val="5E5E5E"/>
-          <w:sz w:val="21"/>
-          <w:szCs w:val="21"/>
-        </w:rPr>
         <w:t xml:space="preserve">, </w:t>
       </w:r>
       <w:r>
@@ -1390,6 +1391,15 @@
           <w:sz w:val="21"/>
           <w:szCs w:val="21"/>
         </w:rPr>
+        <w:t xml:space="preserve">MongoDB, Mongoose, </w:t>
+      </w:r>
+      <w:r>
+        <w:rPr>
+          <w:rFonts w:ascii="Garamond" w:hAnsi="Garamond" w:cs="Garamond"/>
+          <w:color w:val="5E5E5E"/>
+          <w:sz w:val="21"/>
+          <w:szCs w:val="21"/>
+        </w:rPr>
         <w:t>SQL</w:t>
       </w:r>
       <w:r>
@@ -1399,34 +1409,70 @@
           <w:sz w:val="21"/>
           <w:szCs w:val="21"/>
         </w:rPr>
-        <w:t xml:space="preserve">, </w:t>
-      </w:r>
-      <w:r>
-        <w:rPr>
-          <w:rFonts w:ascii="Garamond" w:hAnsi="Garamond" w:cs="Garamond"/>
-          <w:color w:val="5E5E5E"/>
-          <w:sz w:val="21"/>
-          <w:szCs w:val="21"/>
-        </w:rPr>
-        <w:t>Figma</w:t>
-      </w:r>
-      <w:r>
-        <w:rPr>
-          <w:rFonts w:ascii="Garamond" w:hAnsi="Garamond" w:cs="Garamond"/>
-          <w:color w:val="5E5E5E"/>
-          <w:sz w:val="21"/>
-          <w:szCs w:val="21"/>
-        </w:rPr>
-        <w:t>, Canva</w:t>
-      </w:r>
-      <w:r>
-        <w:rPr>
-          <w:rFonts w:ascii="Garamond" w:hAnsi="Garamond" w:cs="Garamond"/>
-          <w:color w:val="5E5E5E"/>
-          <w:sz w:val="21"/>
-          <w:szCs w:val="21"/>
-        </w:rPr>
-        <w:t>, Node.js, Express.js, NPM</w:t>
+        <w:t>,</w:t>
+      </w:r>
+      <w:r>
+        <w:rPr>
+          <w:rFonts w:ascii="Garamond" w:hAnsi="Garamond" w:cs="Garamond"/>
+          <w:color w:val="5E5E5E"/>
+          <w:sz w:val="21"/>
+          <w:szCs w:val="21"/>
+        </w:rPr>
+        <w:t xml:space="preserve"> NPM</w:t>
+      </w:r>
+      <w:r>
+        <w:rPr>
+          <w:rFonts w:ascii="Garamond" w:hAnsi="Garamond" w:cs="Garamond"/>
+          <w:color w:val="5E5E5E"/>
+          <w:sz w:val="21"/>
+          <w:szCs w:val="21"/>
+        </w:rPr>
+        <w:t>,</w:t>
+      </w:r>
+      <w:r>
+        <w:rPr>
+          <w:rFonts w:ascii="Garamond" w:hAnsi="Garamond" w:cs="Garamond"/>
+          <w:color w:val="5E5E5E"/>
+          <w:sz w:val="21"/>
+          <w:szCs w:val="21"/>
+        </w:rPr>
+        <w:t xml:space="preserve"> </w:t>
+      </w:r>
+      <w:r>
+        <w:rPr>
+          <w:rFonts w:ascii="Garamond" w:hAnsi="Garamond" w:cs="Garamond"/>
+          <w:color w:val="5E5E5E"/>
+          <w:sz w:val="21"/>
+          <w:szCs w:val="21"/>
+        </w:rPr>
+        <w:t>Node</w:t>
+      </w:r>
+      <w:r>
+        <w:rPr>
+          <w:rFonts w:ascii="Garamond" w:hAnsi="Garamond" w:cs="Garamond"/>
+          <w:color w:val="5E5E5E"/>
+          <w:sz w:val="21"/>
+          <w:szCs w:val="21"/>
+        </w:rPr>
+        <w:t>JS</w:t>
+      </w:r>
+      <w:r>
+        <w:rPr>
+          <w:rFonts w:ascii="Garamond" w:hAnsi="Garamond" w:cs="Garamond"/>
+          <w:color w:val="5E5E5E"/>
+          <w:sz w:val="21"/>
+          <w:szCs w:val="21"/>
+        </w:rPr>
+        <w:t>, Express</w:t>
+      </w:r>
+      <w:r>
+        <w:rPr>
+          <w:rFonts w:ascii="Garamond" w:hAnsi="Garamond" w:cs="Garamond"/>
+          <w:color w:val="5E5E5E"/>
+          <w:sz w:val="21"/>
+          <w:szCs w:val="21"/>
+        </w:rPr>
+        <w:t>JS</w:t>
       </w:r>
       <w:r>
         <w:rPr>
@@ -1436,6 +1482,15 @@
           <w:szCs w:val="21"/>
         </w:rPr>
         <w:t>, Flask, Bootstrap</w:t>
+      </w:r>
+      <w:r>
+        <w:rPr>
+          <w:rFonts w:ascii="Garamond" w:hAnsi="Garamond" w:cs="Garamond"/>
+          <w:color w:val="5E5E5E"/>
+          <w:sz w:val="21"/>
+          <w:szCs w:val="21"/>
+        </w:rPr>
+        <w:t>, Figma, Canva</w:t>
       </w:r>
     </w:p>
     <w:p>

</xml_diff>

<commit_message>
added detailed page for personal portfolio project details
</commit_message>
<xml_diff>
--- a/resume.docx
+++ b/resume.docx
@@ -12,7 +12,7 @@
           <w:rFonts w:ascii="Garamond" w:hAnsi="Garamond" w:cs="Avenir-Book"/>
           <w:b/>
           <w:bCs/>
-          <w:color w:val="F3EFEF"/>
+          <w:color w:val="5E5E5E"/>
           <w:sz w:val="56"/>
           <w:szCs w:val="56"/>
         </w:rPr>
@@ -22,95 +22,7 @@
           <w:rFonts w:ascii="Garamond" w:hAnsi="Garamond" w:cs="Avenir-Book"/>
           <w:b/>
           <w:bCs/>
-          <w:noProof/>
-          <w:color w:val="F3EFEF"/>
-          <w:sz w:val="56"/>
-          <w:szCs w:val="56"/>
-        </w:rPr>
-        <mc:AlternateContent>
-          <mc:Choice Requires="wps">
-            <w:drawing>
-              <wp:anchor distT="0" distB="0" distL="114300" distR="114300" simplePos="0" relativeHeight="251659264" behindDoc="1" locked="0" layoutInCell="1" allowOverlap="1" wp14:anchorId="3499F884" wp14:editId="47099E63">
-                <wp:simplePos x="0" y="0"/>
-                <wp:positionH relativeFrom="column">
-                  <wp:posOffset>-495300</wp:posOffset>
-                </wp:positionH>
-                <wp:positionV relativeFrom="paragraph">
-                  <wp:posOffset>-456565</wp:posOffset>
-                </wp:positionV>
-                <wp:extent cx="7809916" cy="1499616"/>
-                <wp:effectExtent l="0" t="0" r="13335" b="12065"/>
-                <wp:wrapNone/>
-                <wp:docPr id="1" name="Rectangle 1"/>
-                <wp:cNvGraphicFramePr/>
-                <a:graphic xmlns:a="http://schemas.openxmlformats.org/drawingml/2006/main">
-                  <a:graphicData uri="http://schemas.microsoft.com/office/word/2010/wordprocessingShape">
-                    <wps:wsp>
-                      <wps:cNvSpPr/>
-                      <wps:spPr>
-                        <a:xfrm>
-                          <a:off x="0" y="0"/>
-                          <a:ext cx="7809916" cy="1499616"/>
-                        </a:xfrm>
-                        <a:prstGeom prst="rect">
-                          <a:avLst/>
-                        </a:prstGeom>
-                        <a:solidFill>
-                          <a:srgbClr val="869193"/>
-                        </a:solidFill>
-                        <a:ln>
-                          <a:solidFill>
-                            <a:srgbClr val="BEC7C1"/>
-                          </a:solidFill>
-                        </a:ln>
-                      </wps:spPr>
-                      <wps:style>
-                        <a:lnRef idx="2">
-                          <a:schemeClr val="accent1">
-                            <a:shade val="50000"/>
-                          </a:schemeClr>
-                        </a:lnRef>
-                        <a:fillRef idx="1">
-                          <a:schemeClr val="accent1"/>
-                        </a:fillRef>
-                        <a:effectRef idx="0">
-                          <a:schemeClr val="accent1"/>
-                        </a:effectRef>
-                        <a:fontRef idx="minor">
-                          <a:schemeClr val="lt1"/>
-                        </a:fontRef>
-                      </wps:style>
-                      <wps:bodyPr rot="0" spcFirstLastPara="0" vertOverflow="overflow" horzOverflow="overflow" vert="horz" wrap="square" lIns="91440" tIns="45720" rIns="91440" bIns="45720" numCol="1" spcCol="0" rtlCol="0" fromWordArt="0" anchor="ctr" anchorCtr="0" forceAA="0" compatLnSpc="1">
-                        <a:prstTxWarp prst="textNoShape">
-                          <a:avLst/>
-                        </a:prstTxWarp>
-                        <a:noAutofit/>
-                      </wps:bodyPr>
-                    </wps:wsp>
-                  </a:graphicData>
-                </a:graphic>
-                <wp14:sizeRelH relativeFrom="margin">
-                  <wp14:pctWidth>0</wp14:pctWidth>
-                </wp14:sizeRelH>
-                <wp14:sizeRelV relativeFrom="margin">
-                  <wp14:pctHeight>0</wp14:pctHeight>
-                </wp14:sizeRelV>
-              </wp:anchor>
-            </w:drawing>
-          </mc:Choice>
-          <mc:Fallback>
-            <w:pict>
-              <v:rect w14:anchorId="1E6C80A0" id="Rectangle 1" o:spid="_x0000_s1026" style="position:absolute;margin-left:-39pt;margin-top:-35.95pt;width:614.95pt;height:118.1pt;z-index:-251657216;visibility:visible;mso-wrap-style:square;mso-width-percent:0;mso-height-percent:0;mso-wrap-distance-left:9pt;mso-wrap-distance-top:0;mso-wrap-distance-right:9pt;mso-wrap-distance-bottom:0;mso-position-horizontal:absolute;mso-position-horizontal-relative:text;mso-position-vertical:absolute;mso-position-vertical-relative:text;mso-width-percent:0;mso-height-percent:0;mso-width-relative:margin;mso-height-relative:margin;v-text-anchor:middle" o:gfxdata="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" fillcolor="#869193" strokecolor="#bec7c1" strokeweight="1pt"/>
-            </w:pict>
-          </mc:Fallback>
-        </mc:AlternateContent>
-      </w:r>
-      <w:r>
-        <w:rPr>
-          <w:rFonts w:ascii="Garamond" w:hAnsi="Garamond" w:cs="Avenir-Book"/>
-          <w:b/>
-          <w:bCs/>
-          <w:color w:val="F3EFEF"/>
+          <w:color w:val="5E5E5E"/>
           <w:sz w:val="56"/>
           <w:szCs w:val="56"/>
         </w:rPr>
@@ -125,20 +37,20 @@
         <w:jc w:val="center"/>
         <w:rPr>
           <w:rFonts w:ascii="Garamond" w:hAnsi="Garamond" w:cs="Garamond"/>
-          <w:color w:val="F3EFEF"/>
+          <w:color w:val="5E5E5E"/>
         </w:rPr>
       </w:pPr>
       <w:r>
         <w:rPr>
           <w:rFonts w:ascii="Garamond" w:hAnsi="Garamond" w:cs="Avenir-Book"/>
-          <w:color w:val="F3EFEF"/>
+          <w:color w:val="5E5E5E"/>
         </w:rPr>
         <w:t xml:space="preserve">Full Stack </w:t>
       </w:r>
       <w:r>
         <w:rPr>
           <w:rFonts w:ascii="Garamond" w:hAnsi="Garamond" w:cs="Avenir-Book"/>
-          <w:color w:val="F3EFEF"/>
+          <w:color w:val="5E5E5E"/>
         </w:rPr>
         <w:t>Software Engineer</w:t>
       </w:r>
@@ -152,7 +64,7 @@
         <w:jc w:val="center"/>
         <w:rPr>
           <w:rFonts w:ascii="Palatino" w:hAnsi="Palatino" w:cs="Garamond"/>
-          <w:color w:val="FFFFFF" w:themeColor="background1"/>
+          <w:color w:val="5E5E5E"/>
           <w:sz w:val="20"/>
           <w:szCs w:val="20"/>
         </w:rPr>
@@ -160,7 +72,7 @@
       <w:r>
         <w:rPr>
           <w:rFonts w:ascii="Garamond" w:hAnsi="Garamond" w:cs="Garamond"/>
-          <w:color w:val="F3EFEF"/>
+          <w:color w:val="5E5E5E"/>
           <w:sz w:val="20"/>
           <w:szCs w:val="20"/>
         </w:rPr>
@@ -171,7 +83,7 @@
           <w:rPr>
             <w:rStyle w:val="Hyperlink"/>
             <w:rFonts w:ascii="Garamond" w:hAnsi="Garamond" w:cs="Garamond"/>
-            <w:color w:val="F3EFEF"/>
+            <w:color w:val="5E5E5E"/>
             <w:sz w:val="20"/>
             <w:szCs w:val="20"/>
             <w:u w:val="none"/>
@@ -182,7 +94,7 @@
       <w:r>
         <w:rPr>
           <w:rFonts w:ascii="Garamond" w:hAnsi="Garamond" w:cs="Garamond"/>
-          <w:color w:val="F3EFEF"/>
+          <w:color w:val="5E5E5E"/>
           <w:sz w:val="20"/>
           <w:szCs w:val="20"/>
         </w:rPr>
@@ -191,7 +103,7 @@
       <w:r>
         <w:rPr>
           <w:rFonts w:ascii="Garamond" w:hAnsi="Garamond" w:cs="Garamond"/>
-          <w:color w:val="F3EFEF"/>
+          <w:color w:val="5E5E5E"/>
           <w:sz w:val="20"/>
           <w:szCs w:val="20"/>
         </w:rPr>
@@ -200,7 +112,7 @@
       <w:r>
         <w:rPr>
           <w:rFonts w:ascii="Garamond" w:hAnsi="Garamond" w:cs="Garamond"/>
-          <w:color w:val="F3EFEF"/>
+          <w:color w:val="5E5E5E"/>
           <w:sz w:val="20"/>
           <w:szCs w:val="20"/>
         </w:rPr>
@@ -209,7 +121,7 @@
       <w:r>
         <w:rPr>
           <w:rFonts w:ascii="Garamond" w:hAnsi="Garamond" w:cs="Garamond"/>
-          <w:color w:val="F3EFEF"/>
+          <w:color w:val="5E5E5E"/>
           <w:sz w:val="20"/>
           <w:szCs w:val="20"/>
         </w:rPr>
@@ -218,7 +130,7 @@
       <w:r>
         <w:rPr>
           <w:rFonts w:ascii="Garamond" w:hAnsi="Garamond" w:cs="Garamond"/>
-          <w:color w:val="F3EFEF"/>
+          <w:color w:val="5E5E5E"/>
           <w:sz w:val="20"/>
           <w:szCs w:val="20"/>
         </w:rPr>
@@ -227,7 +139,7 @@
       <w:r>
         <w:rPr>
           <w:rFonts w:ascii="Garamond" w:hAnsi="Garamond" w:cs="Garamond"/>
-          <w:color w:val="F3EFEF"/>
+          <w:color w:val="5E5E5E"/>
           <w:sz w:val="20"/>
           <w:szCs w:val="20"/>
         </w:rPr>
@@ -238,7 +150,7 @@
           <w:rPr>
             <w:rStyle w:val="Hyperlink"/>
             <w:rFonts w:ascii="Garamond" w:hAnsi="Garamond" w:cs="Garamond"/>
-            <w:color w:val="F3EFEF"/>
+            <w:color w:val="5E5E5E"/>
             <w:sz w:val="20"/>
             <w:szCs w:val="20"/>
             <w:u w:val="none"/>
@@ -249,7 +161,7 @@
       <w:r>
         <w:rPr>
           <w:rFonts w:ascii="Garamond" w:hAnsi="Garamond" w:cs="Garamond"/>
-          <w:color w:val="F3EFEF"/>
+          <w:color w:val="5E5E5E"/>
           <w:sz w:val="20"/>
           <w:szCs w:val="20"/>
         </w:rPr>
@@ -260,7 +172,7 @@
           <w:rPr>
             <w:rStyle w:val="Hyperlink"/>
             <w:rFonts w:ascii="Garamond" w:hAnsi="Garamond" w:cs="Garamond"/>
-            <w:color w:val="F3EFEF"/>
+            <w:color w:val="5E5E5E"/>
             <w:sz w:val="20"/>
             <w:szCs w:val="20"/>
             <w:u w:val="none"/>
@@ -271,7 +183,7 @@
           <w:rPr>
             <w:rStyle w:val="Hyperlink"/>
             <w:rFonts w:ascii="Garamond" w:hAnsi="Garamond" w:cs="Garamond"/>
-            <w:color w:val="F3EFEF"/>
+            <w:color w:val="5E5E5E"/>
             <w:sz w:val="20"/>
             <w:szCs w:val="20"/>
             <w:u w:val="none"/>
@@ -282,7 +194,7 @@
           <w:rPr>
             <w:rStyle w:val="Hyperlink"/>
             <w:rFonts w:ascii="Garamond" w:hAnsi="Garamond" w:cs="Garamond"/>
-            <w:color w:val="F3EFEF"/>
+            <w:color w:val="5E5E5E"/>
             <w:sz w:val="20"/>
             <w:szCs w:val="20"/>
             <w:u w:val="none"/>
@@ -293,7 +205,7 @@
           <w:rPr>
             <w:rStyle w:val="Hyperlink"/>
             <w:rFonts w:ascii="Garamond" w:hAnsi="Garamond" w:cs="Garamond"/>
-            <w:color w:val="F3EFEF"/>
+            <w:color w:val="5E5E5E"/>
             <w:sz w:val="20"/>
             <w:szCs w:val="20"/>
             <w:u w:val="none"/>
@@ -304,7 +216,7 @@
       <w:r>
         <w:rPr>
           <w:rFonts w:ascii="Garamond" w:hAnsi="Garamond" w:cs="Garamond"/>
-          <w:color w:val="F3EFEF"/>
+          <w:color w:val="5E5E5E"/>
           <w:sz w:val="20"/>
           <w:szCs w:val="20"/>
         </w:rPr>
@@ -315,7 +227,7 @@
           <w:rPr>
             <w:rStyle w:val="Hyperlink"/>
             <w:rFonts w:ascii="Garamond" w:hAnsi="Garamond" w:cs="Garamond"/>
-            <w:color w:val="F3EFEF"/>
+            <w:color w:val="5E5E5E"/>
             <w:sz w:val="20"/>
             <w:szCs w:val="20"/>
             <w:u w:val="none"/>
@@ -326,7 +238,7 @@
           <w:rPr>
             <w:rStyle w:val="Hyperlink"/>
             <w:rFonts w:ascii="Garamond" w:hAnsi="Garamond" w:cs="Garamond"/>
-            <w:color w:val="F3EFEF"/>
+            <w:color w:val="5E5E5E"/>
             <w:sz w:val="20"/>
             <w:szCs w:val="20"/>
             <w:u w:val="none"/>
@@ -337,7 +249,7 @@
           <w:rPr>
             <w:rStyle w:val="Hyperlink"/>
             <w:rFonts w:ascii="Garamond" w:hAnsi="Garamond" w:cs="Garamond"/>
-            <w:color w:val="F3EFEF"/>
+            <w:color w:val="5E5E5E"/>
             <w:sz w:val="20"/>
             <w:szCs w:val="20"/>
             <w:u w:val="none"/>
@@ -348,7 +260,7 @@
           <w:rPr>
             <w:rStyle w:val="Hyperlink"/>
             <w:rFonts w:ascii="Garamond" w:hAnsi="Garamond" w:cs="Garamond"/>
-            <w:color w:val="F3EFEF"/>
+            <w:color w:val="5E5E5E"/>
             <w:sz w:val="20"/>
             <w:szCs w:val="20"/>
             <w:u w:val="none"/>
@@ -359,15 +271,132 @@
     </w:p>
     <w:p>
       <w:pPr>
-        <w:spacing w:before="240" w:after="120" w:line="276" w:lineRule="auto"/>
-        <w:rPr>
-          <w:rFonts w:ascii="Garamond-Bold" w:hAnsi="Garamond-Bold" w:cs="Garamond-Bold"/>
-          <w:b/>
-          <w:bCs/>
-          <w:color w:val="808080" w:themeColor="background1" w:themeShade="80"/>
-          <w:u w:val="single"/>
+        <w:spacing w:after="120"/>
+        <w:rPr>
+          <w:rFonts w:ascii="Garamond-Bold" w:hAnsi="Garamond-Bold" w:cs="Garamond-Bold"/>
+          <w:color w:val="5E5E5E"/>
         </w:rPr>
       </w:pPr>
+      <w:r>
+        <w:rPr>
+          <w:rFonts w:ascii="Garamond-Bold" w:hAnsi="Garamond-Bold" w:cs="Garamond-Bold"/>
+          <w:color w:val="5E5E5E"/>
+          <w:u w:val="single"/>
+        </w:rPr>
+        <w:tab/>
+      </w:r>
+      <w:r>
+        <w:rPr>
+          <w:rFonts w:ascii="Garamond-Bold" w:hAnsi="Garamond-Bold" w:cs="Garamond-Bold"/>
+          <w:color w:val="5E5E5E"/>
+          <w:u w:val="single"/>
+        </w:rPr>
+        <w:tab/>
+      </w:r>
+      <w:r>
+        <w:rPr>
+          <w:rFonts w:ascii="Garamond-Bold" w:hAnsi="Garamond-Bold" w:cs="Garamond-Bold"/>
+          <w:color w:val="5E5E5E"/>
+          <w:u w:val="single"/>
+        </w:rPr>
+        <w:tab/>
+      </w:r>
+      <w:r>
+        <w:rPr>
+          <w:rFonts w:ascii="Garamond-Bold" w:hAnsi="Garamond-Bold" w:cs="Garamond-Bold"/>
+          <w:color w:val="5E5E5E"/>
+          <w:u w:val="single"/>
+        </w:rPr>
+        <w:tab/>
+      </w:r>
+      <w:r>
+        <w:rPr>
+          <w:rFonts w:ascii="Garamond-Bold" w:hAnsi="Garamond-Bold" w:cs="Garamond-Bold"/>
+          <w:color w:val="5E5E5E"/>
+          <w:u w:val="single"/>
+        </w:rPr>
+        <w:tab/>
+      </w:r>
+      <w:r>
+        <w:rPr>
+          <w:rFonts w:ascii="Garamond-Bold" w:hAnsi="Garamond-Bold" w:cs="Garamond-Bold"/>
+          <w:color w:val="5E5E5E"/>
+          <w:u w:val="single"/>
+        </w:rPr>
+        <w:tab/>
+      </w:r>
+      <w:r>
+        <w:rPr>
+          <w:rFonts w:ascii="Garamond-Bold" w:hAnsi="Garamond-Bold" w:cs="Garamond-Bold"/>
+          <w:color w:val="5E5E5E"/>
+          <w:u w:val="single"/>
+        </w:rPr>
+        <w:tab/>
+      </w:r>
+      <w:r>
+        <w:rPr>
+          <w:rFonts w:ascii="Garamond-Bold" w:hAnsi="Garamond-Bold" w:cs="Garamond-Bold"/>
+          <w:color w:val="5E5E5E"/>
+          <w:u w:val="single"/>
+        </w:rPr>
+        <w:tab/>
+      </w:r>
+      <w:r>
+        <w:rPr>
+          <w:rFonts w:ascii="Garamond-Bold" w:hAnsi="Garamond-Bold" w:cs="Garamond-Bold"/>
+          <w:color w:val="5E5E5E"/>
+          <w:u w:val="single"/>
+        </w:rPr>
+        <w:tab/>
+      </w:r>
+      <w:r>
+        <w:rPr>
+          <w:rFonts w:ascii="Garamond-Bold" w:hAnsi="Garamond-Bold" w:cs="Garamond-Bold"/>
+          <w:color w:val="5E5E5E"/>
+          <w:u w:val="single"/>
+        </w:rPr>
+        <w:tab/>
+      </w:r>
+      <w:r>
+        <w:rPr>
+          <w:rFonts w:ascii="Garamond-Bold" w:hAnsi="Garamond-Bold" w:cs="Garamond-Bold"/>
+          <w:color w:val="5E5E5E"/>
+          <w:u w:val="single"/>
+        </w:rPr>
+        <w:tab/>
+      </w:r>
+      <w:r>
+        <w:rPr>
+          <w:rFonts w:ascii="Garamond-Bold" w:hAnsi="Garamond-Bold" w:cs="Garamond-Bold"/>
+          <w:color w:val="5E5E5E"/>
+          <w:u w:val="single"/>
+        </w:rPr>
+        <w:tab/>
+      </w:r>
+      <w:r>
+        <w:rPr>
+          <w:rFonts w:ascii="Garamond-Bold" w:hAnsi="Garamond-Bold" w:cs="Garamond-Bold"/>
+          <w:color w:val="5E5E5E"/>
+          <w:u w:val="single"/>
+        </w:rPr>
+        <w:tab/>
+      </w:r>
+      <w:r>
+        <w:rPr>
+          <w:rFonts w:ascii="Garamond-Bold" w:hAnsi="Garamond-Bold" w:cs="Garamond-Bold"/>
+          <w:color w:val="5E5E5E"/>
+          <w:u w:val="single"/>
+        </w:rPr>
+        <w:tab/>
+      </w:r>
+      <w:r>
+        <w:rPr>
+          <w:rFonts w:ascii="Garamond-Bold" w:hAnsi="Garamond-Bold" w:cs="Garamond-Bold"/>
+          <w:color w:val="5E5E5E"/>
+          <w:u w:val="single"/>
+        </w:rPr>
+        <w:tab/>
+      </w:r>
     </w:p>
     <w:p>
       <w:pPr>
@@ -531,7 +560,7 @@
           <w:sz w:val="21"/>
           <w:szCs w:val="21"/>
         </w:rPr>
-        <w:t>ascinated by the power of technology</w:t>
+        <w:t xml:space="preserve">ascinated by </w:t>
       </w:r>
       <w:r>
         <w:rPr>
@@ -540,6 +569,15 @@
           <w:sz w:val="21"/>
           <w:szCs w:val="21"/>
         </w:rPr>
+        <w:t>the power of technology</w:t>
+      </w:r>
+      <w:r>
+        <w:rPr>
+          <w:rFonts w:ascii="Garamond" w:hAnsi="Garamond" w:cs="Segoe UI"/>
+          <w:color w:val="5E5E5E"/>
+          <w:sz w:val="21"/>
+          <w:szCs w:val="21"/>
+        </w:rPr>
         <w:t xml:space="preserve">, </w:t>
       </w:r>
       <w:r>
@@ -756,7 +794,16 @@
           <w:sz w:val="21"/>
           <w:szCs w:val="21"/>
         </w:rPr>
-        <w:t>people from all background</w:t>
+        <w:t>people</w:t>
+      </w:r>
+      <w:r>
+        <w:rPr>
+          <w:rFonts w:ascii="Garamond" w:hAnsi="Garamond" w:cs="Segoe UI"/>
+          <w:color w:val="5E5E5E"/>
+          <w:sz w:val="21"/>
+          <w:szCs w:val="21"/>
+        </w:rPr>
+        <w:t xml:space="preserve"> from all background</w:t>
       </w:r>
       <w:r>
         <w:rPr>

</xml_diff>

<commit_message>
changes position of footer icons to absolute
</commit_message>
<xml_diff>
--- a/resume.docx
+++ b/resume.docx
@@ -402,15 +402,15 @@
       <w:pPr>
         <w:spacing w:after="120"/>
         <w:rPr>
-          <w:rFonts w:ascii="Garamond" w:hAnsi="Garamond"/>
-          <w:color w:val="5E5E5E"/>
-          <w:sz w:val="21"/>
-          <w:szCs w:val="21"/>
-        </w:rPr>
-      </w:pPr>
-      <w:r>
-        <w:rPr>
-          <w:rFonts w:ascii="Garamond" w:hAnsi="Garamond"/>
+          <w:rFonts w:ascii="Garamond" w:hAnsi="Garamond" w:cs="Noto Sans Light"/>
+          <w:color w:val="5E5E5E"/>
+          <w:sz w:val="21"/>
+          <w:szCs w:val="21"/>
+        </w:rPr>
+      </w:pPr>
+      <w:r>
+        <w:rPr>
+          <w:rFonts w:ascii="Garamond" w:hAnsi="Garamond" w:cs="Noto Sans Light"/>
           <w:color w:val="5E5E5E"/>
           <w:sz w:val="21"/>
           <w:szCs w:val="21"/>
@@ -419,7 +419,7 @@
       </w:r>
       <w:r>
         <w:rPr>
-          <w:rFonts w:ascii="Garamond" w:hAnsi="Garamond"/>
+          <w:rFonts w:ascii="Garamond" w:hAnsi="Garamond" w:cs="Noto Sans Light"/>
           <w:color w:val="5E5E5E"/>
           <w:sz w:val="21"/>
           <w:szCs w:val="21"/>
@@ -428,7 +428,7 @@
       </w:r>
       <w:r>
         <w:rPr>
-          <w:rFonts w:ascii="Garamond" w:hAnsi="Garamond"/>
+          <w:rFonts w:ascii="Garamond" w:hAnsi="Garamond" w:cs="Noto Sans Light"/>
           <w:color w:val="5E5E5E"/>
           <w:sz w:val="21"/>
           <w:szCs w:val="21"/>
@@ -437,7 +437,7 @@
       </w:r>
       <w:r>
         <w:rPr>
-          <w:rFonts w:ascii="Garamond" w:hAnsi="Garamond"/>
+          <w:rFonts w:ascii="Garamond" w:hAnsi="Garamond" w:cs="Noto Sans Light"/>
           <w:color w:val="5E5E5E"/>
           <w:sz w:val="21"/>
           <w:szCs w:val="21"/>
@@ -446,7 +446,7 @@
       </w:r>
       <w:r>
         <w:rPr>
-          <w:rFonts w:ascii="Garamond" w:hAnsi="Garamond"/>
+          <w:rFonts w:ascii="Garamond" w:hAnsi="Garamond" w:cs="Noto Sans Light"/>
           <w:color w:val="5E5E5E"/>
           <w:sz w:val="21"/>
           <w:szCs w:val="21"/>
@@ -455,7 +455,7 @@
       </w:r>
       <w:r>
         <w:rPr>
-          <w:rFonts w:ascii="Garamond" w:hAnsi="Garamond"/>
+          <w:rFonts w:ascii="Garamond" w:hAnsi="Garamond" w:cs="Noto Sans Light"/>
           <w:color w:val="5E5E5E"/>
           <w:sz w:val="21"/>
           <w:szCs w:val="21"/>
@@ -464,7 +464,7 @@
       </w:r>
       <w:r>
         <w:rPr>
-          <w:rFonts w:ascii="Garamond" w:hAnsi="Garamond"/>
+          <w:rFonts w:ascii="Garamond" w:hAnsi="Garamond" w:cs="Noto Sans Light"/>
           <w:color w:val="5E5E5E"/>
           <w:sz w:val="21"/>
           <w:szCs w:val="21"/>
@@ -473,7 +473,7 @@
       </w:r>
       <w:r>
         <w:rPr>
-          <w:rFonts w:ascii="Garamond" w:hAnsi="Garamond"/>
+          <w:rFonts w:ascii="Garamond" w:hAnsi="Garamond" w:cs="Noto Sans Light"/>
           <w:color w:val="5E5E5E"/>
           <w:sz w:val="21"/>
           <w:szCs w:val="21"/>
@@ -482,7 +482,7 @@
       </w:r>
       <w:r>
         <w:rPr>
-          <w:rFonts w:ascii="Garamond" w:hAnsi="Garamond"/>
+          <w:rFonts w:ascii="Garamond" w:hAnsi="Garamond" w:cs="Noto Sans Light"/>
           <w:color w:val="5E5E5E"/>
           <w:sz w:val="21"/>
           <w:szCs w:val="21"/>
@@ -491,7 +491,7 @@
       </w:r>
       <w:r>
         <w:rPr>
-          <w:rFonts w:ascii="Garamond" w:hAnsi="Garamond"/>
+          <w:rFonts w:ascii="Garamond" w:hAnsi="Garamond" w:cs="Noto Sans Light"/>
           <w:color w:val="5E5E5E"/>
           <w:sz w:val="21"/>
           <w:szCs w:val="21"/>
@@ -500,7 +500,7 @@
       </w:r>
       <w:r>
         <w:rPr>
-          <w:rFonts w:ascii="Garamond" w:hAnsi="Garamond"/>
+          <w:rFonts w:ascii="Garamond" w:hAnsi="Garamond" w:cs="Noto Sans Light"/>
           <w:color w:val="5E5E5E"/>
           <w:sz w:val="21"/>
           <w:szCs w:val="21"/>
@@ -509,7 +509,7 @@
       </w:r>
       <w:r>
         <w:rPr>
-          <w:rFonts w:ascii="Garamond" w:hAnsi="Garamond"/>
+          <w:rFonts w:ascii="Garamond" w:hAnsi="Garamond" w:cs="Noto Sans Light"/>
           <w:color w:val="5E5E5E"/>
           <w:sz w:val="21"/>
           <w:szCs w:val="21"/>
@@ -518,7 +518,7 @@
       </w:r>
       <w:r>
         <w:rPr>
-          <w:rFonts w:ascii="Garamond" w:hAnsi="Garamond"/>
+          <w:rFonts w:ascii="Garamond" w:hAnsi="Garamond" w:cs="Noto Sans Light"/>
           <w:color w:val="5E5E5E"/>
           <w:sz w:val="21"/>
           <w:szCs w:val="21"/>
@@ -527,7 +527,7 @@
       </w:r>
       <w:r>
         <w:rPr>
-          <w:rFonts w:ascii="Garamond" w:hAnsi="Garamond"/>
+          <w:rFonts w:ascii="Garamond" w:hAnsi="Garamond" w:cs="Noto Sans Light"/>
           <w:color w:val="5E5E5E"/>
           <w:sz w:val="21"/>
           <w:szCs w:val="21"/>
@@ -537,16 +537,17 @@
     </w:p>
     <w:p>
       <w:pPr>
-        <w:rPr>
-          <w:rFonts w:ascii="Garamond" w:hAnsi="Garamond"/>
-          <w:color w:val="5E5E5E"/>
-          <w:sz w:val="21"/>
-          <w:szCs w:val="21"/>
-        </w:rPr>
-      </w:pPr>
-      <w:r>
-        <w:rPr>
-          <w:rFonts w:ascii="Garamond" w:hAnsi="Garamond" w:cs="Segoe UI"/>
+        <w:spacing w:after="240"/>
+        <w:rPr>
+          <w:rFonts w:ascii="Garamond" w:hAnsi="Garamond" w:cs="Noto Sans Light"/>
+          <w:color w:val="5E5E5E"/>
+          <w:sz w:val="21"/>
+          <w:szCs w:val="21"/>
+        </w:rPr>
+      </w:pPr>
+      <w:r>
+        <w:rPr>
+          <w:rFonts w:ascii="Garamond" w:hAnsi="Garamond" w:cs="Noto Sans Light"/>
           <w:color w:val="5E5E5E"/>
           <w:sz w:val="21"/>
           <w:szCs w:val="21"/>
@@ -555,25 +556,16 @@
       </w:r>
       <w:r>
         <w:rPr>
-          <w:rFonts w:ascii="Garamond" w:hAnsi="Garamond" w:cs="Segoe UI"/>
-          <w:color w:val="5E5E5E"/>
-          <w:sz w:val="21"/>
-          <w:szCs w:val="21"/>
-        </w:rPr>
-        <w:t xml:space="preserve">ascinated by </w:t>
-      </w:r>
-      <w:r>
-        <w:rPr>
-          <w:rFonts w:ascii="Garamond" w:hAnsi="Garamond" w:cs="Segoe UI"/>
-          <w:color w:val="5E5E5E"/>
-          <w:sz w:val="21"/>
-          <w:szCs w:val="21"/>
-        </w:rPr>
-        <w:t>the power of technology</w:t>
-      </w:r>
-      <w:r>
-        <w:rPr>
-          <w:rFonts w:ascii="Garamond" w:hAnsi="Garamond" w:cs="Segoe UI"/>
+          <w:rFonts w:ascii="Garamond" w:hAnsi="Garamond" w:cs="Noto Sans Light"/>
+          <w:color w:val="5E5E5E"/>
+          <w:sz w:val="21"/>
+          <w:szCs w:val="21"/>
+        </w:rPr>
+        <w:t>ascinated by the power of technology</w:t>
+      </w:r>
+      <w:r>
+        <w:rPr>
+          <w:rFonts w:ascii="Garamond" w:hAnsi="Garamond" w:cs="Noto Sans Light"/>
           <w:color w:val="5E5E5E"/>
           <w:sz w:val="21"/>
           <w:szCs w:val="21"/>
@@ -582,7 +574,7 @@
       </w:r>
       <w:r>
         <w:rPr>
-          <w:rFonts w:ascii="Garamond" w:hAnsi="Garamond" w:cs="Segoe UI"/>
+          <w:rFonts w:ascii="Garamond" w:hAnsi="Garamond" w:cs="Noto Sans Light"/>
           <w:color w:val="5E5E5E"/>
           <w:sz w:val="21"/>
           <w:szCs w:val="21"/>
@@ -591,7 +583,7 @@
       </w:r>
       <w:r>
         <w:rPr>
-          <w:rFonts w:ascii="Garamond" w:hAnsi="Garamond" w:cs="Segoe UI"/>
+          <w:rFonts w:ascii="Garamond" w:hAnsi="Garamond" w:cs="Noto Sans Light"/>
           <w:color w:val="5E5E5E"/>
           <w:sz w:val="21"/>
           <w:szCs w:val="21"/>
@@ -600,7 +592,7 @@
       </w:r>
       <w:r>
         <w:rPr>
-          <w:rFonts w:ascii="Garamond" w:hAnsi="Garamond" w:cs="Segoe UI"/>
+          <w:rFonts w:ascii="Garamond" w:hAnsi="Garamond" w:cs="Noto Sans Light"/>
           <w:color w:val="5E5E5E"/>
           <w:sz w:val="21"/>
           <w:szCs w:val="21"/>
@@ -609,7 +601,7 @@
       </w:r>
       <w:r>
         <w:rPr>
-          <w:rFonts w:ascii="Garamond" w:hAnsi="Garamond" w:cs="Segoe UI"/>
+          <w:rFonts w:ascii="Garamond" w:hAnsi="Garamond" w:cs="Noto Sans Light"/>
           <w:color w:val="5E5E5E"/>
           <w:sz w:val="21"/>
           <w:szCs w:val="21"/>
@@ -618,7 +610,7 @@
       </w:r>
       <w:r>
         <w:rPr>
-          <w:rFonts w:ascii="Garamond" w:hAnsi="Garamond" w:cs="Segoe UI"/>
+          <w:rFonts w:ascii="Garamond" w:hAnsi="Garamond" w:cs="Noto Sans Light"/>
           <w:color w:val="5E5E5E"/>
           <w:sz w:val="21"/>
           <w:szCs w:val="21"/>
@@ -627,7 +619,7 @@
       </w:r>
       <w:r>
         <w:rPr>
-          <w:rFonts w:ascii="Garamond" w:hAnsi="Garamond" w:cs="Segoe UI"/>
+          <w:rFonts w:ascii="Garamond" w:hAnsi="Garamond" w:cs="Noto Sans Light"/>
           <w:color w:val="5E5E5E"/>
           <w:sz w:val="21"/>
           <w:szCs w:val="21"/>
@@ -636,7 +628,7 @@
       </w:r>
       <w:r>
         <w:rPr>
-          <w:rFonts w:ascii="Garamond" w:hAnsi="Garamond" w:cs="Segoe UI"/>
+          <w:rFonts w:ascii="Garamond" w:hAnsi="Garamond" w:cs="Noto Sans Light"/>
           <w:color w:val="5E5E5E"/>
           <w:sz w:val="21"/>
           <w:szCs w:val="21"/>
@@ -645,7 +637,7 @@
       </w:r>
       <w:r>
         <w:rPr>
-          <w:rFonts w:ascii="Garamond" w:hAnsi="Garamond" w:cs="Segoe UI"/>
+          <w:rFonts w:ascii="Garamond" w:hAnsi="Garamond" w:cs="Noto Sans Light"/>
           <w:color w:val="5E5E5E"/>
           <w:sz w:val="21"/>
           <w:szCs w:val="21"/>
@@ -654,7 +646,7 @@
       </w:r>
       <w:r>
         <w:rPr>
-          <w:rFonts w:ascii="Garamond" w:hAnsi="Garamond" w:cs="Segoe UI"/>
+          <w:rFonts w:ascii="Garamond" w:hAnsi="Garamond" w:cs="Noto Sans Light"/>
           <w:color w:val="5E5E5E"/>
           <w:sz w:val="21"/>
           <w:szCs w:val="21"/>
@@ -663,7 +655,7 @@
       </w:r>
       <w:r>
         <w:rPr>
-          <w:rFonts w:ascii="Garamond" w:hAnsi="Garamond" w:cs="Segoe UI"/>
+          <w:rFonts w:ascii="Garamond" w:hAnsi="Garamond" w:cs="Noto Sans Light"/>
           <w:color w:val="5E5E5E"/>
           <w:sz w:val="21"/>
           <w:szCs w:val="21"/>
@@ -672,7 +664,7 @@
       </w:r>
       <w:r>
         <w:rPr>
-          <w:rFonts w:ascii="Garamond" w:hAnsi="Garamond" w:cs="Segoe UI"/>
+          <w:rFonts w:ascii="Garamond" w:hAnsi="Garamond" w:cs="Noto Sans Light"/>
           <w:color w:val="5E5E5E"/>
           <w:sz w:val="21"/>
           <w:szCs w:val="21"/>
@@ -681,7 +673,7 @@
       </w:r>
       <w:r>
         <w:rPr>
-          <w:rFonts w:ascii="Garamond" w:hAnsi="Garamond" w:cs="Segoe UI"/>
+          <w:rFonts w:ascii="Garamond" w:hAnsi="Garamond" w:cs="Noto Sans Light"/>
           <w:color w:val="5E5E5E"/>
           <w:sz w:val="21"/>
           <w:szCs w:val="21"/>
@@ -690,7 +682,7 @@
       </w:r>
       <w:r>
         <w:rPr>
-          <w:rFonts w:ascii="Garamond" w:hAnsi="Garamond" w:cs="Segoe UI"/>
+          <w:rFonts w:ascii="Garamond" w:hAnsi="Garamond" w:cs="Noto Sans Light"/>
           <w:color w:val="5E5E5E"/>
           <w:sz w:val="21"/>
           <w:szCs w:val="21"/>
@@ -699,7 +691,7 @@
       </w:r>
       <w:r>
         <w:rPr>
-          <w:rFonts w:ascii="Garamond" w:hAnsi="Garamond" w:cs="Segoe UI"/>
+          <w:rFonts w:ascii="Garamond" w:hAnsi="Garamond" w:cs="Noto Sans Light"/>
           <w:color w:val="5E5E5E"/>
           <w:sz w:val="21"/>
           <w:szCs w:val="21"/>
@@ -708,7 +700,7 @@
       </w:r>
       <w:r>
         <w:rPr>
-          <w:rFonts w:ascii="Garamond" w:hAnsi="Garamond" w:cs="Segoe UI"/>
+          <w:rFonts w:ascii="Garamond" w:hAnsi="Garamond" w:cs="Noto Sans Light"/>
           <w:color w:val="5E5E5E"/>
           <w:sz w:val="21"/>
           <w:szCs w:val="21"/>
@@ -717,7 +709,7 @@
       </w:r>
       <w:r>
         <w:rPr>
-          <w:rFonts w:ascii="Garamond" w:hAnsi="Garamond" w:cs="Segoe UI"/>
+          <w:rFonts w:ascii="Garamond" w:hAnsi="Garamond" w:cs="Noto Sans Light"/>
           <w:color w:val="5E5E5E"/>
           <w:sz w:val="21"/>
           <w:szCs w:val="21"/>
@@ -726,7 +718,7 @@
       </w:r>
       <w:r>
         <w:rPr>
-          <w:rFonts w:ascii="Garamond" w:hAnsi="Garamond" w:cs="Segoe UI"/>
+          <w:rFonts w:ascii="Garamond" w:hAnsi="Garamond" w:cs="Noto Sans Light"/>
           <w:color w:val="5E5E5E"/>
           <w:sz w:val="21"/>
           <w:szCs w:val="21"/>
@@ -735,7 +727,7 @@
       </w:r>
       <w:r>
         <w:rPr>
-          <w:rFonts w:ascii="Garamond" w:hAnsi="Garamond" w:cs="Segoe UI"/>
+          <w:rFonts w:ascii="Garamond" w:hAnsi="Garamond" w:cs="Noto Sans Light"/>
           <w:color w:val="5E5E5E"/>
           <w:sz w:val="21"/>
           <w:szCs w:val="21"/>
@@ -744,7 +736,7 @@
       </w:r>
       <w:r>
         <w:rPr>
-          <w:rFonts w:ascii="Garamond" w:hAnsi="Garamond" w:cs="Segoe UI"/>
+          <w:rFonts w:ascii="Garamond" w:hAnsi="Garamond" w:cs="Noto Sans Light"/>
           <w:color w:val="5E5E5E"/>
           <w:sz w:val="21"/>
           <w:szCs w:val="21"/>
@@ -753,7 +745,7 @@
       </w:r>
       <w:r>
         <w:rPr>
-          <w:rFonts w:ascii="Garamond" w:hAnsi="Garamond" w:cs="Segoe UI"/>
+          <w:rFonts w:ascii="Garamond" w:hAnsi="Garamond" w:cs="Noto Sans Light"/>
           <w:color w:val="5E5E5E"/>
           <w:sz w:val="21"/>
           <w:szCs w:val="21"/>
@@ -762,7 +754,7 @@
       </w:r>
       <w:r>
         <w:rPr>
-          <w:rFonts w:ascii="Garamond" w:hAnsi="Garamond" w:cs="Segoe UI"/>
+          <w:rFonts w:ascii="Garamond" w:hAnsi="Garamond" w:cs="Noto Sans Light"/>
           <w:color w:val="5E5E5E"/>
           <w:sz w:val="21"/>
           <w:szCs w:val="21"/>
@@ -771,7 +763,7 @@
       </w:r>
       <w:r>
         <w:rPr>
-          <w:rFonts w:ascii="Garamond" w:hAnsi="Garamond" w:cs="Segoe UI"/>
+          <w:rFonts w:ascii="Garamond" w:hAnsi="Garamond" w:cs="Noto Sans Light"/>
           <w:color w:val="5E5E5E"/>
           <w:sz w:val="21"/>
           <w:szCs w:val="21"/>
@@ -780,7 +772,7 @@
       </w:r>
       <w:r>
         <w:rPr>
-          <w:rFonts w:ascii="Garamond" w:hAnsi="Garamond" w:cs="Segoe UI"/>
+          <w:rFonts w:ascii="Garamond" w:hAnsi="Garamond" w:cs="Noto Sans Light"/>
           <w:color w:val="5E5E5E"/>
           <w:sz w:val="21"/>
           <w:szCs w:val="21"/>
@@ -789,25 +781,16 @@
       </w:r>
       <w:r>
         <w:rPr>
-          <w:rFonts w:ascii="Garamond" w:hAnsi="Garamond" w:cs="Segoe UI"/>
-          <w:color w:val="5E5E5E"/>
-          <w:sz w:val="21"/>
-          <w:szCs w:val="21"/>
-        </w:rPr>
-        <w:t>people</w:t>
-      </w:r>
-      <w:r>
-        <w:rPr>
-          <w:rFonts w:ascii="Garamond" w:hAnsi="Garamond" w:cs="Segoe UI"/>
-          <w:color w:val="5E5E5E"/>
-          <w:sz w:val="21"/>
-          <w:szCs w:val="21"/>
-        </w:rPr>
-        <w:t xml:space="preserve"> from all background</w:t>
-      </w:r>
-      <w:r>
-        <w:rPr>
-          <w:rFonts w:ascii="Garamond" w:hAnsi="Garamond" w:cs="Segoe UI"/>
+          <w:rFonts w:ascii="Garamond" w:hAnsi="Garamond" w:cs="Noto Sans Light"/>
+          <w:color w:val="5E5E5E"/>
+          <w:sz w:val="21"/>
+          <w:szCs w:val="21"/>
+        </w:rPr>
+        <w:t>people from all background</w:t>
+      </w:r>
+      <w:r>
+        <w:rPr>
+          <w:rFonts w:ascii="Garamond" w:hAnsi="Garamond" w:cs="Noto Sans Light"/>
           <w:color w:val="5E5E5E"/>
           <w:sz w:val="21"/>
           <w:szCs w:val="21"/>
@@ -816,7 +799,7 @@
       </w:r>
       <w:r>
         <w:rPr>
-          <w:rFonts w:ascii="Garamond" w:hAnsi="Garamond" w:cs="Segoe UI"/>
+          <w:rFonts w:ascii="Garamond" w:hAnsi="Garamond" w:cs="Noto Sans Light"/>
           <w:color w:val="5E5E5E"/>
           <w:sz w:val="21"/>
           <w:szCs w:val="21"/>
@@ -825,388 +808,12 @@
       </w:r>
       <w:r>
         <w:rPr>
-          <w:rFonts w:ascii="Garamond" w:hAnsi="Garamond" w:cs="Segoe UI"/>
+          <w:rFonts w:ascii="Garamond" w:hAnsi="Garamond" w:cs="Noto Sans Light"/>
           <w:color w:val="5E5E5E"/>
           <w:sz w:val="21"/>
           <w:szCs w:val="21"/>
         </w:rPr>
         <w:t xml:space="preserve">any type of environment. </w:t>
-      </w:r>
-    </w:p>
-    <w:p>
-      <w:pPr>
-        <w:autoSpaceDE w:val="0"/>
-        <w:autoSpaceDN w:val="0"/>
-        <w:adjustRightInd w:val="0"/>
-        <w:spacing w:before="120" w:after="120" w:line="276" w:lineRule="auto"/>
-        <w:rPr>
-          <w:rFonts w:ascii="Garamond-Bold" w:hAnsi="Garamond-Bold" w:cs="Garamond-Bold"/>
-          <w:b/>
-          <w:bCs/>
-          <w:color w:val="5E5E5E"/>
-          <w:u w:val="single"/>
-        </w:rPr>
-      </w:pPr>
-      <w:r>
-        <w:rPr>
-          <w:rFonts w:ascii="Garamond-Bold" w:hAnsi="Garamond-Bold" w:cs="Garamond-Bold"/>
-          <w:b/>
-          <w:bCs/>
-          <w:color w:val="5E5E5E"/>
-          <w:u w:val="single"/>
-        </w:rPr>
-        <w:t>EDUCATION</w:t>
-      </w:r>
-      <w:r>
-        <w:rPr>
-          <w:rFonts w:ascii="Garamond-Bold" w:hAnsi="Garamond-Bold" w:cs="Garamond-Bold"/>
-          <w:b/>
-          <w:bCs/>
-          <w:color w:val="5E5E5E"/>
-          <w:u w:val="single"/>
-        </w:rPr>
-        <w:tab/>
-      </w:r>
-      <w:r>
-        <w:rPr>
-          <w:rFonts w:ascii="Garamond-Bold" w:hAnsi="Garamond-Bold" w:cs="Garamond-Bold"/>
-          <w:b/>
-          <w:bCs/>
-          <w:color w:val="5E5E5E"/>
-          <w:u w:val="single"/>
-        </w:rPr>
-        <w:tab/>
-      </w:r>
-      <w:r>
-        <w:rPr>
-          <w:rFonts w:ascii="Garamond-Bold" w:hAnsi="Garamond-Bold" w:cs="Garamond-Bold"/>
-          <w:b/>
-          <w:bCs/>
-          <w:color w:val="5E5E5E"/>
-          <w:u w:val="single"/>
-        </w:rPr>
-        <w:tab/>
-      </w:r>
-      <w:r>
-        <w:rPr>
-          <w:rFonts w:ascii="Garamond-Bold" w:hAnsi="Garamond-Bold" w:cs="Garamond-Bold"/>
-          <w:b/>
-          <w:bCs/>
-          <w:color w:val="5E5E5E"/>
-          <w:u w:val="single"/>
-        </w:rPr>
-        <w:tab/>
-      </w:r>
-      <w:r>
-        <w:rPr>
-          <w:rFonts w:ascii="Garamond-Bold" w:hAnsi="Garamond-Bold" w:cs="Garamond-Bold"/>
-          <w:b/>
-          <w:bCs/>
-          <w:color w:val="5E5E5E"/>
-          <w:u w:val="single"/>
-        </w:rPr>
-        <w:tab/>
-      </w:r>
-      <w:r>
-        <w:rPr>
-          <w:rFonts w:ascii="Garamond-Bold" w:hAnsi="Garamond-Bold" w:cs="Garamond-Bold"/>
-          <w:b/>
-          <w:bCs/>
-          <w:color w:val="5E5E5E"/>
-          <w:u w:val="single"/>
-        </w:rPr>
-        <w:tab/>
-      </w:r>
-      <w:r>
-        <w:rPr>
-          <w:rFonts w:ascii="Garamond-Bold" w:hAnsi="Garamond-Bold" w:cs="Garamond-Bold"/>
-          <w:b/>
-          <w:bCs/>
-          <w:color w:val="5E5E5E"/>
-          <w:u w:val="single"/>
-        </w:rPr>
-        <w:tab/>
-      </w:r>
-      <w:r>
-        <w:rPr>
-          <w:rFonts w:ascii="Garamond-Bold" w:hAnsi="Garamond-Bold" w:cs="Garamond-Bold"/>
-          <w:b/>
-          <w:bCs/>
-          <w:color w:val="5E5E5E"/>
-          <w:u w:val="single"/>
-        </w:rPr>
-        <w:tab/>
-      </w:r>
-      <w:r>
-        <w:rPr>
-          <w:rFonts w:ascii="Garamond-Bold" w:hAnsi="Garamond-Bold" w:cs="Garamond-Bold"/>
-          <w:b/>
-          <w:bCs/>
-          <w:color w:val="5E5E5E"/>
-          <w:u w:val="single"/>
-        </w:rPr>
-        <w:tab/>
-      </w:r>
-      <w:r>
-        <w:rPr>
-          <w:rFonts w:ascii="Garamond-Bold" w:hAnsi="Garamond-Bold" w:cs="Garamond-Bold"/>
-          <w:b/>
-          <w:bCs/>
-          <w:color w:val="5E5E5E"/>
-          <w:u w:val="single"/>
-        </w:rPr>
-        <w:tab/>
-      </w:r>
-      <w:r>
-        <w:rPr>
-          <w:rFonts w:ascii="Garamond-Bold" w:hAnsi="Garamond-Bold" w:cs="Garamond-Bold"/>
-          <w:b/>
-          <w:bCs/>
-          <w:color w:val="5E5E5E"/>
-          <w:u w:val="single"/>
-        </w:rPr>
-        <w:tab/>
-      </w:r>
-      <w:r>
-        <w:rPr>
-          <w:rFonts w:ascii="Garamond-Bold" w:hAnsi="Garamond-Bold" w:cs="Garamond-Bold"/>
-          <w:b/>
-          <w:bCs/>
-          <w:color w:val="5E5E5E"/>
-          <w:u w:val="single"/>
-        </w:rPr>
-        <w:tab/>
-      </w:r>
-      <w:r>
-        <w:rPr>
-          <w:rFonts w:ascii="Garamond-Bold" w:hAnsi="Garamond-Bold" w:cs="Garamond-Bold"/>
-          <w:b/>
-          <w:bCs/>
-          <w:color w:val="5E5E5E"/>
-          <w:u w:val="single"/>
-        </w:rPr>
-        <w:tab/>
-      </w:r>
-    </w:p>
-    <w:p>
-      <w:pPr>
-        <w:tabs>
-          <w:tab w:val="right" w:pos="10800"/>
-        </w:tabs>
-        <w:autoSpaceDE w:val="0"/>
-        <w:autoSpaceDN w:val="0"/>
-        <w:adjustRightInd w:val="0"/>
-        <w:spacing w:line="360" w:lineRule="auto"/>
-        <w:rPr>
-          <w:rFonts w:ascii="Garamond" w:hAnsi="Garamond" w:cs="Garamond"/>
-          <w:color w:val="5E5E5E"/>
-          <w:sz w:val="20"/>
-          <w:szCs w:val="20"/>
-        </w:rPr>
-      </w:pPr>
-      <w:r>
-        <w:rPr>
-          <w:rFonts w:ascii="Garamond" w:hAnsi="Garamond" w:cs="Garamond"/>
-          <w:b/>
-          <w:bCs/>
-          <w:color w:val="5E5E5E"/>
-          <w:sz w:val="20"/>
-          <w:szCs w:val="20"/>
-        </w:rPr>
-        <w:t xml:space="preserve">Software Engineering Immersive Coding Bootcamp </w:t>
-      </w:r>
-      <w:r>
-        <w:rPr>
-          <w:rFonts w:ascii="Garamond" w:hAnsi="Garamond" w:cs="Garamond"/>
-          <w:color w:val="5E5E5E"/>
-          <w:sz w:val="20"/>
-          <w:szCs w:val="20"/>
-        </w:rPr>
-        <w:t>|</w:t>
-      </w:r>
-      <w:r>
-        <w:rPr>
-          <w:rFonts w:ascii="Garamond" w:hAnsi="Garamond" w:cs="Garamond"/>
-          <w:b/>
-          <w:bCs/>
-          <w:color w:val="5E5E5E"/>
-          <w:sz w:val="20"/>
-          <w:szCs w:val="20"/>
-        </w:rPr>
-        <w:t xml:space="preserve"> </w:t>
-      </w:r>
-      <w:r>
-        <w:rPr>
-          <w:rFonts w:ascii="Garamond" w:hAnsi="Garamond" w:cs="Garamond"/>
-          <w:color w:val="5E5E5E"/>
-          <w:sz w:val="20"/>
-          <w:szCs w:val="20"/>
-        </w:rPr>
-        <w:t>General Assembly</w:t>
-      </w:r>
-      <w:r>
-        <w:rPr>
-          <w:rFonts w:ascii="Garamond" w:hAnsi="Garamond" w:cs="Garamond"/>
-          <w:b/>
-          <w:bCs/>
-          <w:color w:val="5E5E5E"/>
-          <w:sz w:val="20"/>
-          <w:szCs w:val="20"/>
-        </w:rPr>
-        <w:t xml:space="preserve"> </w:t>
-      </w:r>
-      <w:r>
-        <w:rPr>
-          <w:rFonts w:ascii="Garamond" w:hAnsi="Garamond" w:cs="Garamond"/>
-          <w:color w:val="5E5E5E"/>
-          <w:sz w:val="20"/>
-          <w:szCs w:val="20"/>
-        </w:rPr>
-        <w:t>| Remote</w:t>
-      </w:r>
-      <w:r>
-        <w:rPr>
-          <w:rFonts w:ascii="Garamond" w:hAnsi="Garamond" w:cs="Garamond"/>
-          <w:b/>
-          <w:bCs/>
-          <w:color w:val="5E5E5E"/>
-          <w:sz w:val="20"/>
-          <w:szCs w:val="20"/>
-        </w:rPr>
-        <w:tab/>
-      </w:r>
-      <w:r>
-        <w:rPr>
-          <w:rFonts w:ascii="Garamond" w:hAnsi="Garamond" w:cs="Garamond"/>
-          <w:color w:val="5E5E5E"/>
-          <w:sz w:val="20"/>
-          <w:szCs w:val="20"/>
-        </w:rPr>
-        <w:t>May 2022 – Present</w:t>
-      </w:r>
-    </w:p>
-    <w:p>
-      <w:pPr>
-        <w:tabs>
-          <w:tab w:val="right" w:pos="10800"/>
-        </w:tabs>
-        <w:autoSpaceDE w:val="0"/>
-        <w:autoSpaceDN w:val="0"/>
-        <w:adjustRightInd w:val="0"/>
-        <w:spacing w:line="360" w:lineRule="auto"/>
-        <w:rPr>
-          <w:rFonts w:ascii="Garamond" w:hAnsi="Garamond" w:cs="Garamond"/>
-          <w:color w:val="5E5E5E"/>
-          <w:sz w:val="20"/>
-          <w:szCs w:val="20"/>
-        </w:rPr>
-      </w:pPr>
-      <w:r>
-        <w:rPr>
-          <w:rFonts w:ascii="Garamond" w:hAnsi="Garamond" w:cs="Garamond"/>
-          <w:b/>
-          <w:bCs/>
-          <w:color w:val="5E5E5E"/>
-          <w:sz w:val="20"/>
-          <w:szCs w:val="20"/>
-        </w:rPr>
-        <w:t xml:space="preserve">CS50x 2022 Intro to Computer Science Certification </w:t>
-      </w:r>
-      <w:r>
-        <w:rPr>
-          <w:rFonts w:ascii="Garamond" w:hAnsi="Garamond" w:cs="Garamond"/>
-          <w:color w:val="5E5E5E"/>
-          <w:sz w:val="20"/>
-          <w:szCs w:val="20"/>
-        </w:rPr>
-        <w:t>| Harvard University</w:t>
-      </w:r>
-      <w:r>
-        <w:rPr>
-          <w:rFonts w:ascii="Garamond" w:hAnsi="Garamond" w:cs="Garamond"/>
-          <w:b/>
-          <w:bCs/>
-          <w:color w:val="5E5E5E"/>
-          <w:sz w:val="20"/>
-          <w:szCs w:val="20"/>
-        </w:rPr>
-        <w:tab/>
-      </w:r>
-      <w:r>
-        <w:rPr>
-          <w:rFonts w:ascii="Garamond" w:hAnsi="Garamond" w:cs="Garamond"/>
-          <w:color w:val="5E5E5E"/>
-          <w:sz w:val="20"/>
-          <w:szCs w:val="20"/>
-        </w:rPr>
-        <w:t>Jan 2022 – Present</w:t>
-      </w:r>
-    </w:p>
-    <w:p>
-      <w:pPr>
-        <w:tabs>
-          <w:tab w:val="right" w:pos="10800"/>
-        </w:tabs>
-        <w:autoSpaceDE w:val="0"/>
-        <w:autoSpaceDN w:val="0"/>
-        <w:adjustRightInd w:val="0"/>
-        <w:spacing w:line="360" w:lineRule="auto"/>
-        <w:rPr>
-          <w:rFonts w:ascii="Garamond-Bold" w:hAnsi="Garamond-Bold" w:cs="Garamond-Bold"/>
-          <w:b/>
-          <w:bCs/>
-          <w:color w:val="5E5E5E"/>
-          <w:sz w:val="20"/>
-          <w:szCs w:val="20"/>
-        </w:rPr>
-      </w:pPr>
-      <w:r>
-        <w:rPr>
-          <w:rFonts w:ascii="Garamond-Bold" w:hAnsi="Garamond-Bold" w:cs="Garamond-Bold"/>
-          <w:b/>
-          <w:bCs/>
-          <w:color w:val="5E5E5E"/>
-          <w:sz w:val="20"/>
-          <w:szCs w:val="20"/>
-        </w:rPr>
-        <w:t>Bachelor of Science</w:t>
-      </w:r>
-      <w:r>
-        <w:rPr>
-          <w:rFonts w:ascii="Garamond-Bold" w:hAnsi="Garamond-Bold" w:cs="Garamond-Bold"/>
-          <w:color w:val="5E5E5E"/>
-          <w:sz w:val="20"/>
-          <w:szCs w:val="20"/>
-        </w:rPr>
-        <w:t xml:space="preserve"> in Earth and Atmospheric Science</w:t>
-      </w:r>
-      <w:r>
-        <w:rPr>
-          <w:rFonts w:ascii="Garamond-Bold" w:hAnsi="Garamond-Bold" w:cs="Garamond-Bold"/>
-          <w:color w:val="5E5E5E"/>
-          <w:sz w:val="20"/>
-          <w:szCs w:val="20"/>
-        </w:rPr>
-        <w:t>s</w:t>
-      </w:r>
-      <w:r>
-        <w:rPr>
-          <w:rFonts w:ascii="Garamond" w:hAnsi="Garamond" w:cs="Garamond"/>
-          <w:color w:val="5E5E5E"/>
-          <w:sz w:val="20"/>
-          <w:szCs w:val="20"/>
-        </w:rPr>
-        <w:t xml:space="preserve"> | Georgia Institute of Technology | Atlanta, GA</w:t>
-      </w:r>
-      <w:r>
-        <w:rPr>
-          <w:rFonts w:ascii="Garamond" w:hAnsi="Garamond" w:cs="Garamond"/>
-          <w:color w:val="5E5E5E"/>
-          <w:sz w:val="20"/>
-          <w:szCs w:val="20"/>
-        </w:rPr>
-        <w:tab/>
-        <w:t>Dec 2020</w:t>
       </w:r>
     </w:p>
     <w:p>
@@ -1297,7 +904,7 @@
     </w:p>
     <w:p>
       <w:pPr>
-        <w:spacing w:after="120" w:line="276" w:lineRule="auto"/>
+        <w:spacing w:before="120" w:after="120" w:line="276" w:lineRule="auto"/>
         <w:rPr>
           <w:rFonts w:asciiTheme="minorHAnsi" w:hAnsiTheme="minorHAnsi" w:cstheme="minorBidi"/>
           <w:color w:val="5E5E5E"/>
@@ -1438,6 +1045,15 @@
           <w:sz w:val="21"/>
           <w:szCs w:val="21"/>
         </w:rPr>
+        <w:t xml:space="preserve">Atlas, </w:t>
+      </w:r>
+      <w:r>
+        <w:rPr>
+          <w:rFonts w:ascii="Garamond" w:hAnsi="Garamond" w:cs="Garamond"/>
+          <w:color w:val="5E5E5E"/>
+          <w:sz w:val="21"/>
+          <w:szCs w:val="21"/>
+        </w:rPr>
         <w:t xml:space="preserve">MongoDB, Mongoose, </w:t>
       </w:r>
       <w:r>
@@ -1447,6 +1063,15 @@
           <w:sz w:val="21"/>
           <w:szCs w:val="21"/>
         </w:rPr>
+        <w:t>My</w:t>
+      </w:r>
+      <w:r>
+        <w:rPr>
+          <w:rFonts w:ascii="Garamond" w:hAnsi="Garamond" w:cs="Garamond"/>
+          <w:color w:val="5E5E5E"/>
+          <w:sz w:val="21"/>
+          <w:szCs w:val="21"/>
+        </w:rPr>
         <w:t>SQL</w:t>
       </w:r>
       <w:r>
@@ -1501,7 +1126,7 @@
           <w:sz w:val="21"/>
           <w:szCs w:val="21"/>
         </w:rPr>
-        <w:t>JS</w:t>
+        <w:t>.js</w:t>
       </w:r>
       <w:r>
         <w:rPr>
@@ -1519,16 +1144,34 @@
           <w:sz w:val="21"/>
           <w:szCs w:val="21"/>
         </w:rPr>
-        <w:t>JS</w:t>
-      </w:r>
-      <w:r>
-        <w:rPr>
-          <w:rFonts w:ascii="Garamond" w:hAnsi="Garamond" w:cs="Garamond"/>
-          <w:color w:val="5E5E5E"/>
-          <w:sz w:val="21"/>
-          <w:szCs w:val="21"/>
-        </w:rPr>
-        <w:t>, Flask, Bootstrap</w:t>
+        <w:t>.js</w:t>
+      </w:r>
+      <w:r>
+        <w:rPr>
+          <w:rFonts w:ascii="Garamond" w:hAnsi="Garamond" w:cs="Garamond"/>
+          <w:color w:val="5E5E5E"/>
+          <w:sz w:val="21"/>
+          <w:szCs w:val="21"/>
+        </w:rPr>
+        <w:t>,</w:t>
+      </w:r>
+      <w:r>
+        <w:rPr>
+          <w:rFonts w:ascii="Garamond" w:hAnsi="Garamond" w:cs="Garamond"/>
+          <w:color w:val="5E5E5E"/>
+          <w:sz w:val="21"/>
+          <w:szCs w:val="21"/>
+        </w:rPr>
+        <w:t xml:space="preserve"> EJS,</w:t>
+      </w:r>
+      <w:r>
+        <w:rPr>
+          <w:rFonts w:ascii="Garamond" w:hAnsi="Garamond" w:cs="Garamond"/>
+          <w:color w:val="5E5E5E"/>
+          <w:sz w:val="21"/>
+          <w:szCs w:val="21"/>
+        </w:rPr>
+        <w:t xml:space="preserve"> Flask, Bootstrap</w:t>
       </w:r>
       <w:r>
         <w:rPr>
@@ -1538,11 +1181,38 @@
           <w:szCs w:val="21"/>
         </w:rPr>
         <w:t>, Figma, Canva</w:t>
+      </w:r>
+      <w:r>
+        <w:rPr>
+          <w:rFonts w:ascii="Garamond" w:hAnsi="Garamond" w:cs="Garamond"/>
+          <w:color w:val="5E5E5E"/>
+          <w:sz w:val="21"/>
+          <w:szCs w:val="21"/>
+        </w:rPr>
+        <w:t>, RESTful API</w:t>
+      </w:r>
+      <w:r>
+        <w:rPr>
+          <w:rFonts w:ascii="Garamond" w:hAnsi="Garamond" w:cs="Garamond"/>
+          <w:color w:val="5E5E5E"/>
+          <w:sz w:val="21"/>
+          <w:szCs w:val="21"/>
+        </w:rPr>
+        <w:t xml:space="preserve"> design</w:t>
+      </w:r>
+      <w:r>
+        <w:rPr>
+          <w:rFonts w:ascii="Garamond" w:hAnsi="Garamond" w:cs="Garamond"/>
+          <w:color w:val="5E5E5E"/>
+          <w:sz w:val="21"/>
+          <w:szCs w:val="21"/>
+        </w:rPr>
+        <w:t>, MERN stack</w:t>
       </w:r>
     </w:p>
     <w:p>
       <w:pPr>
-        <w:spacing w:after="120" w:line="276" w:lineRule="auto"/>
+        <w:spacing w:before="120" w:after="120" w:line="276" w:lineRule="auto"/>
         <w:rPr>
           <w:color w:val="5E5E5E"/>
         </w:rPr>
@@ -1724,25 +1394,7 @@
           <w:sz w:val="21"/>
           <w:szCs w:val="21"/>
         </w:rPr>
-        <w:t>E</w:t>
-      </w:r>
-      <w:r>
-        <w:rPr>
-          <w:rFonts w:ascii="Garamond" w:hAnsi="Garamond" w:cs="Garamond"/>
-          <w:color w:val="5E5E5E"/>
-          <w:sz w:val="21"/>
-          <w:szCs w:val="21"/>
-        </w:rPr>
-        <w:t xml:space="preserve">ffective </w:t>
-      </w:r>
-      <w:r>
-        <w:rPr>
-          <w:rFonts w:ascii="Garamond" w:hAnsi="Garamond" w:cs="Garamond"/>
-          <w:color w:val="5E5E5E"/>
-          <w:sz w:val="21"/>
-          <w:szCs w:val="21"/>
-        </w:rPr>
-        <w:t>c</w:t>
+        <w:t>C</w:t>
       </w:r>
       <w:r>
         <w:rPr>
@@ -1760,7 +1412,7 @@
           <w:sz w:val="21"/>
           <w:szCs w:val="21"/>
         </w:rPr>
-        <w:t>or</w:t>
+        <w:t>ion</w:t>
       </w:r>
       <w:r>
         <w:rPr>
@@ -1778,16 +1430,196 @@
           <w:sz w:val="21"/>
           <w:szCs w:val="21"/>
         </w:rPr>
-        <w:t>p</w:t>
-      </w:r>
-      <w:r>
-        <w:rPr>
-          <w:rFonts w:ascii="Garamond" w:hAnsi="Garamond" w:cs="Garamond"/>
-          <w:color w:val="5E5E5E"/>
-          <w:sz w:val="21"/>
-          <w:szCs w:val="21"/>
-        </w:rPr>
-        <w:t>roblem solv</w:t>
+        <w:t>P</w:t>
+      </w:r>
+      <w:r>
+        <w:rPr>
+          <w:rFonts w:ascii="Garamond" w:hAnsi="Garamond" w:cs="Garamond"/>
+          <w:color w:val="5E5E5E"/>
+          <w:sz w:val="21"/>
+          <w:szCs w:val="21"/>
+        </w:rPr>
+        <w:t>roblem</w:t>
+      </w:r>
+      <w:r>
+        <w:rPr>
+          <w:rFonts w:ascii="Garamond" w:hAnsi="Garamond" w:cs="Garamond"/>
+          <w:color w:val="5E5E5E"/>
+          <w:sz w:val="21"/>
+          <w:szCs w:val="21"/>
+        </w:rPr>
+        <w:t xml:space="preserve"> S</w:t>
+      </w:r>
+      <w:r>
+        <w:rPr>
+          <w:rFonts w:ascii="Garamond" w:hAnsi="Garamond" w:cs="Garamond"/>
+          <w:color w:val="5E5E5E"/>
+          <w:sz w:val="21"/>
+          <w:szCs w:val="21"/>
+        </w:rPr>
+        <w:t>olv</w:t>
+      </w:r>
+      <w:r>
+        <w:rPr>
+          <w:rFonts w:ascii="Garamond" w:hAnsi="Garamond" w:cs="Garamond"/>
+          <w:color w:val="5E5E5E"/>
+          <w:sz w:val="21"/>
+          <w:szCs w:val="21"/>
+        </w:rPr>
+        <w:t>ing,</w:t>
+      </w:r>
+      <w:r>
+        <w:rPr>
+          <w:rFonts w:ascii="Garamond" w:hAnsi="Garamond" w:cs="Garamond"/>
+          <w:color w:val="5E5E5E"/>
+          <w:sz w:val="21"/>
+          <w:szCs w:val="21"/>
+        </w:rPr>
+        <w:t xml:space="preserve"> </w:t>
+      </w:r>
+      <w:r>
+        <w:rPr>
+          <w:rFonts w:ascii="Garamond" w:hAnsi="Garamond" w:cs="Garamond"/>
+          <w:color w:val="5E5E5E"/>
+          <w:sz w:val="21"/>
+          <w:szCs w:val="21"/>
+        </w:rPr>
+        <w:t>R</w:t>
+      </w:r>
+      <w:r>
+        <w:rPr>
+          <w:rFonts w:ascii="Garamond" w:hAnsi="Garamond" w:cs="Garamond"/>
+          <w:color w:val="5E5E5E"/>
+          <w:sz w:val="21"/>
+          <w:szCs w:val="21"/>
+        </w:rPr>
+        <w:t>esourceful</w:t>
+      </w:r>
+      <w:r>
+        <w:rPr>
+          <w:rFonts w:ascii="Garamond" w:hAnsi="Garamond" w:cs="Garamond"/>
+          <w:color w:val="5E5E5E"/>
+          <w:sz w:val="21"/>
+          <w:szCs w:val="21"/>
+        </w:rPr>
+        <w:t xml:space="preserve">, </w:t>
+      </w:r>
+      <w:r>
+        <w:rPr>
+          <w:rFonts w:ascii="Garamond" w:hAnsi="Garamond" w:cs="Garamond"/>
+          <w:color w:val="5E5E5E"/>
+          <w:sz w:val="21"/>
+          <w:szCs w:val="21"/>
+        </w:rPr>
+        <w:t>C</w:t>
+      </w:r>
+      <w:r>
+        <w:rPr>
+          <w:rFonts w:ascii="Garamond" w:hAnsi="Garamond" w:cs="Garamond"/>
+          <w:color w:val="5E5E5E"/>
+          <w:sz w:val="21"/>
+          <w:szCs w:val="21"/>
+        </w:rPr>
+        <w:t>reative</w:t>
+      </w:r>
+      <w:r>
+        <w:rPr>
+          <w:rFonts w:ascii="Garamond" w:hAnsi="Garamond" w:cs="Garamond"/>
+          <w:color w:val="5E5E5E"/>
+          <w:sz w:val="21"/>
+          <w:szCs w:val="21"/>
+        </w:rPr>
+        <w:t xml:space="preserve">, </w:t>
+      </w:r>
+      <w:r>
+        <w:rPr>
+          <w:rFonts w:ascii="Garamond" w:hAnsi="Garamond" w:cs="Garamond"/>
+          <w:color w:val="5E5E5E"/>
+          <w:sz w:val="21"/>
+          <w:szCs w:val="21"/>
+        </w:rPr>
+        <w:t>D</w:t>
+      </w:r>
+      <w:r>
+        <w:rPr>
+          <w:rFonts w:ascii="Garamond" w:hAnsi="Garamond" w:cs="Garamond"/>
+          <w:color w:val="5E5E5E"/>
+          <w:sz w:val="21"/>
+          <w:szCs w:val="21"/>
+        </w:rPr>
+        <w:t>etail</w:t>
+      </w:r>
+      <w:r>
+        <w:rPr>
+          <w:rFonts w:ascii="Garamond" w:hAnsi="Garamond" w:cs="Garamond"/>
+          <w:color w:val="5E5E5E"/>
+          <w:sz w:val="21"/>
+          <w:szCs w:val="21"/>
+        </w:rPr>
+        <w:t xml:space="preserve"> O</w:t>
+      </w:r>
+      <w:r>
+        <w:rPr>
+          <w:rFonts w:ascii="Garamond" w:hAnsi="Garamond" w:cs="Garamond"/>
+          <w:color w:val="5E5E5E"/>
+          <w:sz w:val="21"/>
+          <w:szCs w:val="21"/>
+        </w:rPr>
+        <w:t>riented</w:t>
+      </w:r>
+      <w:r>
+        <w:rPr>
+          <w:rFonts w:ascii="Garamond" w:hAnsi="Garamond" w:cs="Garamond"/>
+          <w:color w:val="5E5E5E"/>
+          <w:sz w:val="21"/>
+          <w:szCs w:val="21"/>
+        </w:rPr>
+        <w:t>,</w:t>
+      </w:r>
+      <w:r>
+        <w:rPr>
+          <w:rFonts w:ascii="Garamond" w:hAnsi="Garamond" w:cs="Garamond"/>
+          <w:color w:val="5E5E5E"/>
+          <w:sz w:val="21"/>
+          <w:szCs w:val="21"/>
+        </w:rPr>
+        <w:t xml:space="preserve"> </w:t>
+      </w:r>
+      <w:r>
+        <w:rPr>
+          <w:rFonts w:ascii="Garamond" w:hAnsi="Garamond" w:cs="Garamond"/>
+          <w:color w:val="5E5E5E"/>
+          <w:sz w:val="21"/>
+          <w:szCs w:val="21"/>
+        </w:rPr>
+        <w:t>Q</w:t>
+      </w:r>
+      <w:r>
+        <w:rPr>
+          <w:rFonts w:ascii="Garamond" w:hAnsi="Garamond" w:cs="Garamond"/>
+          <w:color w:val="5E5E5E"/>
+          <w:sz w:val="21"/>
+          <w:szCs w:val="21"/>
+        </w:rPr>
+        <w:t xml:space="preserve">uick </w:t>
+      </w:r>
+      <w:r>
+        <w:rPr>
+          <w:rFonts w:ascii="Garamond" w:hAnsi="Garamond" w:cs="Garamond"/>
+          <w:color w:val="5E5E5E"/>
+          <w:sz w:val="21"/>
+          <w:szCs w:val="21"/>
+        </w:rPr>
+        <w:t>L</w:t>
+      </w:r>
+      <w:r>
+        <w:rPr>
+          <w:rFonts w:ascii="Garamond" w:hAnsi="Garamond" w:cs="Garamond"/>
+          <w:color w:val="5E5E5E"/>
+          <w:sz w:val="21"/>
+          <w:szCs w:val="21"/>
+        </w:rPr>
+        <w:t>earn</w:t>
       </w:r>
       <w:r>
         <w:rPr>
@@ -1805,124 +1637,7 @@
           <w:sz w:val="21"/>
           <w:szCs w:val="21"/>
         </w:rPr>
-        <w:t xml:space="preserve">, </w:t>
-      </w:r>
-      <w:r>
-        <w:rPr>
-          <w:rFonts w:ascii="Garamond" w:hAnsi="Garamond" w:cs="Garamond"/>
-          <w:color w:val="5E5E5E"/>
-          <w:sz w:val="21"/>
-          <w:szCs w:val="21"/>
-        </w:rPr>
-        <w:t>r</w:t>
-      </w:r>
-      <w:r>
-        <w:rPr>
-          <w:rFonts w:ascii="Garamond" w:hAnsi="Garamond" w:cs="Garamond"/>
-          <w:color w:val="5E5E5E"/>
-          <w:sz w:val="21"/>
-          <w:szCs w:val="21"/>
-        </w:rPr>
-        <w:t>esourceful</w:t>
-      </w:r>
-      <w:r>
-        <w:rPr>
-          <w:rFonts w:ascii="Garamond" w:hAnsi="Garamond" w:cs="Garamond"/>
-          <w:color w:val="5E5E5E"/>
-          <w:sz w:val="21"/>
-          <w:szCs w:val="21"/>
-        </w:rPr>
-        <w:t xml:space="preserve">, </w:t>
-      </w:r>
-      <w:r>
-        <w:rPr>
-          <w:rFonts w:ascii="Garamond" w:hAnsi="Garamond" w:cs="Garamond"/>
-          <w:color w:val="5E5E5E"/>
-          <w:sz w:val="21"/>
-          <w:szCs w:val="21"/>
-        </w:rPr>
-        <w:t>c</w:t>
-      </w:r>
-      <w:r>
-        <w:rPr>
-          <w:rFonts w:ascii="Garamond" w:hAnsi="Garamond" w:cs="Garamond"/>
-          <w:color w:val="5E5E5E"/>
-          <w:sz w:val="21"/>
-          <w:szCs w:val="21"/>
-        </w:rPr>
-        <w:t>reative</w:t>
-      </w:r>
-      <w:r>
-        <w:rPr>
-          <w:rFonts w:ascii="Garamond" w:hAnsi="Garamond" w:cs="Garamond"/>
-          <w:color w:val="5E5E5E"/>
-          <w:sz w:val="21"/>
-          <w:szCs w:val="21"/>
-        </w:rPr>
-        <w:t xml:space="preserve">, </w:t>
-      </w:r>
-      <w:r>
-        <w:rPr>
-          <w:rFonts w:ascii="Garamond" w:hAnsi="Garamond" w:cs="Garamond"/>
-          <w:color w:val="5E5E5E"/>
-          <w:sz w:val="21"/>
-          <w:szCs w:val="21"/>
-        </w:rPr>
-        <w:t>d</w:t>
-      </w:r>
-      <w:r>
-        <w:rPr>
-          <w:rFonts w:ascii="Garamond" w:hAnsi="Garamond" w:cs="Garamond"/>
-          <w:color w:val="5E5E5E"/>
-          <w:sz w:val="21"/>
-          <w:szCs w:val="21"/>
-        </w:rPr>
-        <w:t>etail-oriented</w:t>
-      </w:r>
-      <w:r>
-        <w:rPr>
-          <w:rFonts w:ascii="Garamond" w:hAnsi="Garamond" w:cs="Garamond"/>
-          <w:color w:val="5E5E5E"/>
-          <w:sz w:val="21"/>
-          <w:szCs w:val="21"/>
-        </w:rPr>
-        <w:t>,</w:t>
-      </w:r>
-      <w:r>
-        <w:rPr>
-          <w:rFonts w:ascii="Garamond" w:hAnsi="Garamond" w:cs="Garamond"/>
-          <w:color w:val="5E5E5E"/>
-          <w:sz w:val="21"/>
-          <w:szCs w:val="21"/>
-        </w:rPr>
-        <w:t xml:space="preserve"> </w:t>
-      </w:r>
-      <w:r>
-        <w:rPr>
-          <w:rFonts w:ascii="Garamond" w:hAnsi="Garamond" w:cs="Garamond"/>
-          <w:color w:val="5E5E5E"/>
-          <w:sz w:val="21"/>
-          <w:szCs w:val="21"/>
-        </w:rPr>
-        <w:t>q</w:t>
-      </w:r>
-      <w:r>
-        <w:rPr>
-          <w:rFonts w:ascii="Garamond" w:hAnsi="Garamond" w:cs="Garamond"/>
-          <w:color w:val="5E5E5E"/>
-          <w:sz w:val="21"/>
-          <w:szCs w:val="21"/>
-        </w:rPr>
-        <w:t>uick learn</w:t>
-      </w:r>
-      <w:r>
-        <w:rPr>
-          <w:rFonts w:ascii="Garamond" w:hAnsi="Garamond" w:cs="Garamond"/>
-          <w:color w:val="5E5E5E"/>
-          <w:sz w:val="21"/>
-          <w:szCs w:val="21"/>
-        </w:rPr>
-        <w:t>er</w:t>
+        <w:t>, Team Player, Collaboration</w:t>
       </w:r>
     </w:p>
     <w:p>
@@ -2138,6 +1853,288 @@
           <w:sz w:val="21"/>
           <w:szCs w:val="21"/>
         </w:rPr>
+        <w:t xml:space="preserve">Restaurant Inventory Manager </w:t>
+      </w:r>
+      <w:r>
+        <w:rPr>
+          <w:rFonts w:ascii="Garamond" w:hAnsi="Garamond" w:cs="Garamond"/>
+          <w:color w:val="5E5E5E"/>
+          <w:sz w:val="21"/>
+          <w:szCs w:val="21"/>
+        </w:rPr>
+        <w:t xml:space="preserve">| Node.js, Express.js, </w:t>
+      </w:r>
+      <w:r>
+        <w:rPr>
+          <w:rFonts w:ascii="Garamond" w:hAnsi="Garamond" w:cs="Garamond"/>
+          <w:color w:val="5E5E5E"/>
+          <w:sz w:val="21"/>
+          <w:szCs w:val="21"/>
+        </w:rPr>
+        <w:t xml:space="preserve">EJS, </w:t>
+      </w:r>
+      <w:r>
+        <w:rPr>
+          <w:rFonts w:ascii="Garamond" w:hAnsi="Garamond" w:cs="Garamond"/>
+          <w:color w:val="5E5E5E"/>
+          <w:sz w:val="21"/>
+          <w:szCs w:val="21"/>
+        </w:rPr>
+        <w:t>Mongoose,</w:t>
+      </w:r>
+      <w:r>
+        <w:rPr>
+          <w:rFonts w:ascii="Garamond" w:hAnsi="Garamond" w:cs="Garamond"/>
+          <w:color w:val="5E5E5E"/>
+          <w:sz w:val="21"/>
+          <w:szCs w:val="21"/>
+        </w:rPr>
+        <w:t xml:space="preserve"> and Atlas</w:t>
+      </w:r>
+      <w:r>
+        <w:rPr>
+          <w:rFonts w:ascii="Garamond" w:hAnsi="Garamond" w:cs="Garamond"/>
+          <w:color w:val="5E5E5E"/>
+          <w:sz w:val="21"/>
+          <w:szCs w:val="21"/>
+        </w:rPr>
+        <w:tab/>
+      </w:r>
+      <w:hyperlink r:id="rId10" w:history="1">
+        <w:r>
+          <w:rPr>
+            <w:rStyle w:val="Hyperlink"/>
+            <w:rFonts w:ascii="Garamond" w:hAnsi="Garamond" w:cs="Garamond"/>
+            <w:color w:val="5E5E5E"/>
+            <w:sz w:val="21"/>
+            <w:szCs w:val="21"/>
+            <w:u w:val="none"/>
+          </w:rPr>
+          <w:t>View Application</w:t>
+        </w:r>
+      </w:hyperlink>
+    </w:p>
+    <w:p>
+      <w:pPr>
+        <w:pStyle w:val="ListParagraph"/>
+        <w:numPr>
+          <w:ilvl w:val="0"/>
+          <w:numId w:val="3"/>
+        </w:numPr>
+        <w:tabs>
+          <w:tab w:val="right" w:pos="10800"/>
+        </w:tabs>
+        <w:autoSpaceDE w:val="0"/>
+        <w:autoSpaceDN w:val="0"/>
+        <w:adjustRightInd w:val="0"/>
+        <w:spacing w:line="276" w:lineRule="auto"/>
+        <w:ind w:hanging="180"/>
+        <w:rPr>
+          <w:rFonts w:ascii="Garamond" w:hAnsi="Garamond" w:cs="Garamond"/>
+          <w:color w:val="5E5E5E"/>
+          <w:sz w:val="21"/>
+          <w:szCs w:val="21"/>
+        </w:rPr>
+      </w:pPr>
+      <w:r>
+        <w:rPr>
+          <w:rFonts w:ascii="Garamond" w:hAnsi="Garamond" w:cs="Garamond"/>
+          <w:color w:val="5E5E5E"/>
+          <w:sz w:val="21"/>
+          <w:szCs w:val="21"/>
+        </w:rPr>
+        <w:t>F</w:t>
+      </w:r>
+      <w:r>
+        <w:rPr>
+          <w:rFonts w:ascii="Garamond" w:hAnsi="Garamond" w:cs="Garamond"/>
+          <w:color w:val="5E5E5E"/>
+          <w:sz w:val="21"/>
+          <w:szCs w:val="21"/>
+        </w:rPr>
+        <w:t xml:space="preserve">ull CRUD application </w:t>
+      </w:r>
+      <w:r>
+        <w:rPr>
+          <w:rFonts w:ascii="Garamond" w:hAnsi="Garamond" w:cs="Garamond"/>
+          <w:color w:val="5E5E5E"/>
+          <w:sz w:val="21"/>
+          <w:szCs w:val="21"/>
+        </w:rPr>
+        <w:t xml:space="preserve">designed </w:t>
+      </w:r>
+      <w:r>
+        <w:rPr>
+          <w:rFonts w:ascii="Garamond" w:hAnsi="Garamond" w:cs="Garamond"/>
+          <w:color w:val="5E5E5E"/>
+          <w:sz w:val="21"/>
+          <w:szCs w:val="21"/>
+        </w:rPr>
+        <w:t xml:space="preserve">to manage inventory for small businesses </w:t>
+      </w:r>
+    </w:p>
+    <w:p>
+      <w:pPr>
+        <w:pStyle w:val="ListParagraph"/>
+        <w:numPr>
+          <w:ilvl w:val="0"/>
+          <w:numId w:val="3"/>
+        </w:numPr>
+        <w:tabs>
+          <w:tab w:val="right" w:pos="10800"/>
+        </w:tabs>
+        <w:autoSpaceDE w:val="0"/>
+        <w:autoSpaceDN w:val="0"/>
+        <w:adjustRightInd w:val="0"/>
+        <w:spacing w:after="0" w:line="276" w:lineRule="auto"/>
+        <w:ind w:left="734" w:hanging="187"/>
+        <w:rPr>
+          <w:rFonts w:ascii="Garamond" w:hAnsi="Garamond" w:cs="Garamond"/>
+          <w:color w:val="5E5E5E"/>
+          <w:sz w:val="21"/>
+          <w:szCs w:val="21"/>
+        </w:rPr>
+      </w:pPr>
+      <w:r>
+        <w:rPr>
+          <w:rFonts w:ascii="Garamond" w:hAnsi="Garamond" w:cs="Garamond"/>
+          <w:color w:val="5E5E5E"/>
+          <w:sz w:val="21"/>
+          <w:szCs w:val="21"/>
+        </w:rPr>
+        <w:t>Users can</w:t>
+      </w:r>
+      <w:r>
+        <w:rPr>
+          <w:rFonts w:ascii="Garamond" w:hAnsi="Garamond" w:cs="Garamond"/>
+          <w:color w:val="5E5E5E"/>
+          <w:sz w:val="21"/>
+          <w:szCs w:val="21"/>
+        </w:rPr>
+        <w:t xml:space="preserve"> add</w:t>
+      </w:r>
+      <w:r>
+        <w:rPr>
+          <w:rFonts w:ascii="Garamond" w:hAnsi="Garamond" w:cs="Garamond"/>
+          <w:color w:val="5E5E5E"/>
+          <w:sz w:val="21"/>
+          <w:szCs w:val="21"/>
+        </w:rPr>
+        <w:t>, edit, and delete individual items in inventory</w:t>
+      </w:r>
+      <w:r>
+        <w:rPr>
+          <w:rFonts w:ascii="Garamond" w:hAnsi="Garamond" w:cs="Garamond"/>
+          <w:color w:val="5E5E5E"/>
+          <w:sz w:val="21"/>
+          <w:szCs w:val="21"/>
+        </w:rPr>
+        <w:t xml:space="preserve">, including </w:t>
+      </w:r>
+      <w:r>
+        <w:rPr>
+          <w:rFonts w:ascii="Garamond" w:hAnsi="Garamond" w:cs="Garamond"/>
+          <w:color w:val="5E5E5E"/>
+          <w:sz w:val="21"/>
+          <w:szCs w:val="21"/>
+        </w:rPr>
+        <w:t xml:space="preserve">the </w:t>
+      </w:r>
+      <w:r>
+        <w:rPr>
+          <w:rFonts w:ascii="Garamond" w:hAnsi="Garamond" w:cs="Garamond"/>
+          <w:color w:val="5E5E5E"/>
+          <w:sz w:val="21"/>
+          <w:szCs w:val="21"/>
+        </w:rPr>
+        <w:t xml:space="preserve">capability to add images and </w:t>
+      </w:r>
+      <w:r>
+        <w:rPr>
+          <w:rFonts w:ascii="Garamond" w:hAnsi="Garamond" w:cs="Garamond"/>
+          <w:color w:val="5E5E5E"/>
+          <w:sz w:val="21"/>
+          <w:szCs w:val="21"/>
+        </w:rPr>
+        <w:t>notes</w:t>
+      </w:r>
+    </w:p>
+    <w:p>
+      <w:pPr>
+        <w:pStyle w:val="ListParagraph"/>
+        <w:numPr>
+          <w:ilvl w:val="0"/>
+          <w:numId w:val="3"/>
+        </w:numPr>
+        <w:tabs>
+          <w:tab w:val="right" w:pos="10800"/>
+        </w:tabs>
+        <w:autoSpaceDE w:val="0"/>
+        <w:autoSpaceDN w:val="0"/>
+        <w:adjustRightInd w:val="0"/>
+        <w:spacing w:after="0" w:line="276" w:lineRule="auto"/>
+        <w:ind w:left="734" w:hanging="187"/>
+        <w:rPr>
+          <w:rFonts w:ascii="Garamond" w:hAnsi="Garamond" w:cs="Garamond"/>
+          <w:color w:val="5E5E5E"/>
+          <w:sz w:val="21"/>
+          <w:szCs w:val="21"/>
+        </w:rPr>
+      </w:pPr>
+      <w:r>
+        <w:rPr>
+          <w:rFonts w:ascii="Garamond" w:hAnsi="Garamond" w:cs="Garamond"/>
+          <w:color w:val="5E5E5E"/>
+          <w:sz w:val="21"/>
+          <w:szCs w:val="21"/>
+        </w:rPr>
+        <w:t xml:space="preserve">Implemented database </w:t>
+      </w:r>
+      <w:r>
+        <w:rPr>
+          <w:rFonts w:ascii="Garamond" w:hAnsi="Garamond" w:cs="Garamond"/>
+          <w:color w:val="5E5E5E"/>
+          <w:sz w:val="21"/>
+          <w:szCs w:val="21"/>
+        </w:rPr>
+        <w:t>using Atlas MongoDB to store applicat</w:t>
+      </w:r>
+      <w:r>
+        <w:rPr>
+          <w:rFonts w:ascii="Garamond" w:hAnsi="Garamond" w:cs="Garamond"/>
+          <w:color w:val="5E5E5E"/>
+          <w:sz w:val="21"/>
+          <w:szCs w:val="21"/>
+        </w:rPr>
+        <w:t>ion information on the cloud</w:t>
+      </w:r>
+    </w:p>
+    <w:p>
+      <w:pPr>
+        <w:tabs>
+          <w:tab w:val="right" w:pos="10800"/>
+        </w:tabs>
+        <w:autoSpaceDE w:val="0"/>
+        <w:autoSpaceDN w:val="0"/>
+        <w:adjustRightInd w:val="0"/>
+        <w:spacing w:line="276" w:lineRule="auto"/>
+        <w:contextualSpacing/>
+        <w:rPr>
+          <w:rFonts w:ascii="Garamond" w:hAnsi="Garamond" w:cs="Garamond"/>
+          <w:color w:val="5E5E5E"/>
+          <w:sz w:val="21"/>
+          <w:szCs w:val="21"/>
+        </w:rPr>
+      </w:pPr>
+      <w:r>
+        <w:rPr>
+          <w:rFonts w:ascii="Garamond" w:hAnsi="Garamond" w:cs="Garamond"/>
+          <w:b/>
+          <w:bCs/>
+          <w:color w:val="5E5E5E"/>
+          <w:sz w:val="21"/>
+          <w:szCs w:val="21"/>
+        </w:rPr>
         <w:t xml:space="preserve">Online </w:t>
       </w:r>
       <w:r>
@@ -2200,7 +2197,7 @@
         </w:rPr>
         <w:tab/>
       </w:r>
-      <w:hyperlink r:id="rId10" w:history="1">
+      <w:hyperlink r:id="rId11" w:history="1">
         <w:r>
           <w:rPr>
             <w:rStyle w:val="Hyperlink"/>
@@ -2438,7 +2435,7 @@
         </w:rPr>
         <w:tab/>
       </w:r>
-      <w:hyperlink r:id="rId11" w:history="1">
+      <w:hyperlink r:id="rId12" w:history="1">
         <w:r>
           <w:rPr>
             <w:rStyle w:val="Hyperlink"/>
@@ -2634,6 +2631,391 @@
           <w:color w:val="5E5E5E"/>
           <w:u w:val="single"/>
         </w:rPr>
+        <w:t>EDUCATION</w:t>
+      </w:r>
+      <w:r>
+        <w:rPr>
+          <w:rFonts w:ascii="Garamond-Bold" w:hAnsi="Garamond-Bold" w:cs="Garamond-Bold"/>
+          <w:b/>
+          <w:bCs/>
+          <w:color w:val="5E5E5E"/>
+          <w:u w:val="single"/>
+        </w:rPr>
+        <w:tab/>
+      </w:r>
+      <w:r>
+        <w:rPr>
+          <w:rFonts w:ascii="Garamond-Bold" w:hAnsi="Garamond-Bold" w:cs="Garamond-Bold"/>
+          <w:b/>
+          <w:bCs/>
+          <w:color w:val="5E5E5E"/>
+          <w:u w:val="single"/>
+        </w:rPr>
+        <w:tab/>
+      </w:r>
+      <w:r>
+        <w:rPr>
+          <w:rFonts w:ascii="Garamond-Bold" w:hAnsi="Garamond-Bold" w:cs="Garamond-Bold"/>
+          <w:b/>
+          <w:bCs/>
+          <w:color w:val="5E5E5E"/>
+          <w:u w:val="single"/>
+        </w:rPr>
+        <w:tab/>
+      </w:r>
+      <w:r>
+        <w:rPr>
+          <w:rFonts w:ascii="Garamond-Bold" w:hAnsi="Garamond-Bold" w:cs="Garamond-Bold"/>
+          <w:b/>
+          <w:bCs/>
+          <w:color w:val="5E5E5E"/>
+          <w:u w:val="single"/>
+        </w:rPr>
+        <w:tab/>
+      </w:r>
+      <w:r>
+        <w:rPr>
+          <w:rFonts w:ascii="Garamond-Bold" w:hAnsi="Garamond-Bold" w:cs="Garamond-Bold"/>
+          <w:b/>
+          <w:bCs/>
+          <w:color w:val="5E5E5E"/>
+          <w:u w:val="single"/>
+        </w:rPr>
+        <w:tab/>
+      </w:r>
+      <w:r>
+        <w:rPr>
+          <w:rFonts w:ascii="Garamond-Bold" w:hAnsi="Garamond-Bold" w:cs="Garamond-Bold"/>
+          <w:b/>
+          <w:bCs/>
+          <w:color w:val="5E5E5E"/>
+          <w:u w:val="single"/>
+        </w:rPr>
+        <w:tab/>
+      </w:r>
+      <w:r>
+        <w:rPr>
+          <w:rFonts w:ascii="Garamond-Bold" w:hAnsi="Garamond-Bold" w:cs="Garamond-Bold"/>
+          <w:b/>
+          <w:bCs/>
+          <w:color w:val="5E5E5E"/>
+          <w:u w:val="single"/>
+        </w:rPr>
+        <w:tab/>
+      </w:r>
+      <w:r>
+        <w:rPr>
+          <w:rFonts w:ascii="Garamond-Bold" w:hAnsi="Garamond-Bold" w:cs="Garamond-Bold"/>
+          <w:b/>
+          <w:bCs/>
+          <w:color w:val="5E5E5E"/>
+          <w:u w:val="single"/>
+        </w:rPr>
+        <w:tab/>
+      </w:r>
+      <w:r>
+        <w:rPr>
+          <w:rFonts w:ascii="Garamond-Bold" w:hAnsi="Garamond-Bold" w:cs="Garamond-Bold"/>
+          <w:b/>
+          <w:bCs/>
+          <w:color w:val="5E5E5E"/>
+          <w:u w:val="single"/>
+        </w:rPr>
+        <w:tab/>
+      </w:r>
+      <w:r>
+        <w:rPr>
+          <w:rFonts w:ascii="Garamond-Bold" w:hAnsi="Garamond-Bold" w:cs="Garamond-Bold"/>
+          <w:b/>
+          <w:bCs/>
+          <w:color w:val="5E5E5E"/>
+          <w:u w:val="single"/>
+        </w:rPr>
+        <w:tab/>
+      </w:r>
+      <w:r>
+        <w:rPr>
+          <w:rFonts w:ascii="Garamond-Bold" w:hAnsi="Garamond-Bold" w:cs="Garamond-Bold"/>
+          <w:b/>
+          <w:bCs/>
+          <w:color w:val="5E5E5E"/>
+          <w:u w:val="single"/>
+        </w:rPr>
+        <w:tab/>
+      </w:r>
+      <w:r>
+        <w:rPr>
+          <w:rFonts w:ascii="Garamond-Bold" w:hAnsi="Garamond-Bold" w:cs="Garamond-Bold"/>
+          <w:b/>
+          <w:bCs/>
+          <w:color w:val="5E5E5E"/>
+          <w:u w:val="single"/>
+        </w:rPr>
+        <w:tab/>
+      </w:r>
+      <w:r>
+        <w:rPr>
+          <w:rFonts w:ascii="Garamond-Bold" w:hAnsi="Garamond-Bold" w:cs="Garamond-Bold"/>
+          <w:b/>
+          <w:bCs/>
+          <w:color w:val="5E5E5E"/>
+          <w:u w:val="single"/>
+        </w:rPr>
+        <w:tab/>
+      </w:r>
+    </w:p>
+    <w:p>
+      <w:pPr>
+        <w:pStyle w:val="ListParagraph"/>
+        <w:numPr>
+          <w:ilvl w:val="0"/>
+          <w:numId w:val="1"/>
+        </w:numPr>
+        <w:tabs>
+          <w:tab w:val="right" w:pos="10800"/>
+        </w:tabs>
+        <w:autoSpaceDE w:val="0"/>
+        <w:autoSpaceDN w:val="0"/>
+        <w:adjustRightInd w:val="0"/>
+        <w:spacing w:line="360" w:lineRule="auto"/>
+        <w:ind w:hanging="180"/>
+        <w:rPr>
+          <w:rFonts w:ascii="Garamond" w:hAnsi="Garamond" w:cs="Garamond"/>
+          <w:color w:val="5E5E5E"/>
+          <w:sz w:val="20"/>
+          <w:szCs w:val="20"/>
+        </w:rPr>
+      </w:pPr>
+      <w:r>
+        <w:rPr>
+          <w:rFonts w:ascii="Garamond" w:hAnsi="Garamond" w:cs="Garamond"/>
+          <w:b/>
+          <w:bCs/>
+          <w:color w:val="5E5E5E"/>
+          <w:sz w:val="20"/>
+          <w:szCs w:val="20"/>
+        </w:rPr>
+        <w:t xml:space="preserve">Software Engineering Immersive Coding Bootcamp </w:t>
+      </w:r>
+      <w:r>
+        <w:rPr>
+          <w:rFonts w:ascii="Garamond" w:hAnsi="Garamond" w:cs="Garamond"/>
+          <w:color w:val="5E5E5E"/>
+          <w:sz w:val="20"/>
+          <w:szCs w:val="20"/>
+        </w:rPr>
+        <w:t>|</w:t>
+      </w:r>
+      <w:r>
+        <w:rPr>
+          <w:rFonts w:ascii="Garamond" w:hAnsi="Garamond" w:cs="Garamond"/>
+          <w:b/>
+          <w:bCs/>
+          <w:color w:val="5E5E5E"/>
+          <w:sz w:val="20"/>
+          <w:szCs w:val="20"/>
+        </w:rPr>
+        <w:t xml:space="preserve"> </w:t>
+      </w:r>
+      <w:r>
+        <w:rPr>
+          <w:rFonts w:ascii="Garamond" w:hAnsi="Garamond" w:cs="Garamond"/>
+          <w:color w:val="5E5E5E"/>
+          <w:sz w:val="20"/>
+          <w:szCs w:val="20"/>
+        </w:rPr>
+        <w:t>General Assembly</w:t>
+      </w:r>
+      <w:r>
+        <w:rPr>
+          <w:rFonts w:ascii="Garamond" w:hAnsi="Garamond" w:cs="Garamond"/>
+          <w:b/>
+          <w:bCs/>
+          <w:color w:val="5E5E5E"/>
+          <w:sz w:val="20"/>
+          <w:szCs w:val="20"/>
+        </w:rPr>
+        <w:t xml:space="preserve"> </w:t>
+      </w:r>
+      <w:r>
+        <w:rPr>
+          <w:rFonts w:ascii="Garamond" w:hAnsi="Garamond" w:cs="Garamond"/>
+          <w:color w:val="5E5E5E"/>
+          <w:sz w:val="20"/>
+          <w:szCs w:val="20"/>
+        </w:rPr>
+        <w:t>| Remote</w:t>
+      </w:r>
+      <w:r>
+        <w:rPr>
+          <w:rFonts w:ascii="Garamond" w:hAnsi="Garamond" w:cs="Garamond"/>
+          <w:b/>
+          <w:bCs/>
+          <w:color w:val="5E5E5E"/>
+          <w:sz w:val="20"/>
+          <w:szCs w:val="20"/>
+        </w:rPr>
+        <w:tab/>
+      </w:r>
+      <w:r>
+        <w:rPr>
+          <w:rFonts w:ascii="Garamond" w:hAnsi="Garamond" w:cs="Garamond"/>
+          <w:color w:val="5E5E5E"/>
+          <w:sz w:val="20"/>
+          <w:szCs w:val="20"/>
+        </w:rPr>
+        <w:t>May 2022 – Present</w:t>
+      </w:r>
+    </w:p>
+    <w:p>
+      <w:pPr>
+        <w:pStyle w:val="ListParagraph"/>
+        <w:numPr>
+          <w:ilvl w:val="0"/>
+          <w:numId w:val="1"/>
+        </w:numPr>
+        <w:tabs>
+          <w:tab w:val="right" w:pos="10800"/>
+        </w:tabs>
+        <w:autoSpaceDE w:val="0"/>
+        <w:autoSpaceDN w:val="0"/>
+        <w:adjustRightInd w:val="0"/>
+        <w:spacing w:line="360" w:lineRule="auto"/>
+        <w:ind w:hanging="180"/>
+        <w:rPr>
+          <w:rFonts w:ascii="Garamond" w:hAnsi="Garamond" w:cs="Garamond"/>
+          <w:color w:val="5E5E5E"/>
+          <w:sz w:val="20"/>
+          <w:szCs w:val="20"/>
+        </w:rPr>
+      </w:pPr>
+      <w:r>
+        <w:rPr>
+          <w:rFonts w:ascii="Garamond" w:hAnsi="Garamond" w:cs="Garamond"/>
+          <w:b/>
+          <w:bCs/>
+          <w:color w:val="5E5E5E"/>
+          <w:sz w:val="20"/>
+          <w:szCs w:val="20"/>
+        </w:rPr>
+        <w:t xml:space="preserve">CS50x 2022 Intro to Computer Science Certification </w:t>
+      </w:r>
+      <w:r>
+        <w:rPr>
+          <w:rFonts w:ascii="Garamond" w:hAnsi="Garamond" w:cs="Garamond"/>
+          <w:color w:val="5E5E5E"/>
+          <w:sz w:val="20"/>
+          <w:szCs w:val="20"/>
+        </w:rPr>
+        <w:t>| Harvard University</w:t>
+      </w:r>
+      <w:r>
+        <w:rPr>
+          <w:rFonts w:ascii="Garamond" w:hAnsi="Garamond" w:cs="Garamond"/>
+          <w:b/>
+          <w:bCs/>
+          <w:color w:val="5E5E5E"/>
+          <w:sz w:val="20"/>
+          <w:szCs w:val="20"/>
+        </w:rPr>
+        <w:tab/>
+      </w:r>
+      <w:r>
+        <w:rPr>
+          <w:rFonts w:ascii="Garamond" w:hAnsi="Garamond" w:cs="Garamond"/>
+          <w:color w:val="5E5E5E"/>
+          <w:sz w:val="20"/>
+          <w:szCs w:val="20"/>
+        </w:rPr>
+        <w:t>Jan 2022 – Present</w:t>
+      </w:r>
+    </w:p>
+    <w:p>
+      <w:pPr>
+        <w:pStyle w:val="ListParagraph"/>
+        <w:numPr>
+          <w:ilvl w:val="0"/>
+          <w:numId w:val="1"/>
+        </w:numPr>
+        <w:tabs>
+          <w:tab w:val="right" w:pos="10800"/>
+        </w:tabs>
+        <w:autoSpaceDE w:val="0"/>
+        <w:autoSpaceDN w:val="0"/>
+        <w:adjustRightInd w:val="0"/>
+        <w:spacing w:after="120" w:line="360" w:lineRule="auto"/>
+        <w:ind w:left="734" w:hanging="187"/>
+        <w:rPr>
+          <w:rFonts w:ascii="Garamond-Bold" w:hAnsi="Garamond-Bold" w:cs="Garamond-Bold"/>
+          <w:b/>
+          <w:bCs/>
+          <w:color w:val="5E5E5E"/>
+          <w:sz w:val="20"/>
+          <w:szCs w:val="20"/>
+        </w:rPr>
+      </w:pPr>
+      <w:r>
+        <w:rPr>
+          <w:rFonts w:ascii="Garamond-Bold" w:hAnsi="Garamond-Bold" w:cs="Garamond-Bold"/>
+          <w:b/>
+          <w:bCs/>
+          <w:color w:val="5E5E5E"/>
+          <w:sz w:val="20"/>
+          <w:szCs w:val="20"/>
+        </w:rPr>
+        <w:t>Bachelor of Science</w:t>
+      </w:r>
+      <w:r>
+        <w:rPr>
+          <w:rFonts w:ascii="Garamond-Bold" w:hAnsi="Garamond-Bold" w:cs="Garamond-Bold"/>
+          <w:color w:val="5E5E5E"/>
+          <w:sz w:val="20"/>
+          <w:szCs w:val="20"/>
+        </w:rPr>
+        <w:t xml:space="preserve"> in Earth and Atmospheric Sciences</w:t>
+      </w:r>
+      <w:r>
+        <w:rPr>
+          <w:rFonts w:ascii="Garamond" w:hAnsi="Garamond" w:cs="Garamond"/>
+          <w:color w:val="5E5E5E"/>
+          <w:sz w:val="20"/>
+          <w:szCs w:val="20"/>
+        </w:rPr>
+        <w:t xml:space="preserve"> | Georgia Institute of Technology | Atlanta, GA</w:t>
+      </w:r>
+      <w:r>
+        <w:rPr>
+          <w:rFonts w:ascii="Garamond" w:hAnsi="Garamond" w:cs="Garamond"/>
+          <w:color w:val="5E5E5E"/>
+          <w:sz w:val="20"/>
+          <w:szCs w:val="20"/>
+        </w:rPr>
+        <w:tab/>
+        <w:t>Dec 2020</w:t>
+      </w:r>
+    </w:p>
+    <w:p>
+      <w:pPr>
+        <w:autoSpaceDE w:val="0"/>
+        <w:autoSpaceDN w:val="0"/>
+        <w:adjustRightInd w:val="0"/>
+        <w:spacing w:before="120" w:after="120" w:line="276" w:lineRule="auto"/>
+        <w:rPr>
+          <w:rFonts w:ascii="Garamond-Bold" w:hAnsi="Garamond-Bold" w:cs="Garamond-Bold"/>
+          <w:b/>
+          <w:bCs/>
+          <w:color w:val="5E5E5E"/>
+          <w:u w:val="single"/>
+        </w:rPr>
+      </w:pPr>
+      <w:r>
+        <w:rPr>
+          <w:rFonts w:ascii="Garamond-Bold" w:hAnsi="Garamond-Bold" w:cs="Garamond-Bold"/>
+          <w:b/>
+          <w:bCs/>
+          <w:color w:val="5E5E5E"/>
+          <w:u w:val="single"/>
+        </w:rPr>
         <w:t>PROFESSIONAL EXPERIENCE</w:t>
       </w:r>
       <w:r>
@@ -3932,23 +4314,6 @@
         </w:rPr>
         <w:t xml:space="preserve"> from 1 week to 24 hours</w:t>
       </w:r>
-    </w:p>
-    <w:p>
-      <w:pPr>
-        <w:tabs>
-          <w:tab w:val="right" w:pos="10800"/>
-        </w:tabs>
-        <w:autoSpaceDE w:val="0"/>
-        <w:autoSpaceDN w:val="0"/>
-        <w:adjustRightInd w:val="0"/>
-        <w:spacing w:line="276" w:lineRule="auto"/>
-        <w:rPr>
-          <w:rFonts w:ascii="Garamond" w:hAnsi="Garamond" w:cs="Garamond"/>
-          <w:color w:val="5E5E5E"/>
-          <w:sz w:val="20"/>
-          <w:szCs w:val="20"/>
-        </w:rPr>
-      </w:pPr>
     </w:p>
     <w:sectPr>
       <w:type w:val="continuous"/>
@@ -3976,6 +4341,230 @@
 <file path=word/numbering.xml><?xml version="1.0" encoding="utf-8"?>
 <w:numbering xmlns:wpc="http://schemas.microsoft.com/office/word/2010/wordprocessingCanvas" xmlns:cx="http://schemas.microsoft.com/office/drawing/2014/chartex" xmlns:cx1="http://schemas.microsoft.com/office/drawing/2015/9/8/chartex" xmlns:cx2="http://schemas.microsoft.com/office/drawing/2015/10/21/chartex" xmlns:cx3="http://schemas.microsoft.com/office/drawing/2016/5/9/chartex" xmlns:cx4="http://schemas.microsoft.com/office/drawing/2016/5/10/chartex" xmlns:cx5="http://schemas.microsoft.com/office/drawing/2016/5/11/chartex" xmlns:cx6="http://schemas.microsoft.com/office/drawing/2016/5/12/chartex" xmlns:cx7="http://schemas.microsoft.com/office/drawing/2016/5/13/chartex" xmlns:cx8="http://schemas.microsoft.com/office/drawing/2016/5/14/chartex" xmlns:mc="http://schemas.openxmlformats.org/markup-compatibility/2006" xmlns:aink="http://schemas.microsoft.com/office/drawing/2016/ink" xmlns:am3d="http://schemas.microsoft.com/office/drawing/2017/model3d" xmlns:o="urn:schemas-microsoft-com:office:office" xmlns:oel="http://schemas.microsoft.com/office/2019/extlst" xmlns:r="http://schemas.openxmlformats.org/officeDocument/2006/relationships" xmlns:m="http://schemas.openxmlformats.org/officeDocument/2006/math" xmlns:v="urn:schemas-microsoft-com:vml" xmlns:wp14="http://schemas.microsoft.com/office/word/2010/wordprocessingDrawing" xmlns:wp="http://schemas.openxmlformats.org/drawingml/2006/wordprocessingDrawing" xmlns:w10="urn:schemas-microsoft-com:office:word" xmlns:w="http://schemas.openxmlformats.org/wordprocessingml/2006/main" xmlns:w14="http://schemas.microsoft.com/office/word/2010/wordml" xmlns:w15="http://schemas.microsoft.com/office/word/2012/wordml" xmlns:w16cex="http://schemas.microsoft.com/office/word/2018/wordml/cex" xmlns:w16cid="http://schemas.microsoft.com/office/word/2016/wordml/cid" xmlns:w16="http://schemas.microsoft.com/office/word/2018/wordml" xmlns:w16sdtdh="http://schemas.microsoft.com/office/word/2020/wordml/sdtdatahash" xmlns:w16se="http://schemas.microsoft.com/office/word/2015/wordml/symex" xmlns:wpg="http://schemas.microsoft.com/office/word/2010/wordprocessingGroup" xmlns:wpi="http://schemas.microsoft.com/office/word/2010/wordprocessingInk" xmlns:wne="http://schemas.microsoft.com/office/word/2006/wordml" xmlns:wps="http://schemas.microsoft.com/office/word/2010/wordprocessingShape" mc:Ignorable="w14 w15 w16se w16cid w16 w16cex w16sdtdh wp14">
   <w:abstractNum w:abstractNumId="0" w15:restartNumberingAfterBreak="0">
+    <w:nsid w:val="28F62520"/>
+    <w:multiLevelType w:val="hybridMultilevel"/>
+    <w:tmpl w:val="A68CF970"/>
+    <w:lvl w:ilvl="0" w:tplc="395CDFF0">
+      <w:numFmt w:val="bullet"/>
+      <w:lvlText w:val="-"/>
+      <w:lvlJc w:val="left"/>
+      <w:pPr>
+        <w:ind w:left="11100" w:hanging="360"/>
+      </w:pPr>
+      <w:rPr>
+        <w:rFonts w:ascii="Garamond" w:eastAsia="Times New Roman" w:hAnsi="Garamond" w:cs="Garamond" w:hint="default"/>
+      </w:rPr>
+    </w:lvl>
+    <w:lvl w:ilvl="1" w:tplc="04090003" w:tentative="1">
+      <w:start w:val="1"/>
+      <w:numFmt w:val="bullet"/>
+      <w:lvlText w:val="o"/>
+      <w:lvlJc w:val="left"/>
+      <w:pPr>
+        <w:ind w:left="11820" w:hanging="360"/>
+      </w:pPr>
+      <w:rPr>
+        <w:rFonts w:ascii="Courier New" w:hAnsi="Courier New" w:cs="Courier New" w:hint="default"/>
+      </w:rPr>
+    </w:lvl>
+    <w:lvl w:ilvl="2" w:tplc="04090005" w:tentative="1">
+      <w:start w:val="1"/>
+      <w:numFmt w:val="bullet"/>
+      <w:lvlText w:val=""/>
+      <w:lvlJc w:val="left"/>
+      <w:pPr>
+        <w:ind w:left="12540" w:hanging="360"/>
+      </w:pPr>
+      <w:rPr>
+        <w:rFonts w:ascii="Wingdings" w:hAnsi="Wingdings" w:hint="default"/>
+      </w:rPr>
+    </w:lvl>
+    <w:lvl w:ilvl="3" w:tplc="04090001" w:tentative="1">
+      <w:start w:val="1"/>
+      <w:numFmt w:val="bullet"/>
+      <w:lvlText w:val=""/>
+      <w:lvlJc w:val="left"/>
+      <w:pPr>
+        <w:ind w:left="13260" w:hanging="360"/>
+      </w:pPr>
+      <w:rPr>
+        <w:rFonts w:ascii="Symbol" w:hAnsi="Symbol" w:hint="default"/>
+      </w:rPr>
+    </w:lvl>
+    <w:lvl w:ilvl="4" w:tplc="04090003" w:tentative="1">
+      <w:start w:val="1"/>
+      <w:numFmt w:val="bullet"/>
+      <w:lvlText w:val="o"/>
+      <w:lvlJc w:val="left"/>
+      <w:pPr>
+        <w:ind w:left="13980" w:hanging="360"/>
+      </w:pPr>
+      <w:rPr>
+        <w:rFonts w:ascii="Courier New" w:hAnsi="Courier New" w:cs="Courier New" w:hint="default"/>
+      </w:rPr>
+    </w:lvl>
+    <w:lvl w:ilvl="5" w:tplc="04090005" w:tentative="1">
+      <w:start w:val="1"/>
+      <w:numFmt w:val="bullet"/>
+      <w:lvlText w:val=""/>
+      <w:lvlJc w:val="left"/>
+      <w:pPr>
+        <w:ind w:left="14700" w:hanging="360"/>
+      </w:pPr>
+      <w:rPr>
+        <w:rFonts w:ascii="Wingdings" w:hAnsi="Wingdings" w:hint="default"/>
+      </w:rPr>
+    </w:lvl>
+    <w:lvl w:ilvl="6" w:tplc="04090001" w:tentative="1">
+      <w:start w:val="1"/>
+      <w:numFmt w:val="bullet"/>
+      <w:lvlText w:val=""/>
+      <w:lvlJc w:val="left"/>
+      <w:pPr>
+        <w:ind w:left="15420" w:hanging="360"/>
+      </w:pPr>
+      <w:rPr>
+        <w:rFonts w:ascii="Symbol" w:hAnsi="Symbol" w:hint="default"/>
+      </w:rPr>
+    </w:lvl>
+    <w:lvl w:ilvl="7" w:tplc="04090003" w:tentative="1">
+      <w:start w:val="1"/>
+      <w:numFmt w:val="bullet"/>
+      <w:lvlText w:val="o"/>
+      <w:lvlJc w:val="left"/>
+      <w:pPr>
+        <w:ind w:left="16140" w:hanging="360"/>
+      </w:pPr>
+      <w:rPr>
+        <w:rFonts w:ascii="Courier New" w:hAnsi="Courier New" w:cs="Courier New" w:hint="default"/>
+      </w:rPr>
+    </w:lvl>
+    <w:lvl w:ilvl="8" w:tplc="04090005" w:tentative="1">
+      <w:start w:val="1"/>
+      <w:numFmt w:val="bullet"/>
+      <w:lvlText w:val=""/>
+      <w:lvlJc w:val="left"/>
+      <w:pPr>
+        <w:ind w:left="16860" w:hanging="360"/>
+      </w:pPr>
+      <w:rPr>
+        <w:rFonts w:ascii="Wingdings" w:hAnsi="Wingdings" w:hint="default"/>
+      </w:rPr>
+    </w:lvl>
+  </w:abstractNum>
+  <w:abstractNum w:abstractNumId="1" w15:restartNumberingAfterBreak="0">
+    <w:nsid w:val="39C03D30"/>
+    <w:multiLevelType w:val="hybridMultilevel"/>
+    <w:tmpl w:val="038C4D72"/>
+    <w:lvl w:ilvl="0" w:tplc="9DE86B8A">
+      <w:numFmt w:val="bullet"/>
+      <w:lvlText w:val="-"/>
+      <w:lvlJc w:val="left"/>
+      <w:pPr>
+        <w:ind w:left="720" w:hanging="360"/>
+      </w:pPr>
+      <w:rPr>
+        <w:rFonts w:ascii="Garamond" w:eastAsia="Times New Roman" w:hAnsi="Garamond" w:cs="Garamond" w:hint="default"/>
+      </w:rPr>
+    </w:lvl>
+    <w:lvl w:ilvl="1" w:tplc="04090003" w:tentative="1">
+      <w:start w:val="1"/>
+      <w:numFmt w:val="bullet"/>
+      <w:lvlText w:val="o"/>
+      <w:lvlJc w:val="left"/>
+      <w:pPr>
+        <w:ind w:left="1440" w:hanging="360"/>
+      </w:pPr>
+      <w:rPr>
+        <w:rFonts w:ascii="Courier New" w:hAnsi="Courier New" w:cs="Courier New" w:hint="default"/>
+      </w:rPr>
+    </w:lvl>
+    <w:lvl w:ilvl="2" w:tplc="04090005" w:tentative="1">
+      <w:start w:val="1"/>
+      <w:numFmt w:val="bullet"/>
+      <w:lvlText w:val=""/>
+      <w:lvlJc w:val="left"/>
+      <w:pPr>
+        <w:ind w:left="2160" w:hanging="360"/>
+      </w:pPr>
+      <w:rPr>
+        <w:rFonts w:ascii="Wingdings" w:hAnsi="Wingdings" w:hint="default"/>
+      </w:rPr>
+    </w:lvl>
+    <w:lvl w:ilvl="3" w:tplc="04090001" w:tentative="1">
+      <w:start w:val="1"/>
+      <w:numFmt w:val="bullet"/>
+      <w:lvlText w:val=""/>
+      <w:lvlJc w:val="left"/>
+      <w:pPr>
+        <w:ind w:left="2880" w:hanging="360"/>
+      </w:pPr>
+      <w:rPr>
+        <w:rFonts w:ascii="Symbol" w:hAnsi="Symbol" w:hint="default"/>
+      </w:rPr>
+    </w:lvl>
+    <w:lvl w:ilvl="4" w:tplc="04090003" w:tentative="1">
+      <w:start w:val="1"/>
+      <w:numFmt w:val="bullet"/>
+      <w:lvlText w:val="o"/>
+      <w:lvlJc w:val="left"/>
+      <w:pPr>
+        <w:ind w:left="3600" w:hanging="360"/>
+      </w:pPr>
+      <w:rPr>
+        <w:rFonts w:ascii="Courier New" w:hAnsi="Courier New" w:cs="Courier New" w:hint="default"/>
+      </w:rPr>
+    </w:lvl>
+    <w:lvl w:ilvl="5" w:tplc="04090005" w:tentative="1">
+      <w:start w:val="1"/>
+      <w:numFmt w:val="bullet"/>
+      <w:lvlText w:val=""/>
+      <w:lvlJc w:val="left"/>
+      <w:pPr>
+        <w:ind w:left="4320" w:hanging="360"/>
+      </w:pPr>
+      <w:rPr>
+        <w:rFonts w:ascii="Wingdings" w:hAnsi="Wingdings" w:hint="default"/>
+      </w:rPr>
+    </w:lvl>
+    <w:lvl w:ilvl="6" w:tplc="04090001" w:tentative="1">
+      <w:start w:val="1"/>
+      <w:numFmt w:val="bullet"/>
+      <w:lvlText w:val=""/>
+      <w:lvlJc w:val="left"/>
+      <w:pPr>
+        <w:ind w:left="5040" w:hanging="360"/>
+      </w:pPr>
+      <w:rPr>
+        <w:rFonts w:ascii="Symbol" w:hAnsi="Symbol" w:hint="default"/>
+      </w:rPr>
+    </w:lvl>
+    <w:lvl w:ilvl="7" w:tplc="04090003" w:tentative="1">
+      <w:start w:val="1"/>
+      <w:numFmt w:val="bullet"/>
+      <w:lvlText w:val="o"/>
+      <w:lvlJc w:val="left"/>
+      <w:pPr>
+        <w:ind w:left="5760" w:hanging="360"/>
+      </w:pPr>
+      <w:rPr>
+        <w:rFonts w:ascii="Courier New" w:hAnsi="Courier New" w:cs="Courier New" w:hint="default"/>
+      </w:rPr>
+    </w:lvl>
+    <w:lvl w:ilvl="8" w:tplc="04090005" w:tentative="1">
+      <w:start w:val="1"/>
+      <w:numFmt w:val="bullet"/>
+      <w:lvlText w:val=""/>
+      <w:lvlJc w:val="left"/>
+      <w:pPr>
+        <w:ind w:left="6480" w:hanging="360"/>
+      </w:pPr>
+      <w:rPr>
+        <w:rFonts w:ascii="Wingdings" w:hAnsi="Wingdings" w:hint="default"/>
+      </w:rPr>
+    </w:lvl>
+  </w:abstractNum>
+  <w:abstractNum w:abstractNumId="2" w15:restartNumberingAfterBreak="0">
     <w:nsid w:val="5F1D1523"/>
     <w:multiLevelType w:val="hybridMultilevel"/>
     <w:tmpl w:val="34EE00C4"/>
@@ -4088,7 +4677,13 @@
     </w:lvl>
   </w:abstractNum>
   <w:num w:numId="1" w16cid:durableId="471604344">
+    <w:abstractNumId w:val="2"/>
+  </w:num>
+  <w:num w:numId="2" w16cid:durableId="1500193544">
     <w:abstractNumId w:val="0"/>
+  </w:num>
+  <w:num w:numId="3" w16cid:durableId="1220019138">
+    <w:abstractNumId w:val="1"/>
   </w:num>
 </w:numbering>
 </file>

</xml_diff>